<commit_message>
Takes out unneeded information
</commit_message>
<xml_diff>
--- a/How Solid.docx
+++ b/How Solid.docx
@@ -1,6 +1,6 @@
 
 <file path=word/document.xml><?xml version="1.0" encoding="utf-8"?>
-<w:document xmlns:wpc="http://schemas.microsoft.com/office/word/2010/wordprocessingCanvas" xmlns:cx="http://schemas.microsoft.com/office/drawing/2014/chartex" xmlns:mc="http://schemas.openxmlformats.org/markup-compatibility/2006" xmlns:o="urn:schemas-microsoft-com:office:office" xmlns:r="http://schemas.openxmlformats.org/officeDocument/2006/relationships" xmlns:m="http://schemas.openxmlformats.org/officeDocument/2006/math" xmlns:v="urn:schemas-microsoft-com:vml" xmlns:wp14="http://schemas.microsoft.com/office/word/2010/wordprocessingDrawing" xmlns:wp="http://schemas.openxmlformats.org/drawingml/2006/wordprocessingDrawing" xmlns:w10="urn:schemas-microsoft-com:office:word" xmlns:w="http://schemas.openxmlformats.org/wordprocessingml/2006/main" xmlns:w14="http://schemas.microsoft.com/office/word/2010/wordml" xmlns:w15="http://schemas.microsoft.com/office/word/2012/wordml" xmlns:w16se="http://schemas.microsoft.com/office/word/2015/wordml/symex" xmlns:wpg="http://schemas.microsoft.com/office/word/2010/wordprocessingGroup" xmlns:wpi="http://schemas.microsoft.com/office/word/2010/wordprocessingInk" xmlns:wne="http://schemas.microsoft.com/office/word/2006/wordml" xmlns:wps="http://schemas.microsoft.com/office/word/2010/wordprocessingShape" mc:Ignorable="w14 w15 w16se wp14">
+<w:document xmlns:wpc="http://schemas.microsoft.com/office/word/2010/wordprocessingCanvas" xmlns:mc="http://schemas.openxmlformats.org/markup-compatibility/2006" xmlns:o="urn:schemas-microsoft-com:office:office" xmlns:r="http://schemas.openxmlformats.org/officeDocument/2006/relationships" xmlns:m="http://schemas.openxmlformats.org/officeDocument/2006/math" xmlns:v="urn:schemas-microsoft-com:vml" xmlns:wp14="http://schemas.microsoft.com/office/word/2010/wordprocessingDrawing" xmlns:wp="http://schemas.openxmlformats.org/drawingml/2006/wordprocessingDrawing" xmlns:w10="urn:schemas-microsoft-com:office:word" xmlns:w="http://schemas.openxmlformats.org/wordprocessingml/2006/main" xmlns:w14="http://schemas.microsoft.com/office/word/2010/wordml" xmlns:w15="http://schemas.microsoft.com/office/word/2012/wordml" xmlns:wpg="http://schemas.microsoft.com/office/word/2010/wordprocessingGroup" xmlns:wpi="http://schemas.microsoft.com/office/word/2010/wordprocessingInk" xmlns:wne="http://schemas.microsoft.com/office/word/2006/wordml" xmlns:wps="http://schemas.microsoft.com/office/word/2010/wordprocessingShape" mc:Ignorable="w14 w15 wp14">
   <w:body>
     <w:p>
       <w:pPr>
@@ -422,97 +422,61 @@
           <w:sz w:val="28"/>
           <w:szCs w:val="28"/>
         </w:rPr>
-        <w:t xml:space="preserve"> have grown smaller, more capacious and, thankfully, less expensive. For example, the Seagate </w:t>
-      </w:r>
-      <w:proofErr w:type="spellStart"/>
-      <w:r>
-        <w:rPr>
-          <w:rFonts w:ascii="Arial" w:eastAsia="Times New Roman" w:hAnsi="Arial" w:cs="Arial"/>
-          <w:color w:val="333333"/>
-          <w:sz w:val="28"/>
-          <w:szCs w:val="28"/>
-        </w:rPr>
-        <w:t>Momentus</w:t>
-      </w:r>
-      <w:proofErr w:type="spellEnd"/>
-      <w:r>
-        <w:rPr>
-          <w:rFonts w:ascii="Arial" w:eastAsia="Times New Roman" w:hAnsi="Arial" w:cs="Arial"/>
-          <w:color w:val="333333"/>
-          <w:sz w:val="28"/>
-          <w:szCs w:val="28"/>
-        </w:rPr>
-        <w:t xml:space="preserve"> laptop hard drive, with a form factor of just 2.5 inches (6.4 centimeters), offers 750 gigabytes of storage for less than $100. But even with advanced protection technologies, the </w:t>
-      </w:r>
-      <w:proofErr w:type="spellStart"/>
-      <w:r>
-        <w:rPr>
-          <w:rFonts w:ascii="Arial" w:eastAsia="Times New Roman" w:hAnsi="Arial" w:cs="Arial"/>
-          <w:color w:val="333333"/>
-          <w:sz w:val="28"/>
-          <w:szCs w:val="28"/>
-        </w:rPr>
-        <w:t>Momentus</w:t>
-      </w:r>
-      <w:proofErr w:type="spellEnd"/>
-      <w:r>
-        <w:rPr>
-          <w:rFonts w:ascii="Arial" w:eastAsia="Times New Roman" w:hAnsi="Arial" w:cs="Arial"/>
-          <w:color w:val="333333"/>
-          <w:sz w:val="28"/>
-          <w:szCs w:val="28"/>
-        </w:rPr>
-        <w:t xml:space="preserve"> drive, like all HDDs, can crash and burn, taking precious data with it. That's because hard drives have mechanical </w:t>
-      </w:r>
-      <w:r>
-        <w:rPr>
-          <w:rFonts w:ascii="Arial" w:eastAsia="Times New Roman" w:hAnsi="Arial" w:cs="Arial"/>
-          <w:color w:val="333333"/>
-          <w:sz w:val="28"/>
-          <w:szCs w:val="28"/>
-        </w:rPr>
-        <w:lastRenderedPageBreak/>
-        <w:t>parts that can fail. Drop a laptop, and the read-write heads can touch the spinning platters. This almost always results in severe data loss.</w:t>
-      </w:r>
-    </w:p>
-    <w:p>
-      <w:pPr>
-        <w:spacing w:after="150" w:line="360" w:lineRule="atLeast"/>
-        <w:rPr>
-          <w:rFonts w:ascii="Arial" w:eastAsia="Times New Roman" w:hAnsi="Arial" w:cs="Arial"/>
-          <w:color w:val="333333"/>
-          <w:sz w:val="28"/>
-          <w:szCs w:val="28"/>
-        </w:rPr>
-      </w:pPr>
-      <w:r>
-        <w:rPr>
-          <w:rFonts w:ascii="Arial" w:eastAsia="Times New Roman" w:hAnsi="Arial" w:cs="Arial"/>
-          <w:color w:val="333333"/>
-          <w:sz w:val="28"/>
-          <w:szCs w:val="28"/>
-        </w:rPr>
-        <w:t xml:space="preserve">Luckily, a new kind of computer drive could make crashes as obsolete as your Apple </w:t>
-      </w:r>
-      <w:proofErr w:type="spellStart"/>
-      <w:r>
-        <w:rPr>
-          <w:rFonts w:ascii="Arial" w:eastAsia="Times New Roman" w:hAnsi="Arial" w:cs="Arial"/>
-          <w:color w:val="333333"/>
-          <w:sz w:val="28"/>
-          <w:szCs w:val="28"/>
-        </w:rPr>
-        <w:t>IIe</w:t>
-      </w:r>
-      <w:proofErr w:type="spellEnd"/>
-      <w:r>
-        <w:rPr>
-          <w:rFonts w:ascii="Arial" w:eastAsia="Times New Roman" w:hAnsi="Arial" w:cs="Arial"/>
-          <w:color w:val="333333"/>
-          <w:sz w:val="28"/>
-          <w:szCs w:val="28"/>
-        </w:rPr>
-        <w:t>. Known as a </w:t>
+        <w:t> have grown smaller, more capacious and, thankfully, less expensive</w:t>
+      </w:r>
+      <w:r>
+        <w:rPr>
+          <w:rFonts w:ascii="Arial" w:eastAsia="Times New Roman" w:hAnsi="Arial" w:cs="Arial"/>
+          <w:color w:val="333333"/>
+          <w:sz w:val="28"/>
+          <w:szCs w:val="28"/>
+        </w:rPr>
+        <w:t>. A</w:t>
+      </w:r>
+      <w:r>
+        <w:rPr>
+          <w:rFonts w:ascii="Arial" w:eastAsia="Times New Roman" w:hAnsi="Arial" w:cs="Arial"/>
+          <w:color w:val="333333"/>
+          <w:sz w:val="28"/>
+          <w:szCs w:val="28"/>
+        </w:rPr>
+        <w:t xml:space="preserve"> new kind of computer drive</w:t>
+      </w:r>
+      <w:r>
+        <w:rPr>
+          <w:rFonts w:ascii="Arial" w:eastAsia="Times New Roman" w:hAnsi="Arial" w:cs="Arial"/>
+          <w:color w:val="333333"/>
+          <w:sz w:val="28"/>
+          <w:szCs w:val="28"/>
+        </w:rPr>
+        <w:t>, has arrived,</w:t>
+      </w:r>
+      <w:r>
+        <w:rPr>
+          <w:rFonts w:ascii="Arial" w:eastAsia="Times New Roman" w:hAnsi="Arial" w:cs="Arial"/>
+          <w:color w:val="333333"/>
+          <w:sz w:val="28"/>
+          <w:szCs w:val="28"/>
+        </w:rPr>
+        <w:t xml:space="preserve"> </w:t>
+      </w:r>
+      <w:r>
+        <w:rPr>
+          <w:rFonts w:ascii="Arial" w:eastAsia="Times New Roman" w:hAnsi="Arial" w:cs="Arial"/>
+          <w:color w:val="333333"/>
+          <w:sz w:val="28"/>
+          <w:szCs w:val="28"/>
+        </w:rPr>
+        <w:t>k</w:t>
+      </w:r>
+      <w:r>
+        <w:rPr>
+          <w:rFonts w:ascii="Arial" w:eastAsia="Times New Roman" w:hAnsi="Arial" w:cs="Arial"/>
+          <w:color w:val="333333"/>
+          <w:sz w:val="28"/>
+          <w:szCs w:val="28"/>
+        </w:rPr>
+        <w:t>nown as a </w:t>
       </w:r>
       <w:r>
         <w:rPr>
@@ -573,7 +537,17 @@
           <w:sz w:val="28"/>
           <w:szCs w:val="28"/>
         </w:rPr>
-        <w:t>, which is where information is stored and processed when your computer is running. Computer types refer to such memory as </w:t>
+        <w:t xml:space="preserve">, which is where information is stored and processed </w:t>
+      </w:r>
+      <w:r>
+        <w:rPr>
+          <w:rFonts w:ascii="Arial" w:eastAsia="Times New Roman" w:hAnsi="Arial" w:cs="Arial"/>
+          <w:color w:val="333333"/>
+          <w:sz w:val="28"/>
+          <w:szCs w:val="28"/>
+        </w:rPr>
+        <w:lastRenderedPageBreak/>
+        <w:t>when your computer is running. Computer types refer to such memory as </w:t>
       </w:r>
       <w:r>
         <w:rPr>
@@ -614,26 +588,6 @@
           <w:szCs w:val="28"/>
         </w:rPr>
         <w:t>, meaning the data stays put even without power. SSD chips aren't located on the motherboard, either. They have their own home in another part of the computer. In fact, you could remove the hard drive of your laptop and replace it with a solid-state drive, without affecting any other essential components.</w:t>
-      </w:r>
-    </w:p>
-    <w:p>
-      <w:pPr>
-        <w:spacing w:after="150" w:line="360" w:lineRule="atLeast"/>
-        <w:rPr>
-          <w:rFonts w:ascii="Arial" w:eastAsia="Times New Roman" w:hAnsi="Arial" w:cs="Arial"/>
-          <w:color w:val="333333"/>
-          <w:sz w:val="28"/>
-          <w:szCs w:val="28"/>
-        </w:rPr>
-      </w:pPr>
-      <w:r>
-        <w:rPr>
-          <w:rFonts w:ascii="Arial" w:eastAsia="Times New Roman" w:hAnsi="Arial" w:cs="Arial"/>
-          <w:color w:val="333333"/>
-          <w:sz w:val="28"/>
-          <w:szCs w:val="28"/>
-        </w:rPr>
-        <w:t>But why would you want to? And what exactly would the drive look like -- a green, printed circuit board or a brushed-metal box resembling a traditional hard drive? We'll answer those questions on the following pages, but before we give your machine a makeover, let's review a few computer science basics.</w:t>
       </w:r>
     </w:p>
     <w:p>
@@ -739,17 +693,7 @@
           <w:sz w:val="28"/>
           <w:szCs w:val="28"/>
         </w:rPr>
-        <w:t xml:space="preserve">, a confusing term that blurs the line between </w:t>
-      </w:r>
-      <w:r>
-        <w:rPr>
-          <w:rFonts w:ascii="Arial" w:eastAsia="Times New Roman" w:hAnsi="Arial" w:cs="Arial"/>
-          <w:color w:val="333333"/>
-          <w:sz w:val="28"/>
-          <w:szCs w:val="28"/>
-        </w:rPr>
-        <w:lastRenderedPageBreak/>
-        <w:t>RAM and storage. Devices with </w:t>
+        <w:t>, a confusing term that blurs the line between RAM and storage. Devices with </w:t>
       </w:r>
       <w:hyperlink r:id="rId15" w:history="1">
         <w:r>
@@ -770,7 +714,7 @@
           <w:sz w:val="28"/>
           <w:szCs w:val="28"/>
         </w:rPr>
-        <w:t> still hold lots of info, and they do it whether the power's on or not. But unlike hard drives, which contain spinning platters and turntable-like arms bearing read-write heads, flash-memory devices have no mechanical parts. They're built from transistors and other components you'd find on a computer chip. As a result, they enjoy a label -- </w:t>
+        <w:t> still hold lots of info, and they do it whether the power's on or not. They're built from transistors and other components you'd find on a computer chip. As a result, they enjoy a label -- </w:t>
       </w:r>
       <w:r>
         <w:rPr>
@@ -810,69 +754,83 @@
           <w:sz w:val="28"/>
           <w:szCs w:val="28"/>
         </w:rPr>
-        <w:t>There are two types of flash memory: NOR and NAND. Both contain cells -- transistors -- in a grid, but the wiring between the cells differs. In </w:t>
-      </w:r>
-      <w:r>
-        <w:rPr>
-          <w:rFonts w:ascii="Arial" w:eastAsia="Times New Roman" w:hAnsi="Arial" w:cs="Arial"/>
-          <w:b/>
-          <w:bCs/>
-          <w:color w:val="333333"/>
-          <w:sz w:val="28"/>
-          <w:szCs w:val="28"/>
-        </w:rPr>
-        <w:t>NOR flash</w:t>
-      </w:r>
-      <w:r>
-        <w:rPr>
-          <w:rFonts w:ascii="Arial" w:eastAsia="Times New Roman" w:hAnsi="Arial" w:cs="Arial"/>
-          <w:color w:val="333333"/>
-          <w:sz w:val="28"/>
-          <w:szCs w:val="28"/>
-        </w:rPr>
-        <w:t>, the cells are wired in parallel. In NAND flash, the cells are wired in a series. Because NOR cells contain more wires, they're bigger and more complex. </w:t>
-      </w:r>
-      <w:r>
-        <w:rPr>
-          <w:rFonts w:ascii="Arial" w:eastAsia="Times New Roman" w:hAnsi="Arial" w:cs="Arial"/>
-          <w:b/>
-          <w:bCs/>
-          <w:color w:val="333333"/>
-          <w:sz w:val="28"/>
-          <w:szCs w:val="28"/>
-        </w:rPr>
-        <w:t xml:space="preserve">NAND </w:t>
-      </w:r>
-      <w:proofErr w:type="spellStart"/>
-      <w:r>
-        <w:rPr>
-          <w:rFonts w:ascii="Arial" w:eastAsia="Times New Roman" w:hAnsi="Arial" w:cs="Arial"/>
-          <w:b/>
-          <w:bCs/>
-          <w:color w:val="333333"/>
-          <w:sz w:val="28"/>
-          <w:szCs w:val="28"/>
-        </w:rPr>
-        <w:t>cells</w:t>
-      </w:r>
-      <w:r>
-        <w:rPr>
-          <w:rFonts w:ascii="Arial" w:eastAsia="Times New Roman" w:hAnsi="Arial" w:cs="Arial"/>
-          <w:color w:val="333333"/>
-          <w:sz w:val="28"/>
-          <w:szCs w:val="28"/>
-        </w:rPr>
-        <w:t>require</w:t>
-      </w:r>
-      <w:proofErr w:type="spellEnd"/>
-      <w:r>
-        <w:rPr>
-          <w:rFonts w:ascii="Arial" w:eastAsia="Times New Roman" w:hAnsi="Arial" w:cs="Arial"/>
-          <w:color w:val="333333"/>
-          <w:sz w:val="28"/>
-          <w:szCs w:val="28"/>
-        </w:rPr>
-        <w:t xml:space="preserve"> fewer wires and can be packed on a chip in greater density. As a result, NAND flash is less expensive, and it can read and write data much more rapidly. This makes NAND flash an ideal storage technology and explains why it's the predominant type of memory in solid-state drives. NOR flash is ideal for lower-density, high-speed, read-only applications, such as those in code-storage applications.</w:t>
+        <w:t xml:space="preserve">SSD </w:t>
+      </w:r>
+      <w:r>
+        <w:rPr>
+          <w:rFonts w:ascii="Arial" w:eastAsia="Times New Roman" w:hAnsi="Arial" w:cs="Arial"/>
+          <w:color w:val="333333"/>
+          <w:sz w:val="28"/>
+          <w:szCs w:val="28"/>
+        </w:rPr>
+        <w:t>flash memory</w:t>
+      </w:r>
+      <w:r>
+        <w:rPr>
+          <w:rFonts w:ascii="Arial" w:eastAsia="Times New Roman" w:hAnsi="Arial" w:cs="Arial"/>
+          <w:color w:val="333333"/>
+          <w:sz w:val="28"/>
+          <w:szCs w:val="28"/>
+        </w:rPr>
+        <w:t xml:space="preserve"> is called</w:t>
+      </w:r>
+      <w:r>
+        <w:rPr>
+          <w:rFonts w:ascii="Arial" w:eastAsia="Times New Roman" w:hAnsi="Arial" w:cs="Arial"/>
+          <w:color w:val="333333"/>
+          <w:sz w:val="28"/>
+          <w:szCs w:val="28"/>
+        </w:rPr>
+        <w:t xml:space="preserve"> NAND. </w:t>
+      </w:r>
+      <w:r>
+        <w:rPr>
+          <w:rFonts w:ascii="Arial" w:eastAsia="Times New Roman" w:hAnsi="Arial" w:cs="Arial"/>
+          <w:color w:val="333333"/>
+          <w:sz w:val="28"/>
+          <w:szCs w:val="28"/>
+        </w:rPr>
+        <w:t>NAND</w:t>
+      </w:r>
+      <w:r>
+        <w:rPr>
+          <w:rFonts w:ascii="Arial" w:eastAsia="Times New Roman" w:hAnsi="Arial" w:cs="Arial"/>
+          <w:color w:val="333333"/>
+          <w:sz w:val="28"/>
+          <w:szCs w:val="28"/>
+        </w:rPr>
+        <w:t xml:space="preserve"> contain cells -- transistors -- in a grid. In NAND flash, the cells are wired in a series. </w:t>
+      </w:r>
+      <w:r>
+        <w:rPr>
+          <w:rFonts w:ascii="Arial" w:eastAsia="Times New Roman" w:hAnsi="Arial" w:cs="Arial"/>
+          <w:b/>
+          <w:bCs/>
+          <w:color w:val="333333"/>
+          <w:sz w:val="28"/>
+          <w:szCs w:val="28"/>
+        </w:rPr>
+        <w:t>NAND cells</w:t>
+      </w:r>
+      <w:r>
+        <w:rPr>
+          <w:rFonts w:ascii="Arial" w:eastAsia="Times New Roman" w:hAnsi="Arial" w:cs="Arial"/>
+          <w:b/>
+          <w:bCs/>
+          <w:color w:val="333333"/>
+          <w:sz w:val="28"/>
+          <w:szCs w:val="28"/>
+        </w:rPr>
+        <w:t xml:space="preserve"> </w:t>
+      </w:r>
+      <w:r>
+        <w:rPr>
+          <w:rFonts w:ascii="Arial" w:eastAsia="Times New Roman" w:hAnsi="Arial" w:cs="Arial"/>
+          <w:color w:val="333333"/>
+          <w:sz w:val="28"/>
+          <w:szCs w:val="28"/>
+        </w:rPr>
+        <w:t xml:space="preserve">require fewer wires and can be packed on a chip in greater density. As a result, NAND flash is less expensive, and it can read and write data much more rapidly. This makes NAND flash an ideal storage technology and explains why it's the predominant type of memory in solid-state drives. </w:t>
       </w:r>
     </w:p>
     <w:p>
@@ -892,6 +850,7 @@
           <w:sz w:val="28"/>
           <w:szCs w:val="28"/>
         </w:rPr>
+        <w:lastRenderedPageBreak/>
         <w:t>Armed with this background, we can offer a more precise definition of a solid-state drive: It's a device that uses NAND flash to provide non-volatile, rewritable memory. In computers, a solid-state drive can be used as a storage device, replacing the traditional hard disk drive. In fact, manufacturers produce SSDs with shapes and footprints that resemble HDDs so the two technologies can be used interchangeably. But that's where the similarities end. If you cracked open the shell of a solid-state drive, you wouldn't see platters and actuator arms. Let's do that next.</w:t>
       </w:r>
     </w:p>
@@ -972,20 +931,9 @@
           <w:sz w:val="28"/>
           <w:szCs w:val="28"/>
         </w:rPr>
-        <w:t xml:space="preserve"> -- or memory sticks -- in your computer bag. The little devices, which have surprisingly large capacity and allow you to transfer data quickly between machines, are known officially as USB flash drives. They use the same NAND flash technology and, in many ways, can </w:t>
-      </w:r>
-      <w:bookmarkStart w:id="0" w:name="_GoBack"/>
-      <w:r>
-        <w:rPr>
-          <w:rFonts w:ascii="Arial" w:eastAsia="Times New Roman" w:hAnsi="Arial" w:cs="Arial"/>
-          <w:color w:val="333333"/>
-          <w:sz w:val="28"/>
-          <w:szCs w:val="28"/>
-        </w:rPr>
-        <w:t>be thought of as the predecessors of today's solid-state storage devices.</w:t>
-      </w:r>
-    </w:p>
-    <w:bookmarkEnd w:id="0"/>
+        <w:t xml:space="preserve"> -- or memory sticks -- in your computer bag. The little devices, which have surprisingly large capacity and allow you to transfer data quickly between machines, are known officially as USB flash drives. They use the same NAND flash technology and, in many ways, can be thought of as the predecessors of today's solid-state storage devices.</w:t>
+      </w:r>
+    </w:p>
     <w:p>
       <w:pPr>
         <w:spacing w:after="192" w:line="360" w:lineRule="atLeast"/>
@@ -1021,142 +969,6 @@
           <w:szCs w:val="24"/>
         </w:rPr>
       </w:pPr>
-      <w:r>
-        <w:rPr>
-          <w:rFonts w:ascii="Arial" w:eastAsia="Times New Roman" w:hAnsi="Arial" w:cs="Arial"/>
-          <w:noProof/>
-          <w:color w:val="333333"/>
-          <w:sz w:val="24"/>
-          <w:szCs w:val="24"/>
-        </w:rPr>
-        <w:lastRenderedPageBreak/>
-        <w:drawing>
-          <wp:inline distT="0" distB="0" distL="0" distR="0">
-            <wp:extent cx="3808730" cy="2854325"/>
-            <wp:effectExtent l="0" t="0" r="1270" b="3175"/>
-            <wp:docPr id="2" name="Picture 2" descr="In this picture, it's easy to see this hard drive's platters, which look a bit like CDs stacked one on top of another, and an actuator arm."/>
-            <wp:cNvGraphicFramePr>
-              <a:graphicFrameLocks xmlns:a="http://schemas.openxmlformats.org/drawingml/2006/main" noChangeAspect="1"/>
-            </wp:cNvGraphicFramePr>
-            <a:graphic xmlns:a="http://schemas.openxmlformats.org/drawingml/2006/main">
-              <a:graphicData uri="http://schemas.openxmlformats.org/drawingml/2006/picture">
-                <pic:pic xmlns:pic="http://schemas.openxmlformats.org/drawingml/2006/picture">
-                  <pic:nvPicPr>
-                    <pic:cNvPr id="0" name="Picture 3" descr="In this picture, it's easy to see this hard drive's platters, which look a bit like CDs stacked one on top of another, and an actuator arm."/>
-                    <pic:cNvPicPr>
-                      <a:picLocks noChangeAspect="1" noChangeArrowheads="1"/>
-                    </pic:cNvPicPr>
-                  </pic:nvPicPr>
-                  <pic:blipFill>
-                    <a:blip r:embed="rId16">
-                      <a:extLst>
-                        <a:ext uri="{28A0092B-C50C-407E-A947-70E740481C1C}">
-                          <a14:useLocalDpi xmlns:a14="http://schemas.microsoft.com/office/drawing/2010/main" val="0"/>
-                        </a:ext>
-                      </a:extLst>
-                    </a:blip>
-                    <a:srcRect/>
-                    <a:stretch>
-                      <a:fillRect/>
-                    </a:stretch>
-                  </pic:blipFill>
-                  <pic:spPr bwMode="auto">
-                    <a:xfrm>
-                      <a:off x="0" y="0"/>
-                      <a:ext cx="3808730" cy="2854325"/>
-                    </a:xfrm>
-                    <a:prstGeom prst="rect">
-                      <a:avLst/>
-                    </a:prstGeom>
-                    <a:noFill/>
-                    <a:ln>
-                      <a:noFill/>
-                    </a:ln>
-                  </pic:spPr>
-                </pic:pic>
-              </a:graphicData>
-            </a:graphic>
-          </wp:inline>
-        </w:drawing>
-      </w:r>
-    </w:p>
-    <w:p>
-      <w:pPr>
-        <w:spacing w:after="0" w:line="343" w:lineRule="atLeast"/>
-        <w:textAlignment w:val="top"/>
-        <w:rPr>
-          <w:rFonts w:ascii="Arial" w:eastAsia="Times New Roman" w:hAnsi="Arial" w:cs="Arial"/>
-          <w:b/>
-          <w:bCs/>
-          <w:color w:val="333333"/>
-          <w:sz w:val="21"/>
-          <w:szCs w:val="21"/>
-        </w:rPr>
-      </w:pPr>
-      <w:r>
-        <w:rPr>
-          <w:rFonts w:ascii="Arial" w:eastAsia="Times New Roman" w:hAnsi="Arial" w:cs="Arial"/>
-          <w:b/>
-          <w:bCs/>
-          <w:color w:val="333333"/>
-          <w:sz w:val="21"/>
-          <w:szCs w:val="21"/>
-        </w:rPr>
-        <w:t>In this picture, it's easy to see this hard drive's platters, which look a bit like CDs stacked one on top of another, and an actuator arm.</w:t>
-      </w:r>
-    </w:p>
-    <w:p>
-      <w:pPr>
-        <w:spacing w:line="343" w:lineRule="atLeast"/>
-        <w:rPr>
-          <w:rFonts w:ascii="Arial" w:eastAsia="Times New Roman" w:hAnsi="Arial" w:cs="Arial"/>
-          <w:b/>
-          <w:bCs/>
-          <w:caps/>
-          <w:color w:val="999999"/>
-          <w:sz w:val="18"/>
-          <w:szCs w:val="18"/>
-        </w:rPr>
-      </w:pPr>
-      <w:r>
-        <w:rPr>
-          <w:rFonts w:ascii="Arial" w:eastAsia="Times New Roman" w:hAnsi="Arial" w:cs="Arial"/>
-          <w:b/>
-          <w:bCs/>
-          <w:caps/>
-          <w:color w:val="999999"/>
-          <w:sz w:val="18"/>
-          <w:szCs w:val="18"/>
-        </w:rPr>
-        <w:t>©</w:t>
-      </w:r>
-      <w:hyperlink r:id="rId17" w:history="1">
-        <w:r>
-          <w:rPr>
-            <w:rFonts w:ascii="Arial" w:eastAsia="Times New Roman" w:hAnsi="Arial" w:cs="Arial"/>
-            <w:b/>
-            <w:bCs/>
-            <w:caps/>
-            <w:color w:val="007CB3"/>
-            <w:sz w:val="18"/>
-            <w:szCs w:val="18"/>
-            <w:u w:val="single"/>
-          </w:rPr>
-          <w:t>ISTOCKPHOTO.COM</w:t>
-        </w:r>
-      </w:hyperlink>
-      <w:r>
-        <w:rPr>
-          <w:rFonts w:ascii="Arial" w:eastAsia="Times New Roman" w:hAnsi="Arial" w:cs="Arial"/>
-          <w:b/>
-          <w:bCs/>
-          <w:caps/>
-          <w:color w:val="999999"/>
-          <w:sz w:val="18"/>
-          <w:szCs w:val="18"/>
-        </w:rPr>
-        <w:t>/JPA1999</w:t>
-      </w:r>
     </w:p>
     <w:p>
       <w:pPr>
@@ -1175,9 +987,9 @@
           <w:sz w:val="28"/>
           <w:szCs w:val="28"/>
         </w:rPr>
-        <w:t>On the outside, solid-state drives look just like HDDs. They're rectangular in shape, covered in a brushed-metal shell and sized to match industry-standard form factors for hard drives -- typically 2.5 and 3.5 inches (6.4 and 8.9 centimeters). But beneath the silver exterior, you'll find an array of chips organized on a board, with no magnetic or optical media in sight. Much of that stuff could fit into a smaller space, but SSD manufacturers dress up their components in extra "housing" to make sure they fit into existing drive slots of laptops and </w:t>
-      </w:r>
-      <w:hyperlink r:id="rId18" w:history="1">
+        <w:t>On the outside, solid-state drives look just like HDDs. They're rectangular in shape, covered in a brushed-metal shell and sized to match industry-standard form factors for hard drives -- typically 2.5 and 3.5 inches (6.4 and 8.9 centimeters). But beneath the silver exterior, you'll find an array of chips organized on a board. Much of that stuff could fit into a smaller space, but SSD manufacturers dress up their components in extra "housing" to make sure they fit into existing drive slots of laptops and </w:t>
+      </w:r>
+      <w:hyperlink r:id="rId16" w:history="1">
         <w:r>
           <w:rPr>
             <w:rFonts w:ascii="Arial" w:eastAsia="Times New Roman" w:hAnsi="Arial" w:cs="Arial"/>
@@ -1216,59 +1028,9 @@
           <w:sz w:val="28"/>
           <w:szCs w:val="28"/>
         </w:rPr>
-        <w:t>Compared to the stark simplicity of a solid-state drive, the innards of a hard drive are a marvel of motion, sound and activity. Round platters, arranged on a spindle, can spin at 7,200 revolutions per minute. An </w:t>
-      </w:r>
-      <w:r>
-        <w:rPr>
-          <w:rFonts w:ascii="Arial" w:eastAsia="Times New Roman" w:hAnsi="Arial" w:cs="Arial"/>
-          <w:b/>
-          <w:bCs/>
-          <w:color w:val="333333"/>
-          <w:sz w:val="28"/>
-          <w:szCs w:val="28"/>
-        </w:rPr>
-        <w:t>actuator arm</w:t>
-      </w:r>
-      <w:r>
-        <w:rPr>
-          <w:rFonts w:ascii="Arial" w:eastAsia="Times New Roman" w:hAnsi="Arial" w:cs="Arial"/>
-          <w:color w:val="333333"/>
-          <w:sz w:val="28"/>
-          <w:szCs w:val="28"/>
-        </w:rPr>
-        <w:t xml:space="preserve">, branching into multiple read-write heads, races across the platters in too-fast-to-be-seen bursts of speed. The arm connects to the actuator block, which holds the instructions for moving the read-write heads. As those instructions are called up, sometimes up to 50 times a second, the arm pivots at one end and moves the heads in unison over the platters. Once a head arrives at a certain location on a platter, an electromagnet produces a magnetic field, which aligns data-carrying domains in the underlying track. Each domain can be aligned in one of two possible directions -- 1 or 0. As </w:t>
-      </w:r>
-      <w:r>
-        <w:rPr>
-          <w:rFonts w:ascii="Arial" w:eastAsia="Times New Roman" w:hAnsi="Arial" w:cs="Arial"/>
-          <w:color w:val="333333"/>
-          <w:sz w:val="28"/>
-          <w:szCs w:val="28"/>
-        </w:rPr>
-        <w:lastRenderedPageBreak/>
-        <w:t>these alignments change, they form patterns that correspond to discrete chunks of digital information.</w:t>
-      </w:r>
-    </w:p>
-    <w:p>
-      <w:pPr>
-        <w:spacing w:after="150" w:line="360" w:lineRule="atLeast"/>
-        <w:rPr>
-          <w:rFonts w:ascii="Arial" w:eastAsia="Times New Roman" w:hAnsi="Arial" w:cs="Arial"/>
-          <w:color w:val="333333"/>
-          <w:sz w:val="28"/>
-          <w:szCs w:val="28"/>
-        </w:rPr>
-      </w:pPr>
-      <w:r>
-        <w:rPr>
-          <w:rFonts w:ascii="Arial" w:eastAsia="Times New Roman" w:hAnsi="Arial" w:cs="Arial"/>
-          <w:color w:val="333333"/>
-          <w:sz w:val="28"/>
-          <w:szCs w:val="28"/>
-        </w:rPr>
         <w:t>The NAND flash of a solid-state drive stores data differently. Recall that NAND flash has </w:t>
       </w:r>
-      <w:hyperlink r:id="rId19" w:history="1">
+      <w:hyperlink r:id="rId17" w:history="1">
         <w:r>
           <w:rPr>
             <w:rFonts w:ascii="Arial" w:eastAsia="Times New Roman" w:hAnsi="Arial" w:cs="Arial"/>
@@ -1327,7 +1089,17 @@
           <w:sz w:val="28"/>
           <w:szCs w:val="28"/>
         </w:rPr>
-        <w:t>. When current reaches the control gate, electrons flow onto the floating gate, creating a net positive charge that interrupts current flow. By applying precise voltages to the transistors, a unique pattern of 1s and 0s emerges.</w:t>
+        <w:t xml:space="preserve">. When current reaches the control gate, electrons flow onto the floating gate, creating a </w:t>
+      </w:r>
+      <w:r>
+        <w:rPr>
+          <w:rFonts w:ascii="Arial" w:eastAsia="Times New Roman" w:hAnsi="Arial" w:cs="Arial"/>
+          <w:color w:val="333333"/>
+          <w:sz w:val="28"/>
+          <w:szCs w:val="28"/>
+        </w:rPr>
+        <w:lastRenderedPageBreak/>
+        <w:t>net positive charge that interrupts current flow. By applying precise voltages to the transistors, a unique pattern of 1s and 0s emerges.</w:t>
       </w:r>
     </w:p>
     <w:p>
@@ -1533,7 +1305,6 @@
           <w:sz w:val="24"/>
           <w:szCs w:val="24"/>
         </w:rPr>
-        <w:lastRenderedPageBreak/>
         <w:drawing>
           <wp:inline distT="0" distB="0" distL="0" distR="0">
             <wp:extent cx="3427095" cy="2282190"/>
@@ -1552,7 +1323,7 @@
                     </pic:cNvPicPr>
                   </pic:nvPicPr>
                   <pic:blipFill>
-                    <a:blip r:embed="rId20">
+                    <a:blip r:embed="rId18">
                       <a:extLst>
                         <a:ext uri="{28A0092B-C50C-407E-A947-70E740481C1C}">
                           <a14:useLocalDpi xmlns:a14="http://schemas.microsoft.com/office/drawing/2010/main" val="0"/>
@@ -1634,7 +1405,7 @@
         </w:rPr>
         <w:t>IMAGE COURTESY </w:t>
       </w:r>
-      <w:hyperlink r:id="rId21" w:history="1">
+      <w:hyperlink r:id="rId19" w:history="1">
         <w:r>
           <w:rPr>
             <w:rFonts w:ascii="Arial" w:eastAsia="Times New Roman" w:hAnsi="Arial" w:cs="Arial"/>
@@ -1667,108 +1438,7 @@
           <w:sz w:val="28"/>
           <w:szCs w:val="28"/>
         </w:rPr>
-        <w:t>You've invested in a top-of-the-line </w:t>
-      </w:r>
-      <w:hyperlink r:id="rId22" w:history="1">
-        <w:r>
-          <w:rPr>
-            <w:rFonts w:ascii="Arial" w:eastAsia="Times New Roman" w:hAnsi="Arial" w:cs="Arial"/>
-            <w:color w:val="007CB3"/>
-            <w:sz w:val="28"/>
-            <w:szCs w:val="28"/>
-            <w:u w:val="single"/>
-          </w:rPr>
-          <w:t>laptop</w:t>
-        </w:r>
-      </w:hyperlink>
-      <w:r>
-        <w:rPr>
-          <w:rFonts w:ascii="Arial" w:eastAsia="Times New Roman" w:hAnsi="Arial" w:cs="Arial"/>
-          <w:color w:val="333333"/>
-          <w:sz w:val="28"/>
-          <w:szCs w:val="28"/>
-        </w:rPr>
-        <w:t xml:space="preserve"> with a 500-gigabyte hard drive, and it's working great. You've got all your photos and videos, your entire music library, five half-finished novels and applications galore packed onto the drive's platters. Why would you consider swapping the HDD for a solid-state drive? Didn't Dad always say, "If it </w:t>
-      </w:r>
-      <w:proofErr w:type="spellStart"/>
-      <w:r>
-        <w:rPr>
-          <w:rFonts w:ascii="Arial" w:eastAsia="Times New Roman" w:hAnsi="Arial" w:cs="Arial"/>
-          <w:color w:val="333333"/>
-          <w:sz w:val="28"/>
-          <w:szCs w:val="28"/>
-        </w:rPr>
-        <w:t>ain't</w:t>
-      </w:r>
-      <w:proofErr w:type="spellEnd"/>
-      <w:r>
-        <w:rPr>
-          <w:rFonts w:ascii="Arial" w:eastAsia="Times New Roman" w:hAnsi="Arial" w:cs="Arial"/>
-          <w:color w:val="333333"/>
-          <w:sz w:val="28"/>
-          <w:szCs w:val="28"/>
-        </w:rPr>
-        <w:t xml:space="preserve"> broke, don't fix it"?</w:t>
-      </w:r>
-    </w:p>
-    <w:p>
-      <w:pPr>
-        <w:spacing w:after="150" w:line="360" w:lineRule="atLeast"/>
-        <w:rPr>
-          <w:rFonts w:ascii="Arial" w:eastAsia="Times New Roman" w:hAnsi="Arial" w:cs="Arial"/>
-          <w:color w:val="333333"/>
-          <w:sz w:val="28"/>
-          <w:szCs w:val="28"/>
-        </w:rPr>
-      </w:pPr>
-      <w:r>
-        <w:rPr>
-          <w:rFonts w:ascii="Arial" w:eastAsia="Times New Roman" w:hAnsi="Arial" w:cs="Arial"/>
-          <w:color w:val="333333"/>
-          <w:sz w:val="28"/>
-          <w:szCs w:val="28"/>
-        </w:rPr>
-        <w:t>Maybe Dad didn't own any hard drives. The harsh reality is that HDDs can and do fail, often more frequently than their technical specs would seem to suggest. For example, hard drive manufacturers rate the reliability of their products using a measurement known as </w:t>
-      </w:r>
-      <w:r>
-        <w:rPr>
-          <w:rFonts w:ascii="Arial" w:eastAsia="Times New Roman" w:hAnsi="Arial" w:cs="Arial"/>
-          <w:b/>
-          <w:bCs/>
-          <w:color w:val="333333"/>
-          <w:sz w:val="28"/>
-          <w:szCs w:val="28"/>
-        </w:rPr>
-        <w:t>mean time between failures</w:t>
-      </w:r>
-      <w:r>
-        <w:rPr>
-          <w:rFonts w:ascii="Arial" w:eastAsia="Times New Roman" w:hAnsi="Arial" w:cs="Arial"/>
-          <w:color w:val="333333"/>
-          <w:sz w:val="28"/>
-          <w:szCs w:val="28"/>
-        </w:rPr>
-        <w:t>, or </w:t>
-      </w:r>
-      <w:r>
-        <w:rPr>
-          <w:rFonts w:ascii="Arial" w:eastAsia="Times New Roman" w:hAnsi="Arial" w:cs="Arial"/>
-          <w:b/>
-          <w:bCs/>
-          <w:color w:val="333333"/>
-          <w:sz w:val="28"/>
-          <w:szCs w:val="28"/>
-        </w:rPr>
-        <w:t>MTBF</w:t>
-      </w:r>
-      <w:r>
-        <w:rPr>
-          <w:rFonts w:ascii="Arial" w:eastAsia="Times New Roman" w:hAnsi="Arial" w:cs="Arial"/>
-          <w:color w:val="333333"/>
-          <w:sz w:val="28"/>
-          <w:szCs w:val="28"/>
-        </w:rPr>
-        <w:t>. A typical consumer hard drive has a MTBF rating of 500,000 hours, meaning that, in a sample of drives tested, there would be one failure every 500,000 hours of testing. That's one failure every 57 years, which sounds pretty good, right? Unfortunately, MTBF scores are misleading. They come from a statistical evaluation based on a small sample size and a short amount of time. In reality, you'd also want to consider a typical HDD's warranty and service life (three to five years or so), along with the MTBF score. Because they have no moving parts, SSDs can deliver improved reliability. They can rate up to 2.5 million hours MTBF, which probably means a few more years added to the lifespan of the device.</w:t>
+        <w:t>Because they have no moving parts, SSDs can deliver improved reliability. They can rate up to 2.5 million hours MTBF, which probably means a few more years added to the lifespan of the device.</w:t>
       </w:r>
     </w:p>
     <w:p>
@@ -1904,7 +1574,7 @@
         </w:rPr>
         <w:t>All of this adds up. Even a casual user will notice a significant increase in the performance of a computer equipped with an SSD. But a power user will really feel the difference. </w:t>
       </w:r>
-      <w:hyperlink r:id="rId23" w:history="1">
+      <w:hyperlink r:id="rId20" w:history="1">
         <w:r>
           <w:rPr>
             <w:rFonts w:ascii="Arial" w:eastAsia="Times New Roman" w:hAnsi="Arial" w:cs="Arial"/>
@@ -2001,6 +1671,8 @@
           <w:szCs w:val="28"/>
         </w:rPr>
       </w:pPr>
+      <w:bookmarkStart w:id="0" w:name="_GoBack"/>
+      <w:bookmarkEnd w:id="0"/>
       <w:r>
         <w:rPr>
           <w:rFonts w:ascii="Arial" w:eastAsia="Times New Roman" w:hAnsi="Arial" w:cs="Arial"/>
@@ -2009,30 +1681,9 @@
           <w:szCs w:val="28"/>
         </w:rPr>
         <w:lastRenderedPageBreak/>
-        <w:t>Trading out your </w:t>
-      </w:r>
-      <w:hyperlink r:id="rId24" w:history="1">
-        <w:r>
-          <w:rPr>
-            <w:rFonts w:ascii="Arial" w:eastAsia="Times New Roman" w:hAnsi="Arial" w:cs="Arial"/>
-            <w:color w:val="007CB3"/>
-            <w:sz w:val="28"/>
-            <w:szCs w:val="28"/>
-            <w:u w:val="single"/>
-          </w:rPr>
-          <w:t>hard drive</w:t>
-        </w:r>
-      </w:hyperlink>
-      <w:r>
-        <w:rPr>
-          <w:rFonts w:ascii="Arial" w:eastAsia="Times New Roman" w:hAnsi="Arial" w:cs="Arial"/>
-          <w:color w:val="333333"/>
-          <w:sz w:val="28"/>
-          <w:szCs w:val="28"/>
-        </w:rPr>
-        <w:t> for a solid-state drive seems like a no-brainer. But before you make the switch, you should understand the limitations of SSDs. Like cost. Even though prices have decreased steadily, NAND </w:t>
-      </w:r>
-      <w:hyperlink r:id="rId25" w:history="1">
+        <w:t>Even though prices have decreased steadily, NAND </w:t>
+      </w:r>
+      <w:hyperlink r:id="rId21" w:history="1">
         <w:r>
           <w:rPr>
             <w:rFonts w:ascii="Arial" w:eastAsia="Times New Roman" w:hAnsi="Arial" w:cs="Arial"/>
@@ -2116,78 +1767,17 @@
     </w:p>
     <w:p>
       <w:pPr>
-        <w:spacing w:after="150" w:line="360" w:lineRule="atLeast"/>
-        <w:rPr>
-          <w:rFonts w:ascii="Arial" w:eastAsia="Times New Roman" w:hAnsi="Arial" w:cs="Arial"/>
-          <w:color w:val="333333"/>
-          <w:sz w:val="28"/>
-          <w:szCs w:val="28"/>
-        </w:rPr>
-      </w:pPr>
-      <w:r>
-        <w:rPr>
-          <w:rFonts w:ascii="Arial" w:eastAsia="Times New Roman" w:hAnsi="Arial" w:cs="Arial"/>
-          <w:color w:val="333333"/>
-          <w:sz w:val="28"/>
-          <w:szCs w:val="28"/>
-        </w:rPr>
-        <w:t xml:space="preserve">For this reason, many data centers and techies use a combination of SSD and HDD. One approach is to use a solid-state drive in a laptop and a traditional hard drive as external storage holding music, photos and other files. This combines the best of both worlds -- the ultrafast, random data access of SSD with the relatively inexpensive, high capacity of HDD. If this sounds good to you, you'll want to start shopping for a suitable solid-state drive. Leading manufacturers include Samsung, Seagate, SanDisk, PNY, Toshiba and OCZ Technology. And don't forget about Intel, which offers a </w:t>
-      </w:r>
-      <w:r>
-        <w:rPr>
-          <w:rFonts w:ascii="Arial" w:eastAsia="Times New Roman" w:hAnsi="Arial" w:cs="Arial"/>
-          <w:color w:val="333333"/>
-          <w:sz w:val="28"/>
-          <w:szCs w:val="28"/>
-        </w:rPr>
-        <w:lastRenderedPageBreak/>
-        <w:t>robust line of drives, as well as several tools to help you choose the right technology and calculate how much time and money you can save if you make the switch to SSD.</w:t>
-      </w:r>
-    </w:p>
-    <w:p>
-      <w:pPr>
-        <w:spacing w:after="192" w:line="360" w:lineRule="atLeast"/>
-        <w:outlineLvl w:val="1"/>
+        <w:spacing w:before="120" w:after="150" w:line="240" w:lineRule="auto"/>
+        <w:outlineLvl w:val="2"/>
         <w:rPr>
           <w:rFonts w:ascii="inherit" w:eastAsia="Times New Roman" w:hAnsi="inherit" w:cs="Arial"/>
           <w:b/>
           <w:bCs/>
           <w:color w:val="333333"/>
-          <w:sz w:val="54"/>
-          <w:szCs w:val="54"/>
-        </w:rPr>
-      </w:pPr>
-      <w:r>
-        <w:rPr>
-          <w:rFonts w:ascii="inherit" w:eastAsia="Times New Roman" w:hAnsi="inherit" w:cs="Arial"/>
-          <w:b/>
-          <w:bCs/>
-          <w:color w:val="333333"/>
-          <w:sz w:val="54"/>
-          <w:szCs w:val="54"/>
-        </w:rPr>
-        <w:t>Author's Note</w:t>
-      </w:r>
-    </w:p>
-    <w:p>
-      <w:pPr>
-        <w:spacing w:after="150" w:line="360" w:lineRule="atLeast"/>
-        <w:rPr>
-          <w:rFonts w:ascii="Arial" w:eastAsia="Times New Roman" w:hAnsi="Arial" w:cs="Arial"/>
-          <w:color w:val="333333"/>
-          <w:sz w:val="28"/>
-          <w:szCs w:val="28"/>
-        </w:rPr>
-      </w:pPr>
-      <w:r>
-        <w:rPr>
-          <w:rFonts w:ascii="Arial" w:eastAsia="Times New Roman" w:hAnsi="Arial" w:cs="Arial"/>
-          <w:color w:val="333333"/>
-          <w:sz w:val="28"/>
-          <w:szCs w:val="28"/>
-        </w:rPr>
-        <w:t>Working on this article took me back to college computer science, where we learned about bits, bytes and, of course, memory. Back then, I sat in front of a Commodore 64 (that's 64 kilobytes of RAM) with an external 5.25-inch external floppy drive! Man, how far we've come.</w:t>
-      </w:r>
+          <w:sz w:val="38"/>
+          <w:szCs w:val="38"/>
+        </w:rPr>
+      </w:pPr>
     </w:p>
     <w:p>
       <w:pPr>
@@ -2229,7 +1819,7 @@
           <w:szCs w:val="28"/>
         </w:rPr>
       </w:pPr>
-      <w:hyperlink r:id="rId26" w:history="1">
+      <w:hyperlink r:id="rId22" w:history="1">
         <w:r>
           <w:rPr>
             <w:rFonts w:ascii="Arial" w:eastAsia="Times New Roman" w:hAnsi="Arial" w:cs="Arial"/>
@@ -2257,7 +1847,7 @@
           <w:szCs w:val="28"/>
         </w:rPr>
       </w:pPr>
-      <w:hyperlink r:id="rId27" w:history="1">
+      <w:hyperlink r:id="rId23" w:history="1">
         <w:r>
           <w:rPr>
             <w:rFonts w:ascii="Arial" w:eastAsia="Times New Roman" w:hAnsi="Arial" w:cs="Arial"/>
@@ -2285,7 +1875,7 @@
           <w:szCs w:val="28"/>
         </w:rPr>
       </w:pPr>
-      <w:hyperlink r:id="rId28" w:history="1">
+      <w:hyperlink r:id="rId24" w:history="1">
         <w:r>
           <w:rPr>
             <w:rFonts w:ascii="Arial" w:eastAsia="Times New Roman" w:hAnsi="Arial" w:cs="Arial"/>
@@ -2313,7 +1903,7 @@
           <w:szCs w:val="28"/>
         </w:rPr>
       </w:pPr>
-      <w:hyperlink r:id="rId29" w:history="1">
+      <w:hyperlink r:id="rId25" w:history="1">
         <w:r>
           <w:rPr>
             <w:rFonts w:ascii="Arial" w:eastAsia="Times New Roman" w:hAnsi="Arial" w:cs="Arial"/>
@@ -2341,7 +1931,7 @@
           <w:szCs w:val="28"/>
         </w:rPr>
       </w:pPr>
-      <w:hyperlink r:id="rId30" w:history="1">
+      <w:hyperlink r:id="rId26" w:history="1">
         <w:r>
           <w:rPr>
             <w:rFonts w:ascii="Arial" w:eastAsia="Times New Roman" w:hAnsi="Arial" w:cs="Arial"/>
@@ -2369,7 +1959,7 @@
           <w:szCs w:val="28"/>
         </w:rPr>
       </w:pPr>
-      <w:hyperlink r:id="rId31" w:history="1">
+      <w:hyperlink r:id="rId27" w:history="1">
         <w:r>
           <w:rPr>
             <w:rFonts w:ascii="Arial" w:eastAsia="Times New Roman" w:hAnsi="Arial" w:cs="Arial"/>
@@ -2429,6 +2019,7 @@
           <w:sz w:val="28"/>
           <w:szCs w:val="28"/>
         </w:rPr>
+        <w:lastRenderedPageBreak/>
         <w:t>Aaronson, Lauren. "How It Works: The Sturdiest Solid-State Storage." Popular Science. March 13, 2008. (Aug. 22, 2012) http://www.popsci.com/node/19967</w:t>
       </w:r>
     </w:p>
@@ -2580,17 +2171,7 @@
           <w:sz w:val="28"/>
           <w:szCs w:val="28"/>
         </w:rPr>
-        <w:t xml:space="preserve">Goble, Gordon. "Solid State Drives Buying Guide: SSD Hard Drives Made Simple." Digital Trends. Dec. 8, 2009. (Aug. 22, 2012) </w:t>
-      </w:r>
-      <w:r>
-        <w:rPr>
-          <w:rFonts w:ascii="Arial" w:eastAsia="Times New Roman" w:hAnsi="Arial" w:cs="Arial"/>
-          <w:color w:val="333333"/>
-          <w:sz w:val="28"/>
-          <w:szCs w:val="28"/>
-        </w:rPr>
-        <w:lastRenderedPageBreak/>
-        <w:t>http://www.digitaltrends.com/computing/solid-state-drives-buying-guide-ssd-hard-drives-made-simple/</w:t>
+        <w:t>Goble, Gordon. "Solid State Drives Buying Guide: SSD Hard Drives Made Simple." Digital Trends. Dec. 8, 2009. (Aug. 22, 2012) http://www.digitaltrends.com/computing/solid-state-drives-buying-guide-ssd-hard-drives-made-simple/</w:t>
       </w:r>
     </w:p>
     <w:p>
@@ -2845,6 +2426,7 @@
           <w:sz w:val="28"/>
           <w:szCs w:val="28"/>
         </w:rPr>
+        <w:lastRenderedPageBreak/>
         <w:t>Seagate. "The Top 20 Things to Know About SSD." Seagate Technology Paper. 2011. (Aug. 22, 2012) www.seagate.com/files/docs/pdf/ssd-faq-us.pdf</w:t>
       </w:r>
     </w:p>
@@ -2905,7 +2487,7 @@
 </file>
 
 <file path=word/numbering.xml><?xml version="1.0" encoding="utf-8"?>
-<w:numbering xmlns:wpc="http://schemas.microsoft.com/office/word/2010/wordprocessingCanvas" xmlns:cx="http://schemas.microsoft.com/office/drawing/2014/chartex" xmlns:mc="http://schemas.openxmlformats.org/markup-compatibility/2006" xmlns:o="urn:schemas-microsoft-com:office:office" xmlns:r="http://schemas.openxmlformats.org/officeDocument/2006/relationships" xmlns:m="http://schemas.openxmlformats.org/officeDocument/2006/math" xmlns:v="urn:schemas-microsoft-com:vml" xmlns:wp14="http://schemas.microsoft.com/office/word/2010/wordprocessingDrawing" xmlns:wp="http://schemas.openxmlformats.org/drawingml/2006/wordprocessingDrawing" xmlns:w10="urn:schemas-microsoft-com:office:word" xmlns:w="http://schemas.openxmlformats.org/wordprocessingml/2006/main" xmlns:w14="http://schemas.microsoft.com/office/word/2010/wordml" xmlns:w15="http://schemas.microsoft.com/office/word/2012/wordml" xmlns:w16se="http://schemas.microsoft.com/office/word/2015/wordml/symex" xmlns:wpg="http://schemas.microsoft.com/office/word/2010/wordprocessingGroup" xmlns:wpi="http://schemas.microsoft.com/office/word/2010/wordprocessingInk" xmlns:wne="http://schemas.microsoft.com/office/word/2006/wordml" xmlns:wps="http://schemas.microsoft.com/office/word/2010/wordprocessingShape" mc:Ignorable="w14 w15 w16se wp14">
+<w:numbering xmlns:wpc="http://schemas.microsoft.com/office/word/2010/wordprocessingCanvas" xmlns:mc="http://schemas.openxmlformats.org/markup-compatibility/2006" xmlns:o="urn:schemas-microsoft-com:office:office" xmlns:r="http://schemas.openxmlformats.org/officeDocument/2006/relationships" xmlns:m="http://schemas.openxmlformats.org/officeDocument/2006/math" xmlns:v="urn:schemas-microsoft-com:vml" xmlns:wp14="http://schemas.microsoft.com/office/word/2010/wordprocessingDrawing" xmlns:wp="http://schemas.openxmlformats.org/drawingml/2006/wordprocessingDrawing" xmlns:w10="urn:schemas-microsoft-com:office:word" xmlns:w="http://schemas.openxmlformats.org/wordprocessingml/2006/main" xmlns:w14="http://schemas.microsoft.com/office/word/2010/wordml" xmlns:w15="http://schemas.microsoft.com/office/word/2012/wordml" xmlns:wpg="http://schemas.microsoft.com/office/word/2010/wordprocessingGroup" xmlns:wpi="http://schemas.microsoft.com/office/word/2010/wordprocessingInk" xmlns:wne="http://schemas.microsoft.com/office/word/2006/wordml" xmlns:wps="http://schemas.microsoft.com/office/word/2010/wordprocessingShape" mc:Ignorable="w14 w15 wp14">
   <w:abstractNum w:abstractNumId="0" w15:restartNumberingAfterBreak="0">
     <w:nsid w:val="42143235"/>
     <w:multiLevelType w:val="multilevel"/>
@@ -3214,7 +2796,7 @@
 </file>
 
 <file path=word/styles.xml><?xml version="1.0" encoding="utf-8"?>
-<w:styles xmlns:mc="http://schemas.openxmlformats.org/markup-compatibility/2006" xmlns:r="http://schemas.openxmlformats.org/officeDocument/2006/relationships" xmlns:w="http://schemas.openxmlformats.org/wordprocessingml/2006/main" xmlns:w14="http://schemas.microsoft.com/office/word/2010/wordml" xmlns:w15="http://schemas.microsoft.com/office/word/2012/wordml" xmlns:w16se="http://schemas.microsoft.com/office/word/2015/wordml/symex" mc:Ignorable="w14 w15 w16se">
+<w:styles xmlns:mc="http://schemas.openxmlformats.org/markup-compatibility/2006" xmlns:r="http://schemas.openxmlformats.org/officeDocument/2006/relationships" xmlns:w="http://schemas.openxmlformats.org/wordprocessingml/2006/main" xmlns:w14="http://schemas.microsoft.com/office/word/2010/wordml" xmlns:w15="http://schemas.microsoft.com/office/word/2012/wordml" mc:Ignorable="w14 w15">
   <w:docDefaults>
     <w:rPrDefault>
       <w:rPr>

</xml_diff>

<commit_message>
Add edits through step 8
</commit_message>
<xml_diff>
--- a/How Solid.docx
+++ b/How Solid.docx
@@ -1,6 +1,6 @@
 
 <file path=word/document.xml><?xml version="1.0" encoding="utf-8"?>
-<w:document xmlns:wpc="http://schemas.microsoft.com/office/word/2010/wordprocessingCanvas" xmlns:mc="http://schemas.openxmlformats.org/markup-compatibility/2006" xmlns:o="urn:schemas-microsoft-com:office:office" xmlns:r="http://schemas.openxmlformats.org/officeDocument/2006/relationships" xmlns:m="http://schemas.openxmlformats.org/officeDocument/2006/math" xmlns:v="urn:schemas-microsoft-com:vml" xmlns:wp14="http://schemas.microsoft.com/office/word/2010/wordprocessingDrawing" xmlns:wp="http://schemas.openxmlformats.org/drawingml/2006/wordprocessingDrawing" xmlns:w10="urn:schemas-microsoft-com:office:word" xmlns:w="http://schemas.openxmlformats.org/wordprocessingml/2006/main" xmlns:w14="http://schemas.microsoft.com/office/word/2010/wordml" xmlns:w15="http://schemas.microsoft.com/office/word/2012/wordml" xmlns:wpg="http://schemas.microsoft.com/office/word/2010/wordprocessingGroup" xmlns:wpi="http://schemas.microsoft.com/office/word/2010/wordprocessingInk" xmlns:wne="http://schemas.microsoft.com/office/word/2006/wordml" xmlns:wps="http://schemas.microsoft.com/office/word/2010/wordprocessingShape" mc:Ignorable="w14 w15 wp14">
+<w:document xmlns:wpc="http://schemas.microsoft.com/office/word/2010/wordprocessingCanvas" xmlns:cx="http://schemas.microsoft.com/office/drawing/2014/chartex" xmlns:mc="http://schemas.openxmlformats.org/markup-compatibility/2006" xmlns:o="urn:schemas-microsoft-com:office:office" xmlns:r="http://schemas.openxmlformats.org/officeDocument/2006/relationships" xmlns:m="http://schemas.openxmlformats.org/officeDocument/2006/math" xmlns:v="urn:schemas-microsoft-com:vml" xmlns:wp14="http://schemas.microsoft.com/office/word/2010/wordprocessingDrawing" xmlns:wp="http://schemas.openxmlformats.org/drawingml/2006/wordprocessingDrawing" xmlns:w10="urn:schemas-microsoft-com:office:word" xmlns:w="http://schemas.openxmlformats.org/wordprocessingml/2006/main" xmlns:w14="http://schemas.microsoft.com/office/word/2010/wordml" xmlns:w15="http://schemas.microsoft.com/office/word/2012/wordml" xmlns:w16se="http://schemas.microsoft.com/office/word/2015/wordml/symex" xmlns:wpg="http://schemas.microsoft.com/office/word/2010/wordprocessingGroup" xmlns:wpi="http://schemas.microsoft.com/office/word/2010/wordprocessingInk" xmlns:wne="http://schemas.microsoft.com/office/word/2006/wordml" xmlns:wps="http://schemas.microsoft.com/office/word/2010/wordprocessingShape" mc:Ignorable="w14 w15 w16se wp14">
   <w:body>
     <w:p>
       <w:pPr>
@@ -50,7 +50,7 @@
         </w:rPr>
         <w:t>BY </w:t>
       </w:r>
-      <w:hyperlink r:id="rId5" w:history="1">
+      <w:hyperlink r:id="rId6" w:history="1">
         <w:r>
           <w:rPr>
             <w:rFonts w:ascii="Arial" w:eastAsia="Times New Roman" w:hAnsi="Arial" w:cs="Arial"/>
@@ -89,7 +89,7 @@
         </w:rPr>
         <w:t>        </w:t>
       </w:r>
-      <w:hyperlink r:id="rId6" w:history="1">
+      <w:hyperlink r:id="rId7" w:history="1">
         <w:r>
           <w:rPr>
             <w:rFonts w:ascii="Arial" w:eastAsia="Times New Roman" w:hAnsi="Arial" w:cs="Arial"/>
@@ -116,7 +116,7 @@
         </w:rPr>
         <w:t> | </w:t>
       </w:r>
-      <w:hyperlink r:id="rId7" w:history="1">
+      <w:hyperlink r:id="rId8" w:history="1">
         <w:r>
           <w:rPr>
             <w:rFonts w:ascii="Arial" w:eastAsia="Times New Roman" w:hAnsi="Arial" w:cs="Arial"/>
@@ -151,7 +151,7 @@
         </w:rPr>
         <w:t>Browse the article </w:t>
       </w:r>
-      <w:hyperlink r:id="rId8" w:history="1">
+      <w:hyperlink r:id="rId9" w:history="1">
         <w:r>
           <w:rPr>
             <w:rFonts w:ascii="Arial" w:eastAsia="Times New Roman" w:hAnsi="Arial" w:cs="Arial"/>
@@ -188,7 +188,64 @@
     </w:p>
     <w:p>
       <w:pPr>
-        <w:spacing w:before="300" w:after="300" w:line="343" w:lineRule="atLeast"/>
+        <w:spacing w:after="192" w:line="360" w:lineRule="atLeast"/>
+        <w:outlineLvl w:val="1"/>
+        <w:rPr>
+          <w:rFonts w:ascii="Arial" w:eastAsia="Times New Roman" w:hAnsi="Arial" w:cs="Arial"/>
+          <w:color w:val="333333"/>
+          <w:sz w:val="28"/>
+          <w:szCs w:val="28"/>
+        </w:rPr>
+      </w:pPr>
+      <w:r>
+        <w:rPr>
+          <w:rFonts w:ascii="Arial" w:eastAsia="Times New Roman" w:hAnsi="Arial" w:cs="Arial"/>
+          <w:color w:val="333333"/>
+          <w:sz w:val="28"/>
+          <w:szCs w:val="28"/>
+        </w:rPr>
+        <w:t>Solid-state hard drives are the</w:t>
+      </w:r>
+      <w:r>
+        <w:rPr>
+          <w:rFonts w:ascii="Arial" w:eastAsia="Times New Roman" w:hAnsi="Arial" w:cs="Arial"/>
+          <w:color w:val="333333"/>
+          <w:sz w:val="28"/>
+          <w:szCs w:val="28"/>
+        </w:rPr>
+        <w:t xml:space="preserve"> newest form of hard drives, while looking like tradition hard drives,</w:t>
+      </w:r>
+      <w:r>
+        <w:rPr>
+          <w:rFonts w:ascii="Arial" w:eastAsia="Times New Roman" w:hAnsi="Arial" w:cs="Arial"/>
+          <w:color w:val="333333"/>
+          <w:sz w:val="28"/>
+          <w:szCs w:val="28"/>
+        </w:rPr>
+        <w:t xml:space="preserve"> </w:t>
+      </w:r>
+      <w:r>
+        <w:rPr>
+          <w:rFonts w:ascii="Arial" w:eastAsia="Times New Roman" w:hAnsi="Arial" w:cs="Arial"/>
+          <w:color w:val="333333"/>
+          <w:sz w:val="28"/>
+          <w:szCs w:val="28"/>
+        </w:rPr>
+        <w:t xml:space="preserve">they save information differently and have better performance. </w:t>
+      </w:r>
+    </w:p>
+    <w:p>
+      <w:pPr>
+        <w:spacing w:after="192" w:line="360" w:lineRule="atLeast"/>
+        <w:outlineLvl w:val="1"/>
+        <w:rPr>
+          <w:rFonts w:ascii="Arial" w:eastAsia="Times New Roman" w:hAnsi="Arial" w:cs="Arial"/>
+          <w:color w:val="333333"/>
+          <w:sz w:val="24"/>
+          <w:szCs w:val="24"/>
+        </w:rPr>
+      </w:pPr>
+      <w:r>
         <w:rPr>
           <w:rFonts w:ascii="inherit" w:eastAsia="Times New Roman" w:hAnsi="inherit" w:cs="Arial"/>
           <w:b/>
@@ -197,7 +254,8 @@
           <w:sz w:val="54"/>
           <w:szCs w:val="54"/>
         </w:rPr>
-      </w:pPr>
+        <w:t>What Does a</w:t>
+      </w:r>
       <w:r>
         <w:rPr>
           <w:rFonts w:ascii="inherit" w:eastAsia="Times New Roman" w:hAnsi="inherit" w:cs="Arial"/>
@@ -207,391 +265,9 @@
           <w:sz w:val="54"/>
           <w:szCs w:val="54"/>
         </w:rPr>
-        <w:t>History</w:t>
-      </w:r>
-    </w:p>
-    <w:p>
-      <w:pPr>
-        <w:spacing w:after="150" w:line="360" w:lineRule="atLeast"/>
-        <w:rPr>
-          <w:rFonts w:ascii="Arial" w:eastAsia="Times New Roman" w:hAnsi="Arial" w:cs="Arial"/>
-          <w:color w:val="333333"/>
-          <w:sz w:val="28"/>
-          <w:szCs w:val="28"/>
-        </w:rPr>
-      </w:pPr>
-      <w:r>
-        <w:rPr>
-          <w:rFonts w:ascii="Arial" w:eastAsia="Times New Roman" w:hAnsi="Arial" w:cs="Arial"/>
-          <w:color w:val="333333"/>
-          <w:sz w:val="28"/>
-          <w:szCs w:val="28"/>
-        </w:rPr>
-        <w:t>In 1956, IBM shipped the world's first </w:t>
-      </w:r>
-      <w:r>
-        <w:rPr>
-          <w:rFonts w:ascii="Arial" w:eastAsia="Times New Roman" w:hAnsi="Arial" w:cs="Arial"/>
-          <w:b/>
-          <w:bCs/>
-          <w:color w:val="333333"/>
-          <w:sz w:val="28"/>
-          <w:szCs w:val="28"/>
-        </w:rPr>
-        <w:t>hard disk drive</w:t>
-      </w:r>
-      <w:r>
-        <w:rPr>
-          <w:rFonts w:ascii="Arial" w:eastAsia="Times New Roman" w:hAnsi="Arial" w:cs="Arial"/>
-          <w:color w:val="333333"/>
-          <w:sz w:val="28"/>
-          <w:szCs w:val="28"/>
-        </w:rPr>
-        <w:t>, or </w:t>
-      </w:r>
-      <w:r>
-        <w:rPr>
-          <w:rFonts w:ascii="Arial" w:eastAsia="Times New Roman" w:hAnsi="Arial" w:cs="Arial"/>
-          <w:b/>
-          <w:bCs/>
-          <w:color w:val="333333"/>
-          <w:sz w:val="28"/>
-          <w:szCs w:val="28"/>
-        </w:rPr>
-        <w:t>HDD</w:t>
-      </w:r>
-      <w:r>
-        <w:rPr>
-          <w:rFonts w:ascii="Arial" w:eastAsia="Times New Roman" w:hAnsi="Arial" w:cs="Arial"/>
-          <w:color w:val="333333"/>
-          <w:sz w:val="28"/>
-          <w:szCs w:val="28"/>
-        </w:rPr>
-        <w:t>. The drive used 50 24-</w:t>
-      </w:r>
-      <w:proofErr w:type="gramStart"/>
-      <w:r>
-        <w:rPr>
-          <w:rFonts w:ascii="Arial" w:eastAsia="Times New Roman" w:hAnsi="Arial" w:cs="Arial"/>
-          <w:color w:val="333333"/>
-          <w:sz w:val="28"/>
-          <w:szCs w:val="28"/>
-        </w:rPr>
-        <w:t>inch  platters</w:t>
-      </w:r>
-      <w:proofErr w:type="gramEnd"/>
-      <w:r>
-        <w:rPr>
-          <w:rFonts w:ascii="Arial" w:eastAsia="Times New Roman" w:hAnsi="Arial" w:cs="Arial"/>
-          <w:color w:val="333333"/>
-          <w:sz w:val="28"/>
-          <w:szCs w:val="28"/>
-        </w:rPr>
-        <w:t xml:space="preserve">, stored a meager 5 megabytes of data and took up more room than two refrigerators. </w:t>
-      </w:r>
-      <w:r>
-        <w:rPr>
-          <w:rFonts w:ascii="Arial" w:eastAsia="Times New Roman" w:hAnsi="Arial" w:cs="Arial"/>
-          <w:color w:val="333333"/>
-          <w:sz w:val="28"/>
-          <w:szCs w:val="28"/>
-        </w:rPr>
-        <w:t>The cost was</w:t>
-      </w:r>
-      <w:r>
-        <w:rPr>
-          <w:rFonts w:ascii="Arial" w:eastAsia="Times New Roman" w:hAnsi="Arial" w:cs="Arial"/>
-          <w:color w:val="333333"/>
-          <w:sz w:val="28"/>
-          <w:szCs w:val="28"/>
-        </w:rPr>
-        <w:t xml:space="preserve"> $50,000 ($421,147 in 2012 dollars).</w:t>
-      </w:r>
-    </w:p>
-    <w:p>
-      <w:pPr>
-        <w:spacing w:after="150" w:line="360" w:lineRule="atLeast"/>
-        <w:rPr>
-          <w:rFonts w:ascii="Arial" w:eastAsia="Times New Roman" w:hAnsi="Arial" w:cs="Arial"/>
-          <w:color w:val="333333"/>
-          <w:sz w:val="28"/>
-          <w:szCs w:val="28"/>
-        </w:rPr>
-      </w:pPr>
-      <w:r>
-        <w:rPr>
-          <w:rFonts w:ascii="Arial" w:eastAsia="Times New Roman" w:hAnsi="Arial" w:cs="Arial"/>
-          <w:color w:val="333333"/>
-          <w:sz w:val="28"/>
-          <w:szCs w:val="28"/>
-        </w:rPr>
-        <w:t>Since then, </w:t>
-      </w:r>
-      <w:r>
-        <w:rPr>
-          <w:rFonts w:ascii="Arial" w:eastAsia="Times New Roman" w:hAnsi="Arial" w:cs="Arial"/>
-          <w:color w:val="333333"/>
-          <w:sz w:val="28"/>
-          <w:szCs w:val="28"/>
-        </w:rPr>
-        <w:t>hard drives</w:t>
-      </w:r>
-      <w:r>
-        <w:rPr>
-          <w:rFonts w:ascii="Arial" w:eastAsia="Times New Roman" w:hAnsi="Arial" w:cs="Arial"/>
-          <w:color w:val="333333"/>
-          <w:sz w:val="28"/>
-          <w:szCs w:val="28"/>
-        </w:rPr>
-        <w:t xml:space="preserve"> have grown smaller, </w:t>
-      </w:r>
-      <w:r>
-        <w:rPr>
-          <w:rFonts w:ascii="Arial" w:eastAsia="Times New Roman" w:hAnsi="Arial" w:cs="Arial"/>
-          <w:color w:val="333333"/>
-          <w:sz w:val="28"/>
-          <w:szCs w:val="28"/>
-        </w:rPr>
-        <w:t>with larger capacity</w:t>
-      </w:r>
-      <w:r>
-        <w:rPr>
-          <w:rFonts w:ascii="Arial" w:eastAsia="Times New Roman" w:hAnsi="Arial" w:cs="Arial"/>
-          <w:color w:val="333333"/>
-          <w:sz w:val="28"/>
-          <w:szCs w:val="28"/>
-        </w:rPr>
-        <w:t xml:space="preserve"> </w:t>
-      </w:r>
-      <w:r>
-        <w:rPr>
-          <w:rFonts w:ascii="Arial" w:eastAsia="Times New Roman" w:hAnsi="Arial" w:cs="Arial"/>
-          <w:color w:val="333333"/>
-          <w:sz w:val="28"/>
-          <w:szCs w:val="28"/>
-        </w:rPr>
-        <w:t>and less</w:t>
-      </w:r>
-      <w:r>
-        <w:rPr>
-          <w:rFonts w:ascii="Arial" w:eastAsia="Times New Roman" w:hAnsi="Arial" w:cs="Arial"/>
-          <w:color w:val="333333"/>
-          <w:sz w:val="28"/>
-          <w:szCs w:val="28"/>
-        </w:rPr>
-        <w:t xml:space="preserve"> expensive</w:t>
-      </w:r>
-      <w:r>
-        <w:rPr>
-          <w:rFonts w:ascii="Arial" w:eastAsia="Times New Roman" w:hAnsi="Arial" w:cs="Arial"/>
-          <w:color w:val="333333"/>
-          <w:sz w:val="28"/>
-          <w:szCs w:val="28"/>
-        </w:rPr>
-        <w:t>. A</w:t>
-      </w:r>
-      <w:r>
-        <w:rPr>
-          <w:rFonts w:ascii="Arial" w:eastAsia="Times New Roman" w:hAnsi="Arial" w:cs="Arial"/>
-          <w:color w:val="333333"/>
-          <w:sz w:val="28"/>
-          <w:szCs w:val="28"/>
-        </w:rPr>
-        <w:t xml:space="preserve"> new kind of computer drive</w:t>
-      </w:r>
-      <w:r>
-        <w:rPr>
-          <w:rFonts w:ascii="Arial" w:eastAsia="Times New Roman" w:hAnsi="Arial" w:cs="Arial"/>
-          <w:color w:val="333333"/>
-          <w:sz w:val="28"/>
-          <w:szCs w:val="28"/>
-        </w:rPr>
-        <w:t>, has arrived,</w:t>
-      </w:r>
-      <w:r>
-        <w:rPr>
-          <w:rFonts w:ascii="Arial" w:eastAsia="Times New Roman" w:hAnsi="Arial" w:cs="Arial"/>
-          <w:color w:val="333333"/>
-          <w:sz w:val="28"/>
-          <w:szCs w:val="28"/>
-        </w:rPr>
-        <w:t xml:space="preserve"> </w:t>
-      </w:r>
-      <w:r>
-        <w:rPr>
-          <w:rFonts w:ascii="Arial" w:eastAsia="Times New Roman" w:hAnsi="Arial" w:cs="Arial"/>
-          <w:color w:val="333333"/>
-          <w:sz w:val="28"/>
-          <w:szCs w:val="28"/>
-        </w:rPr>
-        <w:t>k</w:t>
-      </w:r>
-      <w:r>
-        <w:rPr>
-          <w:rFonts w:ascii="Arial" w:eastAsia="Times New Roman" w:hAnsi="Arial" w:cs="Arial"/>
-          <w:color w:val="333333"/>
-          <w:sz w:val="28"/>
-          <w:szCs w:val="28"/>
-        </w:rPr>
-        <w:t>nown as a </w:t>
-      </w:r>
-      <w:r>
-        <w:rPr>
-          <w:rFonts w:ascii="Arial" w:eastAsia="Times New Roman" w:hAnsi="Arial" w:cs="Arial"/>
-          <w:b/>
-          <w:bCs/>
-          <w:color w:val="333333"/>
-          <w:sz w:val="28"/>
-          <w:szCs w:val="28"/>
-        </w:rPr>
-        <w:t>solid-state drive</w:t>
-      </w:r>
-      <w:r>
-        <w:rPr>
-          <w:rFonts w:ascii="Arial" w:eastAsia="Times New Roman" w:hAnsi="Arial" w:cs="Arial"/>
-          <w:color w:val="333333"/>
-          <w:sz w:val="28"/>
-          <w:szCs w:val="28"/>
-        </w:rPr>
-        <w:t>, or </w:t>
-      </w:r>
-      <w:r>
-        <w:rPr>
-          <w:rFonts w:ascii="Arial" w:eastAsia="Times New Roman" w:hAnsi="Arial" w:cs="Arial"/>
-          <w:b/>
-          <w:bCs/>
-          <w:color w:val="333333"/>
-          <w:sz w:val="28"/>
-          <w:szCs w:val="28"/>
-        </w:rPr>
-        <w:t>SSD</w:t>
-      </w:r>
-      <w:r>
-        <w:rPr>
-          <w:rFonts w:ascii="Arial" w:eastAsia="Times New Roman" w:hAnsi="Arial" w:cs="Arial"/>
-          <w:color w:val="333333"/>
-          <w:sz w:val="28"/>
-          <w:szCs w:val="28"/>
-        </w:rPr>
-        <w:t>, it uses semiconductor chips</w:t>
-      </w:r>
-      <w:r>
-        <w:rPr>
-          <w:rFonts w:ascii="Arial" w:eastAsia="Times New Roman" w:hAnsi="Arial" w:cs="Arial"/>
-          <w:color w:val="333333"/>
-          <w:sz w:val="28"/>
-          <w:szCs w:val="28"/>
-        </w:rPr>
-        <w:t xml:space="preserve"> </w:t>
-      </w:r>
-      <w:r>
-        <w:rPr>
-          <w:rFonts w:ascii="Arial" w:eastAsia="Times New Roman" w:hAnsi="Arial" w:cs="Arial"/>
-          <w:color w:val="333333"/>
-          <w:sz w:val="28"/>
-          <w:szCs w:val="28"/>
-        </w:rPr>
-        <w:t xml:space="preserve">to store data. The chips used in a solid-state </w:t>
-      </w:r>
-      <w:r>
-        <w:rPr>
-          <w:rFonts w:ascii="Arial" w:eastAsia="Times New Roman" w:hAnsi="Arial" w:cs="Arial"/>
-          <w:color w:val="333333"/>
-          <w:sz w:val="28"/>
-          <w:szCs w:val="28"/>
-        </w:rPr>
-        <w:t>drive</w:t>
-      </w:r>
-      <w:r>
-        <w:rPr>
-          <w:rFonts w:ascii="Arial" w:eastAsia="Times New Roman" w:hAnsi="Arial" w:cs="Arial"/>
-          <w:color w:val="333333"/>
-          <w:sz w:val="28"/>
-          <w:szCs w:val="28"/>
-        </w:rPr>
-        <w:t xml:space="preserve"> is</w:t>
-      </w:r>
-      <w:r>
-        <w:rPr>
-          <w:rFonts w:ascii="Arial" w:eastAsia="Times New Roman" w:hAnsi="Arial" w:cs="Arial"/>
-          <w:color w:val="333333"/>
-          <w:sz w:val="28"/>
-          <w:szCs w:val="28"/>
-        </w:rPr>
-        <w:t xml:space="preserve"> </w:t>
-      </w:r>
-      <w:r>
-        <w:rPr>
-          <w:rFonts w:ascii="Arial" w:eastAsia="Times New Roman" w:hAnsi="Arial" w:cs="Arial"/>
-          <w:color w:val="333333"/>
-          <w:sz w:val="28"/>
-          <w:szCs w:val="28"/>
-        </w:rPr>
-        <w:t>flash memory</w:t>
-      </w:r>
-      <w:r>
-        <w:rPr>
-          <w:rFonts w:ascii="Arial" w:eastAsia="Times New Roman" w:hAnsi="Arial" w:cs="Arial"/>
-          <w:color w:val="333333"/>
-          <w:sz w:val="28"/>
-          <w:szCs w:val="28"/>
-        </w:rPr>
-        <w:t xml:space="preserve">, meaning the data stays put even without power. </w:t>
-      </w:r>
-    </w:p>
-    <w:p>
-      <w:pPr>
-        <w:spacing w:after="150" w:line="360" w:lineRule="atLeast"/>
-        <w:rPr>
-          <w:rFonts w:ascii="Arial" w:eastAsia="Times New Roman" w:hAnsi="Arial" w:cs="Arial"/>
-          <w:color w:val="333333"/>
-          <w:sz w:val="28"/>
-          <w:szCs w:val="28"/>
-        </w:rPr>
-      </w:pPr>
-      <w:r>
-        <w:rPr>
-          <w:rFonts w:ascii="Arial" w:eastAsia="Times New Roman" w:hAnsi="Arial" w:cs="Arial"/>
-          <w:color w:val="333333"/>
-          <w:sz w:val="28"/>
-          <w:szCs w:val="28"/>
-        </w:rPr>
-        <w:t>If flash memory sounds familiar, then you probably have at least one or two thumb drives. These devices are officially called USB flash drives. They use the same flash technology and can be thought of as the predecesso</w:t>
-      </w:r>
-      <w:r>
-        <w:rPr>
-          <w:rFonts w:ascii="Arial" w:eastAsia="Times New Roman" w:hAnsi="Arial" w:cs="Arial"/>
-          <w:color w:val="333333"/>
-          <w:sz w:val="28"/>
-          <w:szCs w:val="28"/>
-        </w:rPr>
-        <w:t>rs of today's solid-state drives</w:t>
-      </w:r>
-      <w:r>
-        <w:rPr>
-          <w:rFonts w:ascii="Arial" w:eastAsia="Times New Roman" w:hAnsi="Arial" w:cs="Arial"/>
-          <w:color w:val="333333"/>
-          <w:sz w:val="28"/>
-          <w:szCs w:val="28"/>
-        </w:rPr>
-        <w:t>.</w:t>
-      </w:r>
-    </w:p>
-    <w:p>
-      <w:pPr>
-        <w:spacing w:after="150" w:line="360" w:lineRule="atLeast"/>
-        <w:rPr>
-          <w:rFonts w:ascii="Arial" w:eastAsia="Times New Roman" w:hAnsi="Arial" w:cs="Arial"/>
-          <w:color w:val="333333"/>
-          <w:sz w:val="28"/>
-          <w:szCs w:val="28"/>
-        </w:rPr>
-      </w:pPr>
-    </w:p>
-    <w:p>
-      <w:pPr>
-        <w:spacing w:after="192" w:line="360" w:lineRule="atLeast"/>
-        <w:outlineLvl w:val="1"/>
+        <w:t xml:space="preserve"> Solid-state </w:t>
+      </w:r>
+      <w:r>
         <w:rPr>
           <w:rFonts w:ascii="inherit" w:eastAsia="Times New Roman" w:hAnsi="inherit" w:cs="Arial"/>
           <w:b/>
@@ -600,28 +276,7 @@
           <w:sz w:val="54"/>
           <w:szCs w:val="54"/>
         </w:rPr>
-      </w:pPr>
-      <w:r>
-        <w:rPr>
-          <w:rFonts w:ascii="inherit" w:eastAsia="Times New Roman" w:hAnsi="inherit" w:cs="Arial"/>
-          <w:b/>
-          <w:bCs/>
-          <w:color w:val="333333"/>
-          <w:sz w:val="54"/>
-          <w:szCs w:val="54"/>
-        </w:rPr>
-        <w:t>Why Called Solid-state</w:t>
-      </w:r>
-      <w:r>
-        <w:rPr>
-          <w:rFonts w:ascii="inherit" w:eastAsia="Times New Roman" w:hAnsi="inherit" w:cs="Arial"/>
-          <w:b/>
-          <w:bCs/>
-          <w:color w:val="333333"/>
-          <w:sz w:val="54"/>
-          <w:szCs w:val="54"/>
-        </w:rPr>
-        <w:t>?</w:t>
+        <w:t>Drive Look Like?</w:t>
       </w:r>
     </w:p>
     <w:p>
@@ -641,53 +296,67 @@
           <w:sz w:val="28"/>
           <w:szCs w:val="28"/>
         </w:rPr>
-        <w:t>Solid-state drives are built from transistors which are semiconductors.</w:t>
-      </w:r>
-      <w:r>
-        <w:rPr>
-          <w:rFonts w:ascii="Arial" w:eastAsia="Times New Roman" w:hAnsi="Arial" w:cs="Arial"/>
-          <w:color w:val="333333"/>
-          <w:sz w:val="28"/>
-          <w:szCs w:val="28"/>
-        </w:rPr>
-        <w:t xml:space="preserve"> As a res</w:t>
-      </w:r>
-      <w:r>
-        <w:rPr>
-          <w:rFonts w:ascii="Arial" w:eastAsia="Times New Roman" w:hAnsi="Arial" w:cs="Arial"/>
-          <w:color w:val="333333"/>
-          <w:sz w:val="28"/>
-          <w:szCs w:val="28"/>
-        </w:rPr>
-        <w:t xml:space="preserve">ult, they enjoy a label, </w:t>
-      </w:r>
-      <w:r>
-        <w:rPr>
-          <w:rFonts w:ascii="Arial" w:eastAsia="Times New Roman" w:hAnsi="Arial" w:cs="Arial"/>
-          <w:b/>
-          <w:bCs/>
-          <w:color w:val="333333"/>
-          <w:sz w:val="28"/>
-          <w:szCs w:val="28"/>
-        </w:rPr>
-        <w:t>solid-</w:t>
-      </w:r>
-      <w:r>
-        <w:rPr>
-          <w:rFonts w:ascii="Arial" w:eastAsia="Times New Roman" w:hAnsi="Arial" w:cs="Arial"/>
-          <w:b/>
-          <w:bCs/>
-          <w:color w:val="333333"/>
-          <w:sz w:val="28"/>
-          <w:szCs w:val="28"/>
-        </w:rPr>
-        <w:t>state</w:t>
-      </w:r>
-      <w:r>
-        <w:rPr>
-          <w:rFonts w:ascii="Arial" w:eastAsia="Times New Roman" w:hAnsi="Arial" w:cs="Arial"/>
-          <w:b/>
-          <w:bCs/>
+        <w:t xml:space="preserve">On the outside a </w:t>
+      </w:r>
+      <w:r>
+        <w:rPr>
+          <w:rFonts w:ascii="Arial" w:eastAsia="Times New Roman" w:hAnsi="Arial" w:cs="Arial"/>
+          <w:color w:val="333333"/>
+          <w:sz w:val="28"/>
+          <w:szCs w:val="28"/>
+        </w:rPr>
+        <w:t xml:space="preserve">solid-state drives look just like HDDs. </w:t>
+      </w:r>
+    </w:p>
+    <w:p>
+      <w:pPr>
+        <w:spacing w:after="150" w:line="360" w:lineRule="atLeast"/>
+        <w:rPr>
+          <w:rFonts w:ascii="Arial" w:eastAsia="Times New Roman" w:hAnsi="Arial" w:cs="Arial"/>
+          <w:color w:val="333333"/>
+          <w:sz w:val="28"/>
+          <w:szCs w:val="28"/>
+        </w:rPr>
+      </w:pPr>
+      <w:r>
+        <w:rPr>
+          <w:rFonts w:ascii="Arial" w:eastAsia="Times New Roman" w:hAnsi="Arial" w:cs="Arial"/>
+          <w:color w:val="333333"/>
+          <w:sz w:val="28"/>
+          <w:szCs w:val="28"/>
+        </w:rPr>
+        <w:t xml:space="preserve">HHDs look like a rectangular </w:t>
+      </w:r>
+      <w:r>
+        <w:rPr>
+          <w:rFonts w:ascii="Arial" w:eastAsia="Times New Roman" w:hAnsi="Arial" w:cs="Arial"/>
+          <w:color w:val="333333"/>
+          <w:sz w:val="28"/>
+          <w:szCs w:val="28"/>
+        </w:rPr>
+        <w:t>shape</w:t>
+      </w:r>
+      <w:r>
+        <w:rPr>
+          <w:rFonts w:ascii="Arial" w:eastAsia="Times New Roman" w:hAnsi="Arial" w:cs="Arial"/>
+          <w:color w:val="333333"/>
+          <w:sz w:val="28"/>
+          <w:szCs w:val="28"/>
+        </w:rPr>
+        <w:t>d box</w:t>
+      </w:r>
+      <w:r>
+        <w:rPr>
+          <w:rFonts w:ascii="Arial" w:eastAsia="Times New Roman" w:hAnsi="Arial" w:cs="Arial"/>
+          <w:color w:val="333333"/>
+          <w:sz w:val="28"/>
+          <w:szCs w:val="28"/>
+        </w:rPr>
+        <w:t>, covered in a metal</w:t>
+      </w:r>
+      <w:r>
+        <w:rPr>
+          <w:rFonts w:ascii="Arial" w:eastAsia="Times New Roman" w:hAnsi="Arial" w:cs="Arial"/>
           <w:color w:val="333333"/>
           <w:sz w:val="28"/>
           <w:szCs w:val="28"/>
@@ -701,37 +370,213 @@
           <w:sz w:val="28"/>
           <w:szCs w:val="28"/>
         </w:rPr>
-        <w:t> reserved for devices that take advantage of semiconductor properties.</w:t>
-      </w:r>
-    </w:p>
-    <w:p>
-      <w:pPr>
-        <w:spacing w:after="192" w:line="360" w:lineRule="atLeast"/>
-        <w:outlineLvl w:val="1"/>
-        <w:rPr>
-          <w:rFonts w:ascii="inherit" w:eastAsia="Times New Roman" w:hAnsi="inherit" w:cs="Arial"/>
-          <w:b/>
-          <w:bCs/>
-          <w:color w:val="333333"/>
-          <w:sz w:val="54"/>
-          <w:szCs w:val="54"/>
-        </w:rPr>
-      </w:pPr>
-      <w:r>
-        <w:rPr>
-          <w:rFonts w:ascii="inherit" w:eastAsia="Times New Roman" w:hAnsi="inherit" w:cs="Arial"/>
-          <w:b/>
-          <w:bCs/>
-          <w:color w:val="333333"/>
-          <w:sz w:val="54"/>
-          <w:szCs w:val="54"/>
-        </w:rPr>
-        <w:t>How Solid-state Drives Save Data</w:t>
-      </w:r>
-    </w:p>
-    <w:p>
-      <w:pPr>
-        <w:spacing w:after="0" w:line="343" w:lineRule="atLeast"/>
+        <w:t xml:space="preserve"> </w:t>
+      </w:r>
+      <w:r>
+        <w:rPr>
+          <w:rFonts w:ascii="Arial" w:eastAsia="Times New Roman" w:hAnsi="Arial" w:cs="Arial"/>
+          <w:color w:val="333333"/>
+          <w:sz w:val="28"/>
+          <w:szCs w:val="28"/>
+        </w:rPr>
+        <w:t>typically 2.5 by</w:t>
+      </w:r>
+      <w:r>
+        <w:rPr>
+          <w:rFonts w:ascii="Arial" w:eastAsia="Times New Roman" w:hAnsi="Arial" w:cs="Arial"/>
+          <w:color w:val="333333"/>
+          <w:sz w:val="28"/>
+          <w:szCs w:val="28"/>
+        </w:rPr>
+        <w:t xml:space="preserve"> 3.5 </w:t>
+      </w:r>
+      <w:r>
+        <w:rPr>
+          <w:rFonts w:ascii="Arial" w:eastAsia="Times New Roman" w:hAnsi="Arial" w:cs="Arial"/>
+          <w:color w:val="333333"/>
+          <w:sz w:val="28"/>
+          <w:szCs w:val="28"/>
+        </w:rPr>
+        <w:t>inches</w:t>
+      </w:r>
+      <w:r>
+        <w:rPr>
+          <w:rFonts w:ascii="Arial" w:eastAsia="Times New Roman" w:hAnsi="Arial" w:cs="Arial"/>
+          <w:color w:val="333333"/>
+          <w:sz w:val="28"/>
+          <w:szCs w:val="28"/>
+        </w:rPr>
+        <w:t xml:space="preserve"> (</w:t>
+      </w:r>
+      <w:r>
+        <w:rPr>
+          <w:rFonts w:ascii="Arial" w:eastAsia="Times New Roman" w:hAnsi="Arial" w:cs="Arial"/>
+          <w:color w:val="333333"/>
+          <w:sz w:val="28"/>
+          <w:szCs w:val="28"/>
+        </w:rPr>
+        <w:t xml:space="preserve">shown in </w:t>
+      </w:r>
+      <w:bookmarkStart w:id="0" w:name="_GoBack"/>
+      <w:bookmarkEnd w:id="0"/>
+      <w:r>
+        <w:rPr>
+          <w:rFonts w:ascii="Arial" w:eastAsia="Times New Roman" w:hAnsi="Arial" w:cs="Arial"/>
+          <w:color w:val="333333"/>
+          <w:sz w:val="28"/>
+          <w:szCs w:val="28"/>
+        </w:rPr>
+        <w:t>Figure 1)</w:t>
+      </w:r>
+      <w:r>
+        <w:rPr>
+          <w:rFonts w:ascii="Arial" w:eastAsia="Times New Roman" w:hAnsi="Arial" w:cs="Arial"/>
+          <w:color w:val="333333"/>
+          <w:sz w:val="28"/>
+          <w:szCs w:val="28"/>
+        </w:rPr>
+        <w:t>. B</w:t>
+      </w:r>
+      <w:r>
+        <w:rPr>
+          <w:rFonts w:ascii="Arial" w:eastAsia="Times New Roman" w:hAnsi="Arial" w:cs="Arial"/>
+          <w:color w:val="333333"/>
+          <w:sz w:val="28"/>
+          <w:szCs w:val="28"/>
+        </w:rPr>
+        <w:t xml:space="preserve">eneath the </w:t>
+      </w:r>
+      <w:r>
+        <w:rPr>
+          <w:rFonts w:ascii="Arial" w:eastAsia="Times New Roman" w:hAnsi="Arial" w:cs="Arial"/>
+          <w:color w:val="333333"/>
+          <w:sz w:val="28"/>
+          <w:szCs w:val="28"/>
+        </w:rPr>
+        <w:t>metal shell</w:t>
+      </w:r>
+      <w:r>
+        <w:rPr>
+          <w:rFonts w:ascii="Arial" w:eastAsia="Times New Roman" w:hAnsi="Arial" w:cs="Arial"/>
+          <w:color w:val="333333"/>
+          <w:sz w:val="28"/>
+          <w:szCs w:val="28"/>
+        </w:rPr>
+        <w:t xml:space="preserve">, </w:t>
+      </w:r>
+      <w:r>
+        <w:rPr>
+          <w:rFonts w:ascii="Arial" w:eastAsia="Times New Roman" w:hAnsi="Arial" w:cs="Arial"/>
+          <w:color w:val="333333"/>
+          <w:sz w:val="28"/>
+          <w:szCs w:val="28"/>
+        </w:rPr>
+        <w:t>there is</w:t>
+      </w:r>
+      <w:r>
+        <w:rPr>
+          <w:rFonts w:ascii="Arial" w:eastAsia="Times New Roman" w:hAnsi="Arial" w:cs="Arial"/>
+          <w:color w:val="333333"/>
+          <w:sz w:val="28"/>
+          <w:szCs w:val="28"/>
+        </w:rPr>
+        <w:t xml:space="preserve"> an array of chips organized on a board. </w:t>
+      </w:r>
+      <w:r>
+        <w:rPr>
+          <w:rFonts w:ascii="Arial" w:eastAsia="Times New Roman" w:hAnsi="Arial" w:cs="Arial"/>
+          <w:color w:val="333333"/>
+          <w:sz w:val="28"/>
+          <w:szCs w:val="28"/>
+        </w:rPr>
+        <w:lastRenderedPageBreak/>
+        <w:t xml:space="preserve">The chips </w:t>
+      </w:r>
+      <w:r>
+        <w:rPr>
+          <w:rFonts w:ascii="Arial" w:eastAsia="Times New Roman" w:hAnsi="Arial" w:cs="Arial"/>
+          <w:color w:val="333333"/>
+          <w:sz w:val="28"/>
+          <w:szCs w:val="28"/>
+        </w:rPr>
+        <w:t xml:space="preserve">could fit into a smaller space, but </w:t>
+      </w:r>
+      <w:r>
+        <w:rPr>
+          <w:rFonts w:ascii="Arial" w:eastAsia="Times New Roman" w:hAnsi="Arial" w:cs="Arial"/>
+          <w:color w:val="333333"/>
+          <w:sz w:val="28"/>
+          <w:szCs w:val="28"/>
+        </w:rPr>
+        <w:t xml:space="preserve">the </w:t>
+      </w:r>
+      <w:r>
+        <w:rPr>
+          <w:rFonts w:ascii="Arial" w:eastAsia="Times New Roman" w:hAnsi="Arial" w:cs="Arial"/>
+          <w:color w:val="333333"/>
+          <w:sz w:val="28"/>
+          <w:szCs w:val="28"/>
+        </w:rPr>
+        <w:t>SSD components</w:t>
+      </w:r>
+      <w:r>
+        <w:rPr>
+          <w:rFonts w:ascii="Arial" w:eastAsia="Times New Roman" w:hAnsi="Arial" w:cs="Arial"/>
+          <w:color w:val="333333"/>
+          <w:sz w:val="28"/>
+          <w:szCs w:val="28"/>
+        </w:rPr>
+        <w:t xml:space="preserve"> are placed</w:t>
+      </w:r>
+      <w:r>
+        <w:rPr>
+          <w:rFonts w:ascii="Arial" w:eastAsia="Times New Roman" w:hAnsi="Arial" w:cs="Arial"/>
+          <w:color w:val="333333"/>
+          <w:sz w:val="28"/>
+          <w:szCs w:val="28"/>
+        </w:rPr>
+        <w:t xml:space="preserve"> in </w:t>
+      </w:r>
+      <w:r>
+        <w:rPr>
+          <w:rFonts w:ascii="Arial" w:eastAsia="Times New Roman" w:hAnsi="Arial" w:cs="Arial"/>
+          <w:color w:val="333333"/>
+          <w:sz w:val="28"/>
+          <w:szCs w:val="28"/>
+        </w:rPr>
+        <w:t>a larger metal shell than,</w:t>
+      </w:r>
+      <w:r>
+        <w:rPr>
+          <w:rFonts w:ascii="Arial" w:eastAsia="Times New Roman" w:hAnsi="Arial" w:cs="Arial"/>
+          <w:color w:val="333333"/>
+          <w:sz w:val="28"/>
+          <w:szCs w:val="28"/>
+        </w:rPr>
+        <w:t xml:space="preserve"> to make sure they fit into existing drive slots of laptops and </w:t>
+      </w:r>
+      <w:r>
+        <w:rPr>
+          <w:rFonts w:ascii="Arial" w:eastAsia="Times New Roman" w:hAnsi="Arial" w:cs="Arial"/>
+          <w:color w:val="333333"/>
+          <w:sz w:val="28"/>
+          <w:szCs w:val="28"/>
+        </w:rPr>
+        <w:t>desktop PCs</w:t>
+      </w:r>
+      <w:r>
+        <w:rPr>
+          <w:rFonts w:ascii="Arial" w:eastAsia="Times New Roman" w:hAnsi="Arial" w:cs="Arial"/>
+          <w:color w:val="333333"/>
+          <w:sz w:val="28"/>
+          <w:szCs w:val="28"/>
+        </w:rPr>
+        <w:t>.</w:t>
+      </w:r>
+    </w:p>
+    <w:p>
+      <w:pPr>
+        <w:spacing w:after="300" w:line="343" w:lineRule="atLeast"/>
         <w:rPr>
           <w:rFonts w:ascii="Arial" w:eastAsia="Times New Roman" w:hAnsi="Arial" w:cs="Arial"/>
           <w:color w:val="333333"/>
@@ -739,143 +584,12 @@
           <w:szCs w:val="24"/>
         </w:rPr>
       </w:pPr>
-    </w:p>
-    <w:p>
-      <w:pPr>
-        <w:spacing w:after="150" w:line="360" w:lineRule="atLeast"/>
-        <w:rPr>
-          <w:rFonts w:ascii="Arial" w:eastAsia="Times New Roman" w:hAnsi="Arial" w:cs="Arial"/>
-          <w:color w:val="333333"/>
-          <w:sz w:val="28"/>
-          <w:szCs w:val="28"/>
-        </w:rPr>
-      </w:pPr>
-      <w:r>
-        <w:rPr>
-          <w:rFonts w:ascii="Arial" w:eastAsia="Times New Roman" w:hAnsi="Arial" w:cs="Arial"/>
-          <w:color w:val="333333"/>
-          <w:sz w:val="28"/>
-          <w:szCs w:val="28"/>
-        </w:rPr>
-        <w:t>On the outside, solid-state drives look just like HDDs. They're rectangular in shape, covered in a metal sh</w:t>
-      </w:r>
-      <w:r>
-        <w:rPr>
-          <w:rFonts w:ascii="Arial" w:eastAsia="Times New Roman" w:hAnsi="Arial" w:cs="Arial"/>
-          <w:color w:val="333333"/>
-          <w:sz w:val="28"/>
-          <w:szCs w:val="28"/>
-        </w:rPr>
-        <w:t xml:space="preserve">ell and sized to match industry </w:t>
-      </w:r>
-      <w:r>
-        <w:rPr>
-          <w:rFonts w:ascii="Arial" w:eastAsia="Times New Roman" w:hAnsi="Arial" w:cs="Arial"/>
-          <w:color w:val="333333"/>
-          <w:sz w:val="28"/>
-          <w:szCs w:val="28"/>
-        </w:rPr>
-        <w:t>standard for hard drives</w:t>
-      </w:r>
-      <w:r>
-        <w:rPr>
-          <w:rFonts w:ascii="Arial" w:eastAsia="Times New Roman" w:hAnsi="Arial" w:cs="Arial"/>
-          <w:color w:val="333333"/>
-          <w:sz w:val="28"/>
-          <w:szCs w:val="28"/>
-        </w:rPr>
-        <w:t>,</w:t>
-      </w:r>
-      <w:r>
-        <w:rPr>
-          <w:rFonts w:ascii="Arial" w:eastAsia="Times New Roman" w:hAnsi="Arial" w:cs="Arial"/>
-          <w:color w:val="333333"/>
-          <w:sz w:val="28"/>
-          <w:szCs w:val="28"/>
-        </w:rPr>
-        <w:t xml:space="preserve"> typically 2.5 and 3.5 </w:t>
-      </w:r>
-      <w:r>
-        <w:rPr>
-          <w:rFonts w:ascii="Arial" w:eastAsia="Times New Roman" w:hAnsi="Arial" w:cs="Arial"/>
-          <w:color w:val="333333"/>
-          <w:sz w:val="28"/>
-          <w:szCs w:val="28"/>
-        </w:rPr>
-        <w:lastRenderedPageBreak/>
-        <w:t xml:space="preserve">inches. But beneath the </w:t>
-      </w:r>
-      <w:r>
-        <w:rPr>
-          <w:rFonts w:ascii="Arial" w:eastAsia="Times New Roman" w:hAnsi="Arial" w:cs="Arial"/>
-          <w:color w:val="333333"/>
-          <w:sz w:val="28"/>
-          <w:szCs w:val="28"/>
-        </w:rPr>
-        <w:t>metal shell</w:t>
-      </w:r>
-      <w:r>
-        <w:rPr>
-          <w:rFonts w:ascii="Arial" w:eastAsia="Times New Roman" w:hAnsi="Arial" w:cs="Arial"/>
-          <w:color w:val="333333"/>
-          <w:sz w:val="28"/>
-          <w:szCs w:val="28"/>
-        </w:rPr>
-        <w:t xml:space="preserve">, you'll find an array of chips organized on a board. </w:t>
-      </w:r>
-      <w:r>
-        <w:rPr>
-          <w:rFonts w:ascii="Arial" w:eastAsia="Times New Roman" w:hAnsi="Arial" w:cs="Arial"/>
-          <w:color w:val="333333"/>
-          <w:sz w:val="28"/>
-          <w:szCs w:val="28"/>
-        </w:rPr>
-        <w:t xml:space="preserve">The chips </w:t>
-      </w:r>
-      <w:r>
-        <w:rPr>
-          <w:rFonts w:ascii="Arial" w:eastAsia="Times New Roman" w:hAnsi="Arial" w:cs="Arial"/>
-          <w:color w:val="333333"/>
-          <w:sz w:val="28"/>
-          <w:szCs w:val="28"/>
-        </w:rPr>
-        <w:t>could fit into a smaller space, but SSD manufacturers dress up their components in extra "housing" to make sure they fit into existing drive slots of laptops and </w:t>
-      </w:r>
-      <w:r>
-        <w:rPr>
-          <w:rFonts w:ascii="Arial" w:eastAsia="Times New Roman" w:hAnsi="Arial" w:cs="Arial"/>
-          <w:color w:val="333333"/>
-          <w:sz w:val="28"/>
-          <w:szCs w:val="28"/>
-        </w:rPr>
-        <w:t>desktop PCs</w:t>
-      </w:r>
-      <w:r>
-        <w:rPr>
-          <w:rFonts w:ascii="Arial" w:eastAsia="Times New Roman" w:hAnsi="Arial" w:cs="Arial"/>
-          <w:color w:val="333333"/>
-          <w:sz w:val="28"/>
-          <w:szCs w:val="28"/>
-        </w:rPr>
-        <w:t>.</w:t>
-      </w:r>
-    </w:p>
-    <w:p>
-      <w:pPr>
-        <w:spacing w:after="300" w:line="343" w:lineRule="atLeast"/>
-        <w:rPr>
-          <w:rFonts w:ascii="Arial" w:eastAsia="Times New Roman" w:hAnsi="Arial" w:cs="Arial"/>
-          <w:color w:val="333333"/>
-          <w:sz w:val="24"/>
-          <w:szCs w:val="24"/>
-        </w:rPr>
-      </w:pPr>
       <w:r>
         <w:rPr>
           <w:noProof/>
         </w:rPr>
         <w:drawing>
-          <wp:inline distT="0" distB="0" distL="0" distR="0" wp14:anchorId="015F0840" wp14:editId="35CC3F8A">
+          <wp:inline distT="0" distB="0" distL="0" distR="0" wp14:anchorId="6E93C8E7" wp14:editId="368F3556">
             <wp:extent cx="3810000" cy="2117311"/>
             <wp:effectExtent l="0" t="0" r="0" b="0"/>
             <wp:docPr id="2" name="Picture 2" descr="https://images.blackmagicdesign.com/images/products/hyperdeckshuttle/landing/ssd.jpg?_v=1460999812"/>
@@ -892,7 +606,7 @@
                     </pic:cNvPicPr>
                   </pic:nvPicPr>
                   <pic:blipFill>
-                    <a:blip r:embed="rId9">
+                    <a:blip r:embed="rId10">
                       <a:extLst>
                         <a:ext uri="{28A0092B-C50C-407E-A947-70E740481C1C}">
                           <a14:useLocalDpi xmlns:a14="http://schemas.microsoft.com/office/drawing/2010/main" val="0"/>
@@ -926,7 +640,54 @@
     </w:p>
     <w:p>
       <w:pPr>
-        <w:spacing w:before="300" w:after="300" w:line="343" w:lineRule="atLeast"/>
+        <w:spacing w:after="0" w:line="276" w:lineRule="auto"/>
+        <w:rPr>
+          <w:rFonts w:ascii="Arial" w:eastAsia="Times New Roman" w:hAnsi="Arial" w:cs="Arial"/>
+          <w:color w:val="333333"/>
+          <w:sz w:val="28"/>
+          <w:szCs w:val="28"/>
+        </w:rPr>
+      </w:pPr>
+      <w:r>
+        <w:rPr>
+          <w:rFonts w:ascii="Arial" w:eastAsia="Times New Roman" w:hAnsi="Arial" w:cs="Arial"/>
+          <w:color w:val="333333"/>
+          <w:sz w:val="28"/>
+          <w:szCs w:val="28"/>
+        </w:rPr>
+        <w:t>F</w:t>
+      </w:r>
+      <w:r>
+        <w:rPr>
+          <w:rFonts w:ascii="Arial" w:eastAsia="Times New Roman" w:hAnsi="Arial" w:cs="Arial"/>
+          <w:color w:val="333333"/>
+          <w:sz w:val="28"/>
+          <w:szCs w:val="28"/>
+        </w:rPr>
+        <w:t>igure 1</w:t>
+      </w:r>
+      <w:r>
+        <w:rPr>
+          <w:rFonts w:ascii="Arial" w:eastAsia="Times New Roman" w:hAnsi="Arial" w:cs="Arial"/>
+          <w:color w:val="333333"/>
+          <w:sz w:val="28"/>
+          <w:szCs w:val="28"/>
+        </w:rPr>
+        <w:t>.</w:t>
+      </w:r>
+      <w:r>
+        <w:rPr>
+          <w:rFonts w:ascii="Arial" w:eastAsia="Times New Roman" w:hAnsi="Arial" w:cs="Arial"/>
+          <w:color w:val="333333"/>
+          <w:sz w:val="28"/>
+          <w:szCs w:val="28"/>
+        </w:rPr>
+        <w:t xml:space="preserve"> Standard SSD</w:t>
+      </w:r>
+    </w:p>
+    <w:p>
+      <w:pPr>
+        <w:spacing w:after="0" w:line="276" w:lineRule="auto"/>
         <w:rPr>
           <w:rFonts w:ascii="Arial" w:eastAsia="Times New Roman" w:hAnsi="Arial" w:cs="Arial"/>
           <w:b/>
@@ -966,6 +727,63 @@
     </w:p>
     <w:p>
       <w:pPr>
+        <w:spacing w:before="300" w:after="300" w:line="343" w:lineRule="atLeast"/>
+        <w:rPr>
+          <w:rFonts w:ascii="inherit" w:eastAsia="Times New Roman" w:hAnsi="inherit" w:cs="Arial"/>
+          <w:b/>
+          <w:bCs/>
+          <w:color w:val="333333"/>
+          <w:sz w:val="54"/>
+          <w:szCs w:val="54"/>
+        </w:rPr>
+      </w:pPr>
+      <w:r>
+        <w:rPr>
+          <w:rFonts w:ascii="inherit" w:eastAsia="Times New Roman" w:hAnsi="inherit" w:cs="Arial"/>
+          <w:b/>
+          <w:bCs/>
+          <w:color w:val="333333"/>
+          <w:sz w:val="54"/>
+          <w:szCs w:val="54"/>
+        </w:rPr>
+        <w:t xml:space="preserve">What is the </w:t>
+      </w:r>
+      <w:r>
+        <w:rPr>
+          <w:rFonts w:ascii="inherit" w:eastAsia="Times New Roman" w:hAnsi="inherit" w:cs="Arial"/>
+          <w:b/>
+          <w:bCs/>
+          <w:color w:val="333333"/>
+          <w:sz w:val="54"/>
+          <w:szCs w:val="54"/>
+        </w:rPr>
+        <w:t>History</w:t>
+      </w:r>
+      <w:r>
+        <w:rPr>
+          <w:rFonts w:ascii="inherit" w:eastAsia="Times New Roman" w:hAnsi="inherit" w:cs="Arial"/>
+          <w:b/>
+          <w:bCs/>
+          <w:color w:val="333333"/>
+          <w:sz w:val="54"/>
+          <w:szCs w:val="54"/>
+        </w:rPr>
+        <w:t xml:space="preserve"> of Hard Drives</w:t>
+      </w:r>
+      <w:r>
+        <w:rPr>
+          <w:rFonts w:ascii="inherit" w:eastAsia="Times New Roman" w:hAnsi="inherit" w:cs="Arial"/>
+          <w:b/>
+          <w:bCs/>
+          <w:color w:val="333333"/>
+          <w:sz w:val="54"/>
+          <w:szCs w:val="54"/>
+        </w:rPr>
+        <w:t>?</w:t>
+      </w:r>
+    </w:p>
+    <w:p>
+      <w:pPr>
         <w:spacing w:after="150" w:line="360" w:lineRule="atLeast"/>
         <w:rPr>
           <w:rFonts w:ascii="Arial" w:eastAsia="Times New Roman" w:hAnsi="Arial" w:cs="Arial"/>
@@ -974,8 +792,104 @@
           <w:szCs w:val="28"/>
         </w:rPr>
       </w:pPr>
-      <w:bookmarkStart w:id="0" w:name="_GoBack"/>
-      <w:bookmarkEnd w:id="0"/>
+      <w:r>
+        <w:rPr>
+          <w:rFonts w:ascii="Arial" w:eastAsia="Times New Roman" w:hAnsi="Arial" w:cs="Arial"/>
+          <w:color w:val="333333"/>
+          <w:sz w:val="28"/>
+          <w:szCs w:val="28"/>
+        </w:rPr>
+        <w:t>This history of hard drives started i</w:t>
+      </w:r>
+      <w:r>
+        <w:rPr>
+          <w:rFonts w:ascii="Arial" w:eastAsia="Times New Roman" w:hAnsi="Arial" w:cs="Arial"/>
+          <w:color w:val="333333"/>
+          <w:sz w:val="28"/>
+          <w:szCs w:val="28"/>
+        </w:rPr>
+        <w:t>n 1956</w:t>
+      </w:r>
+      <w:r>
+        <w:rPr>
+          <w:rFonts w:ascii="Arial" w:eastAsia="Times New Roman" w:hAnsi="Arial" w:cs="Arial"/>
+          <w:color w:val="333333"/>
+          <w:sz w:val="28"/>
+          <w:szCs w:val="28"/>
+        </w:rPr>
+        <w:t xml:space="preserve"> when</w:t>
+      </w:r>
+      <w:r>
+        <w:rPr>
+          <w:rFonts w:ascii="Arial" w:eastAsia="Times New Roman" w:hAnsi="Arial" w:cs="Arial"/>
+          <w:color w:val="333333"/>
+          <w:sz w:val="28"/>
+          <w:szCs w:val="28"/>
+        </w:rPr>
+        <w:t xml:space="preserve"> IBM shipped the world's first </w:t>
+      </w:r>
+      <w:r>
+        <w:rPr>
+          <w:rFonts w:ascii="Arial" w:eastAsia="Times New Roman" w:hAnsi="Arial" w:cs="Arial"/>
+          <w:b/>
+          <w:bCs/>
+          <w:color w:val="333333"/>
+          <w:sz w:val="28"/>
+          <w:szCs w:val="28"/>
+        </w:rPr>
+        <w:t>hard disk drive</w:t>
+      </w:r>
+      <w:r>
+        <w:rPr>
+          <w:rFonts w:ascii="Arial" w:eastAsia="Times New Roman" w:hAnsi="Arial" w:cs="Arial"/>
+          <w:color w:val="333333"/>
+          <w:sz w:val="28"/>
+          <w:szCs w:val="28"/>
+        </w:rPr>
+        <w:t xml:space="preserve"> (</w:t>
+      </w:r>
+      <w:r>
+        <w:rPr>
+          <w:rFonts w:ascii="Arial" w:eastAsia="Times New Roman" w:hAnsi="Arial" w:cs="Arial"/>
+          <w:b/>
+          <w:bCs/>
+          <w:color w:val="333333"/>
+          <w:sz w:val="28"/>
+          <w:szCs w:val="28"/>
+        </w:rPr>
+        <w:t>HDD</w:t>
+      </w:r>
+      <w:r>
+        <w:rPr>
+          <w:rFonts w:ascii="Arial" w:eastAsia="Times New Roman" w:hAnsi="Arial" w:cs="Arial"/>
+          <w:b/>
+          <w:bCs/>
+          <w:color w:val="333333"/>
+          <w:sz w:val="28"/>
+          <w:szCs w:val="28"/>
+        </w:rPr>
+        <w:t>)</w:t>
+      </w:r>
+      <w:r>
+        <w:rPr>
+          <w:rFonts w:ascii="Arial" w:eastAsia="Times New Roman" w:hAnsi="Arial" w:cs="Arial"/>
+          <w:bCs/>
+          <w:color w:val="333333"/>
+          <w:sz w:val="28"/>
+          <w:szCs w:val="28"/>
+        </w:rPr>
+        <w:t xml:space="preserve">, </w:t>
+      </w:r>
+      <w:r>
+        <w:rPr>
+          <w:rFonts w:ascii="Arial" w:eastAsia="Times New Roman" w:hAnsi="Arial" w:cs="Arial"/>
+          <w:bCs/>
+          <w:color w:val="333333"/>
+          <w:sz w:val="28"/>
+          <w:szCs w:val="28"/>
+        </w:rPr>
+        <w:t>since then they have grown smaller with lager capacity.</w:t>
+      </w:r>
     </w:p>
     <w:p>
       <w:pPr>
@@ -994,6 +908,566 @@
           <w:sz w:val="28"/>
           <w:szCs w:val="28"/>
         </w:rPr>
+        <w:lastRenderedPageBreak/>
+        <w:t>The</w:t>
+      </w:r>
+      <w:r>
+        <w:rPr>
+          <w:rFonts w:ascii="Arial" w:eastAsia="Times New Roman" w:hAnsi="Arial" w:cs="Arial"/>
+          <w:color w:val="333333"/>
+          <w:sz w:val="28"/>
+          <w:szCs w:val="28"/>
+        </w:rPr>
+        <w:t xml:space="preserve"> </w:t>
+      </w:r>
+      <w:r>
+        <w:rPr>
+          <w:rFonts w:ascii="Arial" w:eastAsia="Times New Roman" w:hAnsi="Arial" w:cs="Arial"/>
+          <w:color w:val="333333"/>
+          <w:sz w:val="28"/>
+          <w:szCs w:val="28"/>
+        </w:rPr>
+        <w:t xml:space="preserve">first </w:t>
+      </w:r>
+      <w:r>
+        <w:rPr>
+          <w:rFonts w:ascii="Arial" w:eastAsia="Times New Roman" w:hAnsi="Arial" w:cs="Arial"/>
+          <w:color w:val="333333"/>
+          <w:sz w:val="28"/>
+          <w:szCs w:val="28"/>
+        </w:rPr>
+        <w:t>hard</w:t>
+      </w:r>
+      <w:r>
+        <w:rPr>
+          <w:rFonts w:ascii="Arial" w:eastAsia="Times New Roman" w:hAnsi="Arial" w:cs="Arial"/>
+          <w:color w:val="333333"/>
+          <w:sz w:val="28"/>
+          <w:szCs w:val="28"/>
+        </w:rPr>
+        <w:t xml:space="preserve"> drive </w:t>
+      </w:r>
+      <w:r>
+        <w:rPr>
+          <w:rFonts w:ascii="Arial" w:eastAsia="Times New Roman" w:hAnsi="Arial" w:cs="Arial"/>
+          <w:color w:val="333333"/>
+          <w:sz w:val="28"/>
+          <w:szCs w:val="28"/>
+        </w:rPr>
+        <w:t xml:space="preserve">shipped by IBM, </w:t>
+      </w:r>
+      <w:r>
+        <w:rPr>
+          <w:rFonts w:ascii="Arial" w:eastAsia="Times New Roman" w:hAnsi="Arial" w:cs="Arial"/>
+          <w:color w:val="333333"/>
+          <w:sz w:val="28"/>
+          <w:szCs w:val="28"/>
+        </w:rPr>
+        <w:t>used 50 24-inch</w:t>
+      </w:r>
+      <w:r>
+        <w:rPr>
+          <w:rFonts w:ascii="Arial" w:eastAsia="Times New Roman" w:hAnsi="Arial" w:cs="Arial"/>
+          <w:color w:val="333333"/>
+          <w:sz w:val="28"/>
+          <w:szCs w:val="28"/>
+        </w:rPr>
+        <w:t xml:space="preserve"> platters, stored a meager 5 megabytes of data and took up more room than two refrigerators. </w:t>
+      </w:r>
+      <w:r>
+        <w:rPr>
+          <w:rFonts w:ascii="Arial" w:eastAsia="Times New Roman" w:hAnsi="Arial" w:cs="Arial"/>
+          <w:color w:val="333333"/>
+          <w:sz w:val="28"/>
+          <w:szCs w:val="28"/>
+        </w:rPr>
+        <w:t>The cost was</w:t>
+      </w:r>
+      <w:r>
+        <w:rPr>
+          <w:rFonts w:ascii="Arial" w:eastAsia="Times New Roman" w:hAnsi="Arial" w:cs="Arial"/>
+          <w:color w:val="333333"/>
+          <w:sz w:val="28"/>
+          <w:szCs w:val="28"/>
+        </w:rPr>
+        <w:t xml:space="preserve"> $50,000 ($421,147 in 2012 dollars).</w:t>
+      </w:r>
+    </w:p>
+    <w:p>
+      <w:pPr>
+        <w:spacing w:after="150" w:line="360" w:lineRule="atLeast"/>
+        <w:rPr>
+          <w:rFonts w:ascii="Arial" w:eastAsia="Times New Roman" w:hAnsi="Arial" w:cs="Arial"/>
+          <w:color w:val="333333"/>
+          <w:sz w:val="28"/>
+          <w:szCs w:val="28"/>
+        </w:rPr>
+      </w:pPr>
+      <w:r>
+        <w:rPr>
+          <w:rFonts w:ascii="Arial" w:eastAsia="Times New Roman" w:hAnsi="Arial" w:cs="Arial"/>
+          <w:color w:val="333333"/>
+          <w:sz w:val="28"/>
+          <w:szCs w:val="28"/>
+        </w:rPr>
+        <w:t>Since then, </w:t>
+      </w:r>
+      <w:r>
+        <w:rPr>
+          <w:rFonts w:ascii="Arial" w:eastAsia="Times New Roman" w:hAnsi="Arial" w:cs="Arial"/>
+          <w:color w:val="333333"/>
+          <w:sz w:val="28"/>
+          <w:szCs w:val="28"/>
+        </w:rPr>
+        <w:t>hard drives</w:t>
+      </w:r>
+      <w:r>
+        <w:rPr>
+          <w:rFonts w:ascii="Arial" w:eastAsia="Times New Roman" w:hAnsi="Arial" w:cs="Arial"/>
+          <w:color w:val="333333"/>
+          <w:sz w:val="28"/>
+          <w:szCs w:val="28"/>
+        </w:rPr>
+        <w:t xml:space="preserve"> have grown smaller, </w:t>
+      </w:r>
+      <w:r>
+        <w:rPr>
+          <w:rFonts w:ascii="Arial" w:eastAsia="Times New Roman" w:hAnsi="Arial" w:cs="Arial"/>
+          <w:color w:val="333333"/>
+          <w:sz w:val="28"/>
+          <w:szCs w:val="28"/>
+        </w:rPr>
+        <w:t>with larger capacity</w:t>
+      </w:r>
+      <w:r>
+        <w:rPr>
+          <w:rFonts w:ascii="Arial" w:eastAsia="Times New Roman" w:hAnsi="Arial" w:cs="Arial"/>
+          <w:color w:val="333333"/>
+          <w:sz w:val="28"/>
+          <w:szCs w:val="28"/>
+        </w:rPr>
+        <w:t xml:space="preserve"> </w:t>
+      </w:r>
+      <w:r>
+        <w:rPr>
+          <w:rFonts w:ascii="Arial" w:eastAsia="Times New Roman" w:hAnsi="Arial" w:cs="Arial"/>
+          <w:color w:val="333333"/>
+          <w:sz w:val="28"/>
+          <w:szCs w:val="28"/>
+        </w:rPr>
+        <w:t>and less</w:t>
+      </w:r>
+      <w:r>
+        <w:rPr>
+          <w:rFonts w:ascii="Arial" w:eastAsia="Times New Roman" w:hAnsi="Arial" w:cs="Arial"/>
+          <w:color w:val="333333"/>
+          <w:sz w:val="28"/>
+          <w:szCs w:val="28"/>
+        </w:rPr>
+        <w:t xml:space="preserve"> expensive</w:t>
+      </w:r>
+      <w:r>
+        <w:rPr>
+          <w:rFonts w:ascii="Arial" w:eastAsia="Times New Roman" w:hAnsi="Arial" w:cs="Arial"/>
+          <w:color w:val="333333"/>
+          <w:sz w:val="28"/>
+          <w:szCs w:val="28"/>
+        </w:rPr>
+        <w:t>. A</w:t>
+      </w:r>
+      <w:r>
+        <w:rPr>
+          <w:rFonts w:ascii="Arial" w:eastAsia="Times New Roman" w:hAnsi="Arial" w:cs="Arial"/>
+          <w:color w:val="333333"/>
+          <w:sz w:val="28"/>
+          <w:szCs w:val="28"/>
+        </w:rPr>
+        <w:t xml:space="preserve"> new kind of computer drive</w:t>
+      </w:r>
+      <w:r>
+        <w:rPr>
+          <w:rFonts w:ascii="Arial" w:eastAsia="Times New Roman" w:hAnsi="Arial" w:cs="Arial"/>
+          <w:color w:val="333333"/>
+          <w:sz w:val="28"/>
+          <w:szCs w:val="28"/>
+        </w:rPr>
+        <w:t>, has arrived,</w:t>
+      </w:r>
+      <w:r>
+        <w:rPr>
+          <w:rFonts w:ascii="Arial" w:eastAsia="Times New Roman" w:hAnsi="Arial" w:cs="Arial"/>
+          <w:color w:val="333333"/>
+          <w:sz w:val="28"/>
+          <w:szCs w:val="28"/>
+        </w:rPr>
+        <w:t xml:space="preserve"> </w:t>
+      </w:r>
+      <w:r>
+        <w:rPr>
+          <w:rFonts w:ascii="Arial" w:eastAsia="Times New Roman" w:hAnsi="Arial" w:cs="Arial"/>
+          <w:color w:val="333333"/>
+          <w:sz w:val="28"/>
+          <w:szCs w:val="28"/>
+        </w:rPr>
+        <w:t>k</w:t>
+      </w:r>
+      <w:r>
+        <w:rPr>
+          <w:rFonts w:ascii="Arial" w:eastAsia="Times New Roman" w:hAnsi="Arial" w:cs="Arial"/>
+          <w:color w:val="333333"/>
+          <w:sz w:val="28"/>
+          <w:szCs w:val="28"/>
+        </w:rPr>
+        <w:t>nown as a </w:t>
+      </w:r>
+      <w:r>
+        <w:rPr>
+          <w:rFonts w:ascii="Arial" w:eastAsia="Times New Roman" w:hAnsi="Arial" w:cs="Arial"/>
+          <w:b/>
+          <w:bCs/>
+          <w:color w:val="333333"/>
+          <w:sz w:val="28"/>
+          <w:szCs w:val="28"/>
+        </w:rPr>
+        <w:t>solid-state drive</w:t>
+      </w:r>
+      <w:r>
+        <w:rPr>
+          <w:rFonts w:ascii="Arial" w:eastAsia="Times New Roman" w:hAnsi="Arial" w:cs="Arial"/>
+          <w:color w:val="333333"/>
+          <w:sz w:val="28"/>
+          <w:szCs w:val="28"/>
+        </w:rPr>
+        <w:t>, or </w:t>
+      </w:r>
+      <w:r>
+        <w:rPr>
+          <w:rFonts w:ascii="Arial" w:eastAsia="Times New Roman" w:hAnsi="Arial" w:cs="Arial"/>
+          <w:b/>
+          <w:bCs/>
+          <w:color w:val="333333"/>
+          <w:sz w:val="28"/>
+          <w:szCs w:val="28"/>
+        </w:rPr>
+        <w:t>SSD</w:t>
+      </w:r>
+      <w:r>
+        <w:rPr>
+          <w:rFonts w:ascii="Arial" w:eastAsia="Times New Roman" w:hAnsi="Arial" w:cs="Arial"/>
+          <w:color w:val="333333"/>
+          <w:sz w:val="28"/>
+          <w:szCs w:val="28"/>
+        </w:rPr>
+        <w:t>, it uses semiconductor chips</w:t>
+      </w:r>
+      <w:r>
+        <w:rPr>
+          <w:rFonts w:ascii="Arial" w:eastAsia="Times New Roman" w:hAnsi="Arial" w:cs="Arial"/>
+          <w:color w:val="333333"/>
+          <w:sz w:val="28"/>
+          <w:szCs w:val="28"/>
+        </w:rPr>
+        <w:t xml:space="preserve"> </w:t>
+      </w:r>
+      <w:r>
+        <w:rPr>
+          <w:rFonts w:ascii="Arial" w:eastAsia="Times New Roman" w:hAnsi="Arial" w:cs="Arial"/>
+          <w:color w:val="333333"/>
+          <w:sz w:val="28"/>
+          <w:szCs w:val="28"/>
+        </w:rPr>
+        <w:t>to store data. The chips used in a solid-state drive</w:t>
+      </w:r>
+      <w:r>
+        <w:rPr>
+          <w:rFonts w:ascii="Arial" w:eastAsia="Times New Roman" w:hAnsi="Arial" w:cs="Arial"/>
+          <w:color w:val="333333"/>
+          <w:sz w:val="28"/>
+          <w:szCs w:val="28"/>
+        </w:rPr>
+        <w:t xml:space="preserve"> is</w:t>
+      </w:r>
+      <w:r>
+        <w:rPr>
+          <w:rFonts w:ascii="Arial" w:eastAsia="Times New Roman" w:hAnsi="Arial" w:cs="Arial"/>
+          <w:color w:val="333333"/>
+          <w:sz w:val="28"/>
+          <w:szCs w:val="28"/>
+        </w:rPr>
+        <w:t xml:space="preserve"> </w:t>
+      </w:r>
+      <w:r>
+        <w:rPr>
+          <w:rFonts w:ascii="Arial" w:eastAsia="Times New Roman" w:hAnsi="Arial" w:cs="Arial"/>
+          <w:color w:val="333333"/>
+          <w:sz w:val="28"/>
+          <w:szCs w:val="28"/>
+        </w:rPr>
+        <w:t>flash memory</w:t>
+      </w:r>
+      <w:r>
+        <w:rPr>
+          <w:rFonts w:ascii="Arial" w:eastAsia="Times New Roman" w:hAnsi="Arial" w:cs="Arial"/>
+          <w:color w:val="333333"/>
+          <w:sz w:val="28"/>
+          <w:szCs w:val="28"/>
+        </w:rPr>
+        <w:t xml:space="preserve">, meaning the data stays put even without power. </w:t>
+      </w:r>
+    </w:p>
+    <w:p>
+      <w:pPr>
+        <w:spacing w:after="192" w:line="360" w:lineRule="atLeast"/>
+        <w:outlineLvl w:val="1"/>
+        <w:rPr>
+          <w:rFonts w:ascii="inherit" w:eastAsia="Times New Roman" w:hAnsi="inherit" w:cs="Arial"/>
+          <w:b/>
+          <w:bCs/>
+          <w:color w:val="333333"/>
+          <w:sz w:val="54"/>
+          <w:szCs w:val="54"/>
+        </w:rPr>
+      </w:pPr>
+      <w:r>
+        <w:rPr>
+          <w:rFonts w:ascii="inherit" w:eastAsia="Times New Roman" w:hAnsi="inherit" w:cs="Arial"/>
+          <w:b/>
+          <w:bCs/>
+          <w:color w:val="333333"/>
+          <w:sz w:val="54"/>
+          <w:szCs w:val="54"/>
+        </w:rPr>
+        <w:t xml:space="preserve">How Does </w:t>
+      </w:r>
+      <w:r>
+        <w:rPr>
+          <w:rFonts w:ascii="inherit" w:eastAsia="Times New Roman" w:hAnsi="inherit" w:cs="Arial"/>
+          <w:b/>
+          <w:bCs/>
+          <w:color w:val="333333"/>
+          <w:sz w:val="54"/>
+          <w:szCs w:val="54"/>
+        </w:rPr>
+        <w:t>a</w:t>
+      </w:r>
+      <w:r>
+        <w:rPr>
+          <w:rFonts w:ascii="inherit" w:eastAsia="Times New Roman" w:hAnsi="inherit" w:cs="Arial"/>
+          <w:b/>
+          <w:bCs/>
+          <w:color w:val="333333"/>
+          <w:sz w:val="54"/>
+          <w:szCs w:val="54"/>
+        </w:rPr>
+        <w:t xml:space="preserve"> Solid-state </w:t>
+      </w:r>
+      <w:r>
+        <w:rPr>
+          <w:rFonts w:ascii="inherit" w:eastAsia="Times New Roman" w:hAnsi="inherit" w:cs="Arial"/>
+          <w:b/>
+          <w:bCs/>
+          <w:color w:val="333333"/>
+          <w:sz w:val="54"/>
+          <w:szCs w:val="54"/>
+        </w:rPr>
+        <w:t xml:space="preserve">Drive </w:t>
+      </w:r>
+      <w:r>
+        <w:rPr>
+          <w:rFonts w:ascii="inherit" w:eastAsia="Times New Roman" w:hAnsi="inherit" w:cs="Arial"/>
+          <w:b/>
+          <w:bCs/>
+          <w:color w:val="333333"/>
+          <w:sz w:val="54"/>
+          <w:szCs w:val="54"/>
+        </w:rPr>
+        <w:t>Save Information?</w:t>
+      </w:r>
+    </w:p>
+    <w:p>
+      <w:pPr>
+        <w:spacing w:after="150" w:line="360" w:lineRule="atLeast"/>
+        <w:rPr>
+          <w:rFonts w:ascii="Arial" w:eastAsia="Times New Roman" w:hAnsi="Arial" w:cs="Arial"/>
+          <w:color w:val="2E74B5" w:themeColor="accent1" w:themeShade="BF"/>
+          <w:sz w:val="28"/>
+          <w:szCs w:val="28"/>
+        </w:rPr>
+      </w:pPr>
+      <w:r>
+        <w:rPr>
+          <w:rFonts w:ascii="Arial" w:eastAsia="Times New Roman" w:hAnsi="Arial" w:cs="Arial"/>
+          <w:color w:val="2E74B5" w:themeColor="accent1" w:themeShade="BF"/>
+          <w:sz w:val="28"/>
+          <w:szCs w:val="28"/>
+        </w:rPr>
+        <w:t xml:space="preserve">A solid-state drive saves information on flash memory </w:t>
+      </w:r>
+      <w:r>
+        <w:rPr>
+          <w:rFonts w:ascii="Arial" w:eastAsia="Times New Roman" w:hAnsi="Arial" w:cs="Arial"/>
+          <w:color w:val="2E74B5" w:themeColor="accent1" w:themeShade="BF"/>
+          <w:sz w:val="28"/>
+          <w:szCs w:val="28"/>
+        </w:rPr>
+        <w:t>of the type NAND that use transistors,</w:t>
+      </w:r>
+      <w:r>
+        <w:rPr>
+          <w:rFonts w:ascii="Arial" w:eastAsia="Times New Roman" w:hAnsi="Arial" w:cs="Arial"/>
+          <w:color w:val="2E74B5" w:themeColor="accent1" w:themeShade="BF"/>
+          <w:sz w:val="28"/>
+          <w:szCs w:val="28"/>
+        </w:rPr>
+        <w:t xml:space="preserve"> </w:t>
+      </w:r>
+      <w:r>
+        <w:rPr>
+          <w:rFonts w:ascii="Arial" w:eastAsia="Times New Roman" w:hAnsi="Arial" w:cs="Arial"/>
+          <w:color w:val="2E74B5" w:themeColor="accent1" w:themeShade="BF"/>
+          <w:sz w:val="28"/>
+          <w:szCs w:val="28"/>
+        </w:rPr>
+        <w:t>which can be used only a finite number of times.</w:t>
+      </w:r>
+    </w:p>
+    <w:p>
+      <w:pPr>
+        <w:spacing w:after="150" w:line="276" w:lineRule="auto"/>
+        <w:rPr>
+          <w:rFonts w:ascii="Arial" w:eastAsia="Times New Roman" w:hAnsi="Arial" w:cs="Arial"/>
+          <w:color w:val="333333"/>
+          <w:sz w:val="28"/>
+          <w:szCs w:val="28"/>
+        </w:rPr>
+      </w:pPr>
+      <w:r>
+        <w:rPr>
+          <w:rFonts w:ascii="Arial" w:eastAsia="Times New Roman" w:hAnsi="Arial" w:cs="Arial"/>
+          <w:color w:val="333333"/>
+          <w:sz w:val="28"/>
+          <w:szCs w:val="28"/>
+        </w:rPr>
+        <w:t xml:space="preserve">Solid-state drives save information on flash memory. </w:t>
+      </w:r>
+      <w:r>
+        <w:rPr>
+          <w:rFonts w:ascii="Arial" w:eastAsia="Times New Roman" w:hAnsi="Arial" w:cs="Arial"/>
+          <w:color w:val="333333"/>
+          <w:sz w:val="28"/>
+          <w:szCs w:val="28"/>
+        </w:rPr>
+        <w:t xml:space="preserve">If flash memory </w:t>
+      </w:r>
+      <w:r>
+        <w:rPr>
+          <w:rFonts w:ascii="Arial" w:eastAsia="Times New Roman" w:hAnsi="Arial" w:cs="Arial"/>
+          <w:color w:val="333333"/>
+          <w:sz w:val="28"/>
+          <w:szCs w:val="28"/>
+        </w:rPr>
+        <w:t xml:space="preserve">may sound </w:t>
+      </w:r>
+      <w:r>
+        <w:rPr>
+          <w:rFonts w:ascii="Arial" w:eastAsia="Times New Roman" w:hAnsi="Arial" w:cs="Arial"/>
+          <w:color w:val="333333"/>
+          <w:sz w:val="28"/>
+          <w:szCs w:val="28"/>
+        </w:rPr>
+        <w:t xml:space="preserve">familiar, </w:t>
+      </w:r>
+      <w:r>
+        <w:rPr>
+          <w:rFonts w:ascii="Arial" w:eastAsia="Times New Roman" w:hAnsi="Arial" w:cs="Arial"/>
+          <w:color w:val="333333"/>
+          <w:sz w:val="28"/>
+          <w:szCs w:val="28"/>
+        </w:rPr>
+        <w:t>as it is used in</w:t>
+      </w:r>
+      <w:r>
+        <w:rPr>
+          <w:rFonts w:ascii="Arial" w:eastAsia="Times New Roman" w:hAnsi="Arial" w:cs="Arial"/>
+          <w:color w:val="333333"/>
+          <w:sz w:val="28"/>
+          <w:szCs w:val="28"/>
+        </w:rPr>
+        <w:t xml:space="preserve"> thumb drives. These devices are officially called USB flash drives. They use the </w:t>
+      </w:r>
+      <w:r>
+        <w:rPr>
+          <w:rFonts w:ascii="Arial" w:eastAsia="Times New Roman" w:hAnsi="Arial" w:cs="Arial"/>
+          <w:color w:val="333333"/>
+          <w:sz w:val="28"/>
+          <w:szCs w:val="28"/>
+        </w:rPr>
+        <w:lastRenderedPageBreak/>
+        <w:t>same flash technology and can be thought of as the predecesso</w:t>
+      </w:r>
+      <w:r>
+        <w:rPr>
+          <w:rFonts w:ascii="Arial" w:eastAsia="Times New Roman" w:hAnsi="Arial" w:cs="Arial"/>
+          <w:color w:val="333333"/>
+          <w:sz w:val="28"/>
+          <w:szCs w:val="28"/>
+        </w:rPr>
+        <w:t>rs of today's solid-state drives</w:t>
+      </w:r>
+      <w:r>
+        <w:rPr>
+          <w:rFonts w:ascii="Arial" w:eastAsia="Times New Roman" w:hAnsi="Arial" w:cs="Arial"/>
+          <w:color w:val="333333"/>
+          <w:sz w:val="28"/>
+          <w:szCs w:val="28"/>
+        </w:rPr>
+        <w:t>.</w:t>
+      </w:r>
+    </w:p>
+    <w:p>
+      <w:pPr>
+        <w:spacing w:after="150" w:line="360" w:lineRule="atLeast"/>
+        <w:rPr>
+          <w:rFonts w:ascii="Arial" w:eastAsia="Times New Roman" w:hAnsi="Arial" w:cs="Arial"/>
+          <w:color w:val="333333"/>
+          <w:sz w:val="28"/>
+          <w:szCs w:val="28"/>
+        </w:rPr>
+      </w:pPr>
+      <w:r>
+        <w:rPr>
+          <w:rFonts w:ascii="Arial" w:eastAsia="Times New Roman" w:hAnsi="Arial" w:cs="Arial"/>
+          <w:color w:val="333333"/>
+          <w:sz w:val="28"/>
+          <w:szCs w:val="28"/>
+        </w:rPr>
+        <w:t xml:space="preserve">The </w:t>
+      </w:r>
+      <w:r>
+        <w:rPr>
+          <w:rFonts w:ascii="Arial" w:eastAsia="Times New Roman" w:hAnsi="Arial" w:cs="Arial"/>
+          <w:color w:val="333333"/>
+          <w:sz w:val="28"/>
+          <w:szCs w:val="28"/>
+        </w:rPr>
+        <w:t>flash memory</w:t>
+      </w:r>
+      <w:r>
+        <w:rPr>
+          <w:rFonts w:ascii="Arial" w:eastAsia="Times New Roman" w:hAnsi="Arial" w:cs="Arial"/>
+          <w:color w:val="333333"/>
+          <w:sz w:val="28"/>
+          <w:szCs w:val="28"/>
+        </w:rPr>
+        <w:t xml:space="preserve"> </w:t>
+      </w:r>
+      <w:r>
+        <w:rPr>
+          <w:rFonts w:ascii="Arial" w:eastAsia="Times New Roman" w:hAnsi="Arial" w:cs="Arial"/>
+          <w:color w:val="333333"/>
+          <w:sz w:val="28"/>
+          <w:szCs w:val="28"/>
+        </w:rPr>
         <w:t xml:space="preserve">SSD </w:t>
       </w:r>
       <w:r>
@@ -1003,34 +1477,106 @@
           <w:sz w:val="28"/>
           <w:szCs w:val="28"/>
         </w:rPr>
-        <w:t>flash memory</w:t>
-      </w:r>
-      <w:r>
-        <w:rPr>
-          <w:rFonts w:ascii="Arial" w:eastAsia="Times New Roman" w:hAnsi="Arial" w:cs="Arial"/>
-          <w:color w:val="333333"/>
-          <w:sz w:val="28"/>
-          <w:szCs w:val="28"/>
-        </w:rPr>
-        <w:t xml:space="preserve"> is called</w:t>
-      </w:r>
-      <w:r>
-        <w:rPr>
-          <w:rFonts w:ascii="Arial" w:eastAsia="Times New Roman" w:hAnsi="Arial" w:cs="Arial"/>
-          <w:color w:val="333333"/>
-          <w:sz w:val="28"/>
-          <w:szCs w:val="28"/>
-        </w:rPr>
-        <w:t xml:space="preserve"> NAND. </w:t>
-      </w:r>
-      <w:r>
-        <w:rPr>
-          <w:rFonts w:ascii="Arial" w:eastAsia="Times New Roman" w:hAnsi="Arial" w:cs="Arial"/>
-          <w:color w:val="333333"/>
-          <w:sz w:val="28"/>
-          <w:szCs w:val="28"/>
-        </w:rPr>
-        <w:t>NAND flash has </w:t>
+        <w:t>uses</w:t>
+      </w:r>
+      <w:r>
+        <w:rPr>
+          <w:rFonts w:ascii="Arial" w:eastAsia="Times New Roman" w:hAnsi="Arial" w:cs="Arial"/>
+          <w:color w:val="333333"/>
+          <w:sz w:val="28"/>
+          <w:szCs w:val="28"/>
+        </w:rPr>
+        <w:t>,</w:t>
+      </w:r>
+      <w:r>
+        <w:rPr>
+          <w:rFonts w:ascii="Arial" w:eastAsia="Times New Roman" w:hAnsi="Arial" w:cs="Arial"/>
+          <w:color w:val="333333"/>
+          <w:sz w:val="28"/>
+          <w:szCs w:val="28"/>
+        </w:rPr>
+        <w:t xml:space="preserve"> to save information,</w:t>
+      </w:r>
+      <w:r>
+        <w:rPr>
+          <w:rFonts w:ascii="Arial" w:eastAsia="Times New Roman" w:hAnsi="Arial" w:cs="Arial"/>
+          <w:color w:val="333333"/>
+          <w:sz w:val="28"/>
+          <w:szCs w:val="28"/>
+        </w:rPr>
+        <w:t xml:space="preserve"> </w:t>
+      </w:r>
+      <w:r>
+        <w:rPr>
+          <w:rFonts w:ascii="Arial" w:eastAsia="Times New Roman" w:hAnsi="Arial" w:cs="Arial"/>
+          <w:color w:val="333333"/>
+          <w:sz w:val="28"/>
+          <w:szCs w:val="28"/>
+        </w:rPr>
+        <w:t>is</w:t>
+      </w:r>
+      <w:r>
+        <w:rPr>
+          <w:rFonts w:ascii="Arial" w:eastAsia="Times New Roman" w:hAnsi="Arial" w:cs="Arial"/>
+          <w:color w:val="333333"/>
+          <w:sz w:val="28"/>
+          <w:szCs w:val="28"/>
+        </w:rPr>
+        <w:t xml:space="preserve"> of the t</w:t>
+      </w:r>
+      <w:r>
+        <w:rPr>
+          <w:rFonts w:ascii="Arial" w:eastAsia="Times New Roman" w:hAnsi="Arial" w:cs="Arial"/>
+          <w:color w:val="333333"/>
+          <w:sz w:val="28"/>
+          <w:szCs w:val="28"/>
+        </w:rPr>
+        <w:t>y</w:t>
+      </w:r>
+      <w:r>
+        <w:rPr>
+          <w:rFonts w:ascii="Arial" w:eastAsia="Times New Roman" w:hAnsi="Arial" w:cs="Arial"/>
+          <w:color w:val="333333"/>
+          <w:sz w:val="28"/>
+          <w:szCs w:val="28"/>
+        </w:rPr>
+        <w:t>pe</w:t>
+      </w:r>
+      <w:r>
+        <w:rPr>
+          <w:rFonts w:ascii="Arial" w:eastAsia="Times New Roman" w:hAnsi="Arial" w:cs="Arial"/>
+          <w:color w:val="333333"/>
+          <w:sz w:val="28"/>
+          <w:szCs w:val="28"/>
+        </w:rPr>
+        <w:t xml:space="preserve"> called</w:t>
+      </w:r>
+      <w:r>
+        <w:rPr>
+          <w:rFonts w:ascii="Arial" w:eastAsia="Times New Roman" w:hAnsi="Arial" w:cs="Arial"/>
+          <w:color w:val="333333"/>
+          <w:sz w:val="28"/>
+          <w:szCs w:val="28"/>
+        </w:rPr>
+        <w:t xml:space="preserve"> NAND</w:t>
+      </w:r>
+      <w:r>
+        <w:rPr>
+          <w:rFonts w:ascii="Arial" w:eastAsia="Times New Roman" w:hAnsi="Arial" w:cs="Arial"/>
+          <w:color w:val="333333"/>
+          <w:sz w:val="28"/>
+          <w:szCs w:val="28"/>
+        </w:rPr>
+        <w:t xml:space="preserve"> which</w:t>
+      </w:r>
+      <w:r>
+        <w:rPr>
+          <w:rFonts w:ascii="Arial" w:eastAsia="Times New Roman" w:hAnsi="Arial" w:cs="Arial"/>
+          <w:color w:val="333333"/>
+          <w:sz w:val="28"/>
+          <w:szCs w:val="28"/>
+        </w:rPr>
+        <w:t xml:space="preserve"> has </w:t>
       </w:r>
       <w:r>
         <w:rPr>
@@ -1048,16 +1594,70 @@
           <w:sz w:val="28"/>
           <w:szCs w:val="28"/>
         </w:rPr>
-        <w:t xml:space="preserve"> arranged in a grid with columns and rows. If a chain of transistors conducts current, it has the value of 1. If it doesn't conduct current, it's 0. At first, all transistors are set to 1. But when a save operation begins, current is </w:t>
-      </w:r>
-      <w:r>
-        <w:rPr>
-          <w:rFonts w:ascii="Arial" w:eastAsia="Times New Roman" w:hAnsi="Arial" w:cs="Arial"/>
-          <w:color w:val="333333"/>
-          <w:sz w:val="28"/>
-          <w:szCs w:val="28"/>
-        </w:rPr>
-        <w:t>blocked to some transistors, turning them to 0. This occurs because of how transistors are arranged. At each intersection of column and row, two transistors form a cell. One of the transistors is known as a </w:t>
+        <w:t xml:space="preserve"> (A device that controls the flow of an electric current)</w:t>
+      </w:r>
+      <w:r>
+        <w:rPr>
+          <w:rFonts w:ascii="Arial" w:eastAsia="Times New Roman" w:hAnsi="Arial" w:cs="Arial"/>
+          <w:color w:val="333333"/>
+          <w:sz w:val="28"/>
+          <w:szCs w:val="28"/>
+        </w:rPr>
+        <w:t xml:space="preserve"> arranged in a grid </w:t>
+      </w:r>
+      <w:r>
+        <w:rPr>
+          <w:rFonts w:ascii="Arial" w:eastAsia="Times New Roman" w:hAnsi="Arial" w:cs="Arial"/>
+          <w:color w:val="333333"/>
+          <w:sz w:val="28"/>
+          <w:szCs w:val="28"/>
+        </w:rPr>
+        <w:t xml:space="preserve">of </w:t>
+      </w:r>
+      <w:r>
+        <w:rPr>
+          <w:rFonts w:ascii="Arial" w:eastAsia="Times New Roman" w:hAnsi="Arial" w:cs="Arial"/>
+          <w:color w:val="333333"/>
+          <w:sz w:val="28"/>
+          <w:szCs w:val="28"/>
+        </w:rPr>
+        <w:t xml:space="preserve">columns and rows. At each intersection of column and row, two transistors form a </w:t>
+      </w:r>
+      <w:r>
+        <w:rPr>
+          <w:rFonts w:ascii="Arial" w:eastAsia="Times New Roman" w:hAnsi="Arial" w:cs="Arial"/>
+          <w:color w:val="333333"/>
+          <w:sz w:val="28"/>
+          <w:szCs w:val="28"/>
+        </w:rPr>
+        <w:t xml:space="preserve">NAND </w:t>
+      </w:r>
+      <w:r>
+        <w:rPr>
+          <w:rFonts w:ascii="Arial" w:eastAsia="Times New Roman" w:hAnsi="Arial" w:cs="Arial"/>
+          <w:color w:val="333333"/>
+          <w:sz w:val="28"/>
+          <w:szCs w:val="28"/>
+        </w:rPr>
+        <w:t>cell. One of the transistors</w:t>
+      </w:r>
+      <w:r>
+        <w:rPr>
+          <w:rFonts w:ascii="Arial" w:eastAsia="Times New Roman" w:hAnsi="Arial" w:cs="Arial"/>
+          <w:color w:val="333333"/>
+          <w:sz w:val="28"/>
+          <w:szCs w:val="28"/>
+        </w:rPr>
+        <w:t>, of the NAND cell,</w:t>
+      </w:r>
+      <w:r>
+        <w:rPr>
+          <w:rFonts w:ascii="Arial" w:eastAsia="Times New Roman" w:hAnsi="Arial" w:cs="Arial"/>
+          <w:color w:val="333333"/>
+          <w:sz w:val="28"/>
+          <w:szCs w:val="28"/>
+        </w:rPr>
+        <w:t xml:space="preserve"> is known as a </w:t>
       </w:r>
       <w:r>
         <w:rPr>
@@ -1077,7 +1677,100 @@
           <w:sz w:val="28"/>
           <w:szCs w:val="28"/>
         </w:rPr>
-        <w:t>, the other as a </w:t>
+        <w:t xml:space="preserve"> </w:t>
+      </w:r>
+      <w:r>
+        <w:rPr>
+          <w:rFonts w:ascii="Arial" w:eastAsia="Times New Roman" w:hAnsi="Arial" w:cs="Arial"/>
+          <w:color w:val="333333"/>
+          <w:sz w:val="28"/>
+          <w:szCs w:val="28"/>
+        </w:rPr>
+        <w:t xml:space="preserve">which </w:t>
+      </w:r>
+      <w:r>
+        <w:rPr>
+          <w:rFonts w:ascii="Arial" w:eastAsia="Times New Roman" w:hAnsi="Arial" w:cs="Arial"/>
+          <w:color w:val="333333"/>
+          <w:sz w:val="28"/>
+          <w:szCs w:val="28"/>
+        </w:rPr>
+        <w:t>is</w:t>
+      </w:r>
+      <w:r>
+        <w:rPr>
+          <w:rFonts w:ascii="Arial" w:eastAsia="Times New Roman" w:hAnsi="Arial" w:cs="Arial"/>
+          <w:color w:val="333333"/>
+          <w:sz w:val="28"/>
+          <w:szCs w:val="28"/>
+        </w:rPr>
+        <w:t xml:space="preserve"> </w:t>
+      </w:r>
+      <w:r>
+        <w:rPr>
+          <w:rFonts w:ascii="Arial" w:eastAsia="Times New Roman" w:hAnsi="Arial" w:cs="Arial"/>
+          <w:bCs/>
+          <w:color w:val="333333"/>
+          <w:sz w:val="28"/>
+          <w:szCs w:val="28"/>
+        </w:rPr>
+        <w:t xml:space="preserve">separated by an </w:t>
+      </w:r>
+      <w:r>
+        <w:rPr>
+          <w:rFonts w:ascii="Arial" w:eastAsia="Times New Roman" w:hAnsi="Arial" w:cs="Arial"/>
+          <w:b/>
+          <w:bCs/>
+          <w:color w:val="333333"/>
+          <w:sz w:val="28"/>
+          <w:szCs w:val="28"/>
+        </w:rPr>
+        <w:t>insulator</w:t>
+      </w:r>
+      <w:r>
+        <w:rPr>
+          <w:rFonts w:ascii="Arial" w:eastAsia="Times New Roman" w:hAnsi="Arial" w:cs="Arial"/>
+          <w:color w:val="333333"/>
+          <w:sz w:val="28"/>
+          <w:szCs w:val="28"/>
+        </w:rPr>
+        <w:t xml:space="preserve"> </w:t>
+      </w:r>
+      <w:r>
+        <w:rPr>
+          <w:rFonts w:ascii="Arial" w:eastAsia="Times New Roman" w:hAnsi="Arial" w:cs="Arial"/>
+          <w:color w:val="333333"/>
+          <w:sz w:val="28"/>
+          <w:szCs w:val="28"/>
+        </w:rPr>
+        <w:t xml:space="preserve">to </w:t>
+      </w:r>
+      <w:r>
+        <w:rPr>
+          <w:rFonts w:ascii="Arial" w:eastAsia="Times New Roman" w:hAnsi="Arial" w:cs="Arial"/>
+          <w:color w:val="333333"/>
+          <w:sz w:val="28"/>
+          <w:szCs w:val="28"/>
+        </w:rPr>
+        <w:t>the other</w:t>
+      </w:r>
+      <w:r>
+        <w:rPr>
+          <w:rFonts w:ascii="Arial" w:eastAsia="Times New Roman" w:hAnsi="Arial" w:cs="Arial"/>
+          <w:color w:val="333333"/>
+          <w:sz w:val="28"/>
+          <w:szCs w:val="28"/>
+        </w:rPr>
+        <w:t xml:space="preserve"> transistor known</w:t>
+      </w:r>
+      <w:r>
+        <w:rPr>
+          <w:rFonts w:ascii="Arial" w:eastAsia="Times New Roman" w:hAnsi="Arial" w:cs="Arial"/>
+          <w:color w:val="333333"/>
+          <w:sz w:val="28"/>
+          <w:szCs w:val="28"/>
+        </w:rPr>
+        <w:t xml:space="preserve"> as a </w:t>
       </w:r>
       <w:r>
         <w:rPr>
@@ -1097,7 +1790,73 @@
           <w:sz w:val="28"/>
           <w:szCs w:val="28"/>
         </w:rPr>
-        <w:t>. When current reaches the control gate, electrons flow onto the floating gate, creating a net positive charge that interrupts current flow. By applying precise voltages to the transistors, a unique pattern of 1s and 0s emerges.</w:t>
+        <w:t xml:space="preserve">. </w:t>
+      </w:r>
+      <w:r>
+        <w:rPr>
+          <w:rFonts w:ascii="Arial" w:eastAsia="Times New Roman" w:hAnsi="Arial" w:cs="Arial"/>
+          <w:color w:val="333333"/>
+          <w:sz w:val="28"/>
+          <w:szCs w:val="28"/>
+        </w:rPr>
+        <w:t xml:space="preserve">All of this is sitting on a </w:t>
+      </w:r>
+      <w:r>
+        <w:rPr>
+          <w:rFonts w:ascii="Arial" w:eastAsia="Times New Roman" w:hAnsi="Arial" w:cs="Arial"/>
+          <w:b/>
+          <w:color w:val="333333"/>
+          <w:sz w:val="28"/>
+          <w:szCs w:val="28"/>
+        </w:rPr>
+        <w:t>silicon substrate</w:t>
+      </w:r>
+      <w:r>
+        <w:rPr>
+          <w:rFonts w:ascii="Arial" w:eastAsia="Times New Roman" w:hAnsi="Arial" w:cs="Arial"/>
+          <w:b/>
+          <w:color w:val="333333"/>
+          <w:sz w:val="28"/>
+          <w:szCs w:val="28"/>
+        </w:rPr>
+        <w:t xml:space="preserve"> </w:t>
+      </w:r>
+      <w:r>
+        <w:rPr>
+          <w:rFonts w:ascii="Arial" w:eastAsia="Times New Roman" w:hAnsi="Arial" w:cs="Arial"/>
+          <w:color w:val="333333"/>
+          <w:sz w:val="28"/>
+          <w:szCs w:val="28"/>
+        </w:rPr>
+        <w:t>(figure 2)</w:t>
+      </w:r>
+      <w:r>
+        <w:rPr>
+          <w:rFonts w:ascii="Arial" w:eastAsia="Times New Roman" w:hAnsi="Arial" w:cs="Arial"/>
+          <w:b/>
+          <w:color w:val="333333"/>
+          <w:sz w:val="28"/>
+          <w:szCs w:val="28"/>
+        </w:rPr>
+        <w:t xml:space="preserve"> </w:t>
+      </w:r>
+      <w:r>
+        <w:rPr>
+          <w:rFonts w:ascii="Arial" w:eastAsia="Times New Roman" w:hAnsi="Arial" w:cs="Arial"/>
+          <w:color w:val="333333"/>
+          <w:sz w:val="28"/>
+          <w:szCs w:val="28"/>
+        </w:rPr>
+        <w:t>which holds the grid of cells</w:t>
+      </w:r>
+      <w:r>
+        <w:rPr>
+          <w:rFonts w:ascii="Arial" w:eastAsia="Times New Roman" w:hAnsi="Arial" w:cs="Arial"/>
+          <w:color w:val="333333"/>
+          <w:sz w:val="28"/>
+          <w:szCs w:val="28"/>
+        </w:rPr>
+        <w:t xml:space="preserve">. </w:t>
       </w:r>
     </w:p>
     <w:p>
@@ -1117,6 +1876,62 @@
           <w:sz w:val="28"/>
           <w:szCs w:val="28"/>
         </w:rPr>
+        <w:t xml:space="preserve">A NAND cell works by controlling the flow of electricity by using gates. </w:t>
+      </w:r>
+      <w:r>
+        <w:rPr>
+          <w:rFonts w:ascii="Arial" w:eastAsia="Times New Roman" w:hAnsi="Arial" w:cs="Arial"/>
+          <w:color w:val="333333"/>
+          <w:sz w:val="28"/>
+          <w:szCs w:val="28"/>
+        </w:rPr>
+        <w:t xml:space="preserve">When current reaches the </w:t>
+      </w:r>
+      <w:r>
+        <w:rPr>
+          <w:rFonts w:ascii="Arial" w:eastAsia="Times New Roman" w:hAnsi="Arial" w:cs="Arial"/>
+          <w:b/>
+          <w:color w:val="333333"/>
+          <w:sz w:val="28"/>
+          <w:szCs w:val="28"/>
+        </w:rPr>
+        <w:t>control gate</w:t>
+      </w:r>
+      <w:r>
+        <w:rPr>
+          <w:rFonts w:ascii="Arial" w:eastAsia="Times New Roman" w:hAnsi="Arial" w:cs="Arial"/>
+          <w:color w:val="333333"/>
+          <w:sz w:val="28"/>
+          <w:szCs w:val="28"/>
+        </w:rPr>
+        <w:t xml:space="preserve">, electrons flow onto the </w:t>
+      </w:r>
+      <w:r>
+        <w:rPr>
+          <w:rFonts w:ascii="Arial" w:eastAsia="Times New Roman" w:hAnsi="Arial" w:cs="Arial"/>
+          <w:b/>
+          <w:color w:val="333333"/>
+          <w:sz w:val="28"/>
+          <w:szCs w:val="28"/>
+        </w:rPr>
+        <w:t>floating gate</w:t>
+      </w:r>
+      <w:r>
+        <w:rPr>
+          <w:rFonts w:ascii="Arial" w:eastAsia="Times New Roman" w:hAnsi="Arial" w:cs="Arial"/>
+          <w:color w:val="333333"/>
+          <w:sz w:val="28"/>
+          <w:szCs w:val="28"/>
+        </w:rPr>
+        <w:t>, creating a net positive charge that interrupts current flow.</w:t>
+      </w:r>
+      <w:r>
+        <w:rPr>
+          <w:rFonts w:ascii="Arial" w:eastAsia="Times New Roman" w:hAnsi="Arial" w:cs="Arial"/>
+          <w:color w:val="333333"/>
+          <w:sz w:val="28"/>
+          <w:szCs w:val="28"/>
+        </w:rPr>
         <w:t xml:space="preserve"> </w:t>
       </w:r>
       <w:r>
@@ -1126,7 +1941,61 @@
           <w:sz w:val="28"/>
           <w:szCs w:val="28"/>
         </w:rPr>
-        <w:t>For a quick review, a single NAND flash cell stores an electrical charge on a floating gate which is isolated by oxide insulating layers above and below. In its simplest form when there is a charge on the floating gate it is programmed and recognized as a binary 0. When the floating gate has no charge it is erased and recognized as a binary value of 1</w:t>
+        <w:t>If a</w:t>
+      </w:r>
+      <w:r>
+        <w:rPr>
+          <w:rFonts w:ascii="Arial" w:eastAsia="Times New Roman" w:hAnsi="Arial" w:cs="Arial"/>
+          <w:color w:val="333333"/>
+          <w:sz w:val="28"/>
+          <w:szCs w:val="28"/>
+        </w:rPr>
+        <w:t xml:space="preserve"> NAND</w:t>
+      </w:r>
+      <w:r>
+        <w:rPr>
+          <w:rFonts w:ascii="Arial" w:eastAsia="Times New Roman" w:hAnsi="Arial" w:cs="Arial"/>
+          <w:color w:val="333333"/>
+          <w:sz w:val="28"/>
+          <w:szCs w:val="28"/>
+        </w:rPr>
+        <w:t xml:space="preserve"> </w:t>
+      </w:r>
+      <w:r>
+        <w:rPr>
+          <w:rFonts w:ascii="Arial" w:eastAsia="Times New Roman" w:hAnsi="Arial" w:cs="Arial"/>
+          <w:color w:val="333333"/>
+          <w:sz w:val="28"/>
+          <w:szCs w:val="28"/>
+        </w:rPr>
+        <w:t>cell</w:t>
+      </w:r>
+      <w:r>
+        <w:rPr>
+          <w:rFonts w:ascii="Arial" w:eastAsia="Times New Roman" w:hAnsi="Arial" w:cs="Arial"/>
+          <w:color w:val="333333"/>
+          <w:sz w:val="28"/>
+          <w:szCs w:val="28"/>
+        </w:rPr>
+        <w:t xml:space="preserve"> conducts current, it has the value of 1. If it doesn't conduct current, it's 0. At first, all transistors are set to 1. But when a save operation begins, current is blocked to some transistors, turning them to 0. </w:t>
+      </w:r>
+      <w:r>
+        <w:rPr>
+          <w:rFonts w:ascii="Arial" w:eastAsia="Times New Roman" w:hAnsi="Arial" w:cs="Arial"/>
+          <w:color w:val="333333"/>
+          <w:sz w:val="28"/>
+          <w:szCs w:val="28"/>
+        </w:rPr>
+        <w:t>By applying precise voltages to the transistors a unique pattern of 1s and 0s emerges</w:t>
+      </w:r>
+      <w:r>
+        <w:rPr>
+          <w:rFonts w:ascii="Arial" w:eastAsia="Times New Roman" w:hAnsi="Arial" w:cs="Arial"/>
+          <w:color w:val="333333"/>
+          <w:sz w:val="28"/>
+          <w:szCs w:val="28"/>
+        </w:rPr>
+        <w:t xml:space="preserve"> on the grid of cells</w:t>
       </w:r>
       <w:r>
         <w:rPr>
@@ -1153,10 +2022,10 @@
         </w:rPr>
         <w:lastRenderedPageBreak/>
         <w:drawing>
-          <wp:inline distT="0" distB="0" distL="0" distR="0" wp14:anchorId="0B19D3F1" wp14:editId="0949CBF0">
-            <wp:extent cx="3067050" cy="2266950"/>
+          <wp:inline distT="0" distB="0" distL="0" distR="0">
+            <wp:extent cx="3810000" cy="1885950"/>
             <wp:effectExtent l="0" t="0" r="0" b="0"/>
-            <wp:docPr id="3" name="Picture 3" descr="NAND Cell Cutaway"/>
+            <wp:docPr id="1" name="Picture 1" descr="E:\Classes\Technical Writing\ProcessExplanatoini\Nand.png"/>
             <wp:cNvGraphicFramePr>
               <a:graphicFrameLocks xmlns:a="http://schemas.openxmlformats.org/drawingml/2006/main" noChangeAspect="1"/>
             </wp:cNvGraphicFramePr>
@@ -1164,26 +2033,26 @@
               <a:graphicData uri="http://schemas.openxmlformats.org/drawingml/2006/picture">
                 <pic:pic xmlns:pic="http://schemas.openxmlformats.org/drawingml/2006/picture">
                   <pic:nvPicPr>
-                    <pic:cNvPr id="0" name="Picture 2" descr="NAND Cell Cutaway"/>
+                    <pic:cNvPr id="0" name="Picture 2" descr="E:\Classes\Technical Writing\ProcessExplanatoini\Nand.png"/>
                     <pic:cNvPicPr>
                       <a:picLocks noChangeAspect="1" noChangeArrowheads="1"/>
                     </pic:cNvPicPr>
                   </pic:nvPicPr>
                   <pic:blipFill rotWithShape="1">
-                    <a:blip r:embed="rId10">
+                    <a:blip r:embed="rId11">
                       <a:extLst>
                         <a:ext uri="{28A0092B-C50C-407E-A947-70E740481C1C}">
                           <a14:useLocalDpi xmlns:a14="http://schemas.microsoft.com/office/drawing/2010/main" val="0"/>
                         </a:ext>
                       </a:extLst>
                     </a:blip>
-                    <a:srcRect l="8750" t="8474" r="10750" b="10848"/>
+                    <a:srcRect l="-500" t="21017" r="500" b="11864"/>
                     <a:stretch/>
                   </pic:blipFill>
                   <pic:spPr bwMode="auto">
                     <a:xfrm>
                       <a:off x="0" y="0"/>
-                      <a:ext cx="3067050" cy="2266950"/>
+                      <a:ext cx="3810000" cy="1885950"/>
                     </a:xfrm>
                     <a:prstGeom prst="rect">
                       <a:avLst/>
@@ -1207,7 +2076,36 @@
     </w:p>
     <w:p>
       <w:pPr>
-        <w:spacing w:before="300" w:after="300" w:line="343" w:lineRule="atLeast"/>
+        <w:spacing w:after="0" w:line="276" w:lineRule="auto"/>
+        <w:rPr>
+          <w:rFonts w:ascii="Arial" w:eastAsia="Times New Roman" w:hAnsi="Arial" w:cs="Arial"/>
+          <w:color w:val="333333"/>
+          <w:sz w:val="28"/>
+          <w:szCs w:val="28"/>
+        </w:rPr>
+      </w:pPr>
+      <w:r>
+        <w:rPr>
+          <w:rFonts w:ascii="Arial" w:eastAsia="Times New Roman" w:hAnsi="Arial" w:cs="Arial"/>
+          <w:color w:val="333333"/>
+          <w:sz w:val="28"/>
+          <w:szCs w:val="28"/>
+        </w:rPr>
+        <w:t>F</w:t>
+      </w:r>
+      <w:r>
+        <w:rPr>
+          <w:rFonts w:ascii="Arial" w:eastAsia="Times New Roman" w:hAnsi="Arial" w:cs="Arial"/>
+          <w:color w:val="333333"/>
+          <w:sz w:val="28"/>
+          <w:szCs w:val="28"/>
+        </w:rPr>
+        <w:t>igure 2. NAND Cell</w:t>
+      </w:r>
+    </w:p>
+    <w:p>
+      <w:pPr>
+        <w:spacing w:after="300" w:line="276" w:lineRule="auto"/>
         <w:rPr>
           <w:rFonts w:ascii="Arial" w:eastAsia="Times New Roman" w:hAnsi="Arial" w:cs="Arial"/>
           <w:b/>
@@ -1249,11 +2147,91 @@
       <w:pPr>
         <w:spacing w:after="150" w:line="360" w:lineRule="atLeast"/>
         <w:rPr>
-          <w:rFonts w:ascii="Arial" w:hAnsi="Arial" w:cs="Arial"/>
-          <w:color w:val="434444"/>
-          <w:shd w:val="clear" w:color="auto" w:fill="F1F1F1"/>
-        </w:rPr>
-      </w:pPr>
+          <w:rFonts w:ascii="Arial" w:eastAsia="Times New Roman" w:hAnsi="Arial" w:cs="Arial"/>
+          <w:color w:val="333333"/>
+          <w:sz w:val="28"/>
+          <w:szCs w:val="28"/>
+        </w:rPr>
+      </w:pPr>
+      <w:r>
+        <w:rPr>
+          <w:rFonts w:ascii="Arial" w:eastAsia="Times New Roman" w:hAnsi="Arial" w:cs="Arial"/>
+          <w:color w:val="333333"/>
+          <w:sz w:val="28"/>
+          <w:szCs w:val="28"/>
+        </w:rPr>
+        <w:t>The NAND flash used in SSDs can only be used for a finite number of writes. Each time a cell goes through an erase cycle, some charge is left in the floating-gate transistor, which changes its resistance. As the resistance builds, the amount of current required to change the gate increases. Eventually, the gate can't be flipped at all, rendering it useless. This process doesn't affect the read capabilities of SSD, because reading only requires checking, not changing, the voltages of cells. As a result, NAND flash can "rot" into a read-only state.</w:t>
+      </w:r>
+    </w:p>
+    <w:p>
+      <w:pPr>
+        <w:spacing w:after="192" w:line="360" w:lineRule="atLeast"/>
+        <w:outlineLvl w:val="1"/>
+        <w:rPr>
+          <w:rFonts w:ascii="inherit" w:eastAsia="Times New Roman" w:hAnsi="inherit" w:cs="Arial"/>
+          <w:b/>
+          <w:bCs/>
+          <w:color w:val="333333"/>
+          <w:sz w:val="54"/>
+          <w:szCs w:val="54"/>
+        </w:rPr>
+      </w:pPr>
+      <w:r>
+        <w:rPr>
+          <w:rFonts w:ascii="inherit" w:eastAsia="Times New Roman" w:hAnsi="inherit" w:cs="Arial"/>
+          <w:b/>
+          <w:bCs/>
+          <w:color w:val="333333"/>
+          <w:sz w:val="54"/>
+          <w:szCs w:val="54"/>
+        </w:rPr>
+        <w:lastRenderedPageBreak/>
+        <w:t>How do</w:t>
+      </w:r>
+      <w:r>
+        <w:rPr>
+          <w:rFonts w:ascii="inherit" w:eastAsia="Times New Roman" w:hAnsi="inherit" w:cs="Arial"/>
+          <w:b/>
+          <w:bCs/>
+          <w:color w:val="333333"/>
+          <w:sz w:val="54"/>
+          <w:szCs w:val="54"/>
+        </w:rPr>
+        <w:t xml:space="preserve"> Solid-state </w:t>
+      </w:r>
+      <w:r>
+        <w:rPr>
+          <w:rFonts w:ascii="inherit" w:eastAsia="Times New Roman" w:hAnsi="inherit" w:cs="Arial"/>
+          <w:b/>
+          <w:bCs/>
+          <w:color w:val="333333"/>
+          <w:sz w:val="54"/>
+          <w:szCs w:val="54"/>
+        </w:rPr>
+        <w:t>Drive</w:t>
+      </w:r>
+      <w:r>
+        <w:rPr>
+          <w:rFonts w:ascii="inherit" w:eastAsia="Times New Roman" w:hAnsi="inherit" w:cs="Arial"/>
+          <w:b/>
+          <w:bCs/>
+          <w:color w:val="333333"/>
+          <w:sz w:val="54"/>
+          <w:szCs w:val="54"/>
+        </w:rPr>
+        <w:t>s Perform</w:t>
+      </w:r>
+      <w:r>
+        <w:rPr>
+          <w:rFonts w:ascii="inherit" w:eastAsia="Times New Roman" w:hAnsi="inherit" w:cs="Arial"/>
+          <w:b/>
+          <w:bCs/>
+          <w:color w:val="333333"/>
+          <w:sz w:val="54"/>
+          <w:szCs w:val="54"/>
+        </w:rPr>
+        <w:t>?</w:t>
+      </w:r>
     </w:p>
     <w:p>
       <w:pPr>
@@ -1265,6 +2243,15 @@
           <w:szCs w:val="28"/>
         </w:rPr>
       </w:pPr>
+      <w:r>
+        <w:rPr>
+          <w:rFonts w:ascii="Arial" w:eastAsia="Times New Roman" w:hAnsi="Arial" w:cs="Arial"/>
+          <w:color w:val="333333"/>
+          <w:sz w:val="28"/>
+          <w:szCs w:val="28"/>
+        </w:rPr>
+        <w:t xml:space="preserve">Solid-state drives perform more reliably, using less power, with more speed that even casual users will notice. </w:t>
+      </w:r>
     </w:p>
     <w:p>
       <w:pPr>
@@ -1283,16 +2270,88 @@
           <w:sz w:val="28"/>
           <w:szCs w:val="28"/>
         </w:rPr>
-        <w:t xml:space="preserve">The NAND flash used in SSDs can only be used for a finite number of writes. SSDs can't write a single bit of information without first erasing and then rewriting very large blocks of data at one time. Each time a cell goes through an erase cycle, some charge is left in the floating-gate transistor, which changes its resistance. As the resistance builds, the amount of current required to change the gate increases. Eventually, the gate can't be flipped at all, rendering it useless. </w:t>
-      </w:r>
-      <w:r>
-        <w:rPr>
-          <w:rFonts w:ascii="Arial" w:eastAsia="Times New Roman" w:hAnsi="Arial" w:cs="Arial"/>
-          <w:color w:val="333333"/>
-          <w:sz w:val="28"/>
-          <w:szCs w:val="28"/>
-        </w:rPr>
-        <w:t>This decaying process doesn't affect the read capabilities of SSD, because reading only requires checking, not changing, the voltages of cells. As a result, NAND flash can "rot" into a read-only state.</w:t>
+        <w:t xml:space="preserve">Because they have no moving parts, SSDs can </w:t>
+      </w:r>
+      <w:r>
+        <w:rPr>
+          <w:rFonts w:ascii="Arial" w:eastAsia="Times New Roman" w:hAnsi="Arial" w:cs="Arial"/>
+          <w:color w:val="333333"/>
+          <w:sz w:val="28"/>
+          <w:szCs w:val="28"/>
+        </w:rPr>
+        <w:t>perform with more</w:t>
+      </w:r>
+      <w:r>
+        <w:rPr>
+          <w:rFonts w:ascii="Arial" w:eastAsia="Times New Roman" w:hAnsi="Arial" w:cs="Arial"/>
+          <w:color w:val="333333"/>
+          <w:sz w:val="28"/>
+          <w:szCs w:val="28"/>
+        </w:rPr>
+        <w:t xml:space="preserve"> reliability</w:t>
+      </w:r>
+      <w:r>
+        <w:rPr>
+          <w:rFonts w:ascii="Arial" w:eastAsia="Times New Roman" w:hAnsi="Arial" w:cs="Arial"/>
+          <w:color w:val="333333"/>
+          <w:sz w:val="28"/>
+          <w:szCs w:val="28"/>
+        </w:rPr>
+        <w:t xml:space="preserve"> </w:t>
+      </w:r>
+      <w:r>
+        <w:rPr>
+          <w:rFonts w:ascii="Arial" w:eastAsia="Times New Roman" w:hAnsi="Arial" w:cs="Arial"/>
+          <w:color w:val="333333"/>
+          <w:sz w:val="28"/>
+          <w:szCs w:val="28"/>
+        </w:rPr>
+        <w:t>which means a few more years added to the lifespan of the device.</w:t>
+      </w:r>
+      <w:r>
+        <w:rPr>
+          <w:rFonts w:ascii="Arial" w:eastAsia="Times New Roman" w:hAnsi="Arial" w:cs="Arial"/>
+          <w:color w:val="333333"/>
+          <w:sz w:val="28"/>
+          <w:szCs w:val="28"/>
+        </w:rPr>
+        <w:t xml:space="preserve"> </w:t>
+      </w:r>
+      <w:r>
+        <w:rPr>
+          <w:rFonts w:ascii="Arial" w:eastAsia="Times New Roman" w:hAnsi="Arial" w:cs="Arial"/>
+          <w:color w:val="333333"/>
+          <w:sz w:val="28"/>
+          <w:szCs w:val="28"/>
+        </w:rPr>
+        <w:t xml:space="preserve">With no moving parts SSDs are </w:t>
+      </w:r>
+      <w:r>
+        <w:rPr>
+          <w:rFonts w:ascii="Arial" w:eastAsia="Times New Roman" w:hAnsi="Arial" w:cs="Arial"/>
+          <w:color w:val="333333"/>
+          <w:sz w:val="28"/>
+          <w:szCs w:val="28"/>
+        </w:rPr>
+        <w:t xml:space="preserve">also super quiet, with none of the whirring and clicking </w:t>
+      </w:r>
+      <w:r>
+        <w:rPr>
+          <w:rFonts w:ascii="Arial" w:eastAsia="Times New Roman" w:hAnsi="Arial" w:cs="Arial"/>
+          <w:color w:val="333333"/>
+          <w:sz w:val="28"/>
+          <w:szCs w:val="28"/>
+        </w:rPr>
+        <w:t>of</w:t>
+      </w:r>
+      <w:r>
+        <w:rPr>
+          <w:rFonts w:ascii="Arial" w:eastAsia="Times New Roman" w:hAnsi="Arial" w:cs="Arial"/>
+          <w:color w:val="333333"/>
+          <w:sz w:val="28"/>
+          <w:szCs w:val="28"/>
+        </w:rPr>
+        <w:t xml:space="preserve"> HDDs.</w:t>
       </w:r>
     </w:p>
     <w:p>
@@ -1312,25 +2371,25 @@
           <w:sz w:val="28"/>
           <w:szCs w:val="28"/>
         </w:rPr>
-        <w:t>Because they have no moving parts, SSDs can deliver improved reliability. They can rate up to 2.5 million hours MTBF, which probably means a few more years added to the lifespan of the device.</w:t>
-      </w:r>
-      <w:r>
-        <w:rPr>
-          <w:rFonts w:ascii="Arial" w:eastAsia="Times New Roman" w:hAnsi="Arial" w:cs="Arial"/>
-          <w:color w:val="333333"/>
-          <w:sz w:val="28"/>
-          <w:szCs w:val="28"/>
-        </w:rPr>
-        <w:t xml:space="preserve"> </w:t>
-      </w:r>
-      <w:r>
-        <w:rPr>
-          <w:rFonts w:ascii="Arial" w:eastAsia="Times New Roman" w:hAnsi="Arial" w:cs="Arial"/>
-          <w:color w:val="333333"/>
-          <w:sz w:val="28"/>
-          <w:szCs w:val="28"/>
-        </w:rPr>
-        <w:t xml:space="preserve">They're also super quiet, with none of the whirring and clicking you get with HDDs. </w:t>
+        <w:t xml:space="preserve">SSDs </w:t>
+      </w:r>
+      <w:r>
+        <w:rPr>
+          <w:rFonts w:ascii="Arial" w:eastAsia="Times New Roman" w:hAnsi="Arial" w:cs="Arial"/>
+          <w:color w:val="333333"/>
+          <w:sz w:val="28"/>
+          <w:szCs w:val="28"/>
+        </w:rPr>
+        <w:t>perform using</w:t>
+      </w:r>
+      <w:r>
+        <w:rPr>
+          <w:rFonts w:ascii="Arial" w:eastAsia="Times New Roman" w:hAnsi="Arial" w:cs="Arial"/>
+          <w:color w:val="333333"/>
+          <w:sz w:val="28"/>
+          <w:szCs w:val="28"/>
+        </w:rPr>
+        <w:t xml:space="preserve"> less power than traditional hard drives, which means they preserve battery life and stay cooler. </w:t>
       </w:r>
     </w:p>
     <w:p>
@@ -1350,27 +2409,61 @@
           <w:sz w:val="28"/>
           <w:szCs w:val="28"/>
         </w:rPr>
-        <w:t xml:space="preserve">An even bigger deal is the performance of solid-state drives compared to HDDs. With no moving heads and spinning platters, SSDs can access one piece of data as quickly as any other piece, even if they aren't in the same proximity. The speediness of the device manifests itself in all key CPU tasks, from booting up system software to opening files to reading and writing data. </w:t>
-      </w:r>
-    </w:p>
-    <w:p>
-      <w:pPr>
-        <w:spacing w:after="150" w:line="360" w:lineRule="atLeast"/>
-        <w:rPr>
-          <w:rFonts w:ascii="Arial" w:eastAsia="Times New Roman" w:hAnsi="Arial" w:cs="Arial"/>
-          <w:color w:val="333333"/>
-          <w:sz w:val="28"/>
-          <w:szCs w:val="28"/>
-        </w:rPr>
-      </w:pPr>
-      <w:r>
-        <w:rPr>
-          <w:rFonts w:ascii="Arial" w:eastAsia="Times New Roman" w:hAnsi="Arial" w:cs="Arial"/>
-          <w:color w:val="333333"/>
-          <w:sz w:val="28"/>
-          <w:szCs w:val="28"/>
-        </w:rPr>
-        <w:t xml:space="preserve">SSDs consume far less power than traditional hard drives, which means they preserve battery life and stay cooler. </w:t>
+        <w:t xml:space="preserve">An even bigger deal is the </w:t>
+      </w:r>
+      <w:r>
+        <w:rPr>
+          <w:rFonts w:ascii="Arial" w:eastAsia="Times New Roman" w:hAnsi="Arial" w:cs="Arial"/>
+          <w:color w:val="333333"/>
+          <w:sz w:val="28"/>
+          <w:szCs w:val="28"/>
+        </w:rPr>
+        <w:t xml:space="preserve">speed </w:t>
+      </w:r>
+      <w:r>
+        <w:rPr>
+          <w:rFonts w:ascii="Arial" w:eastAsia="Times New Roman" w:hAnsi="Arial" w:cs="Arial"/>
+          <w:color w:val="333333"/>
+          <w:sz w:val="28"/>
+          <w:szCs w:val="28"/>
+        </w:rPr>
+        <w:t xml:space="preserve">performance of solid-state drives compared to HDDs. With no moving heads and spinning platters, SSDs can access one piece of data as quickly as any other piece, even if they aren't in the same proximity. The speediness of the device manifests itself in </w:t>
+      </w:r>
+      <w:r>
+        <w:rPr>
+          <w:rFonts w:ascii="Arial" w:eastAsia="Times New Roman" w:hAnsi="Arial" w:cs="Arial"/>
+          <w:color w:val="333333"/>
+          <w:sz w:val="28"/>
+          <w:szCs w:val="28"/>
+        </w:rPr>
+        <w:t>many</w:t>
+      </w:r>
+      <w:r>
+        <w:rPr>
+          <w:rFonts w:ascii="Arial" w:eastAsia="Times New Roman" w:hAnsi="Arial" w:cs="Arial"/>
+          <w:color w:val="333333"/>
+          <w:sz w:val="28"/>
+          <w:szCs w:val="28"/>
+        </w:rPr>
+        <w:t xml:space="preserve"> key </w:t>
+      </w:r>
+      <w:r>
+        <w:rPr>
+          <w:rFonts w:ascii="Arial" w:eastAsia="Times New Roman" w:hAnsi="Arial" w:cs="Arial"/>
+          <w:color w:val="333333"/>
+          <w:sz w:val="28"/>
+          <w:szCs w:val="28"/>
+        </w:rPr>
+        <w:t>computer</w:t>
+      </w:r>
+      <w:r>
+        <w:rPr>
+          <w:rFonts w:ascii="Arial" w:eastAsia="Times New Roman" w:hAnsi="Arial" w:cs="Arial"/>
+          <w:color w:val="333333"/>
+          <w:sz w:val="28"/>
+          <w:szCs w:val="28"/>
+        </w:rPr>
+        <w:t xml:space="preserve"> tasks, from booting up system software to opening files to reading and writing data. </w:t>
       </w:r>
     </w:p>
     <w:p>
@@ -1393,17 +2486,8 @@
           <w:sz w:val="28"/>
           <w:szCs w:val="28"/>
         </w:rPr>
-        <w:t xml:space="preserve">Even a casual user will notice a significant increase in the performance of a computer </w:t>
-      </w:r>
-      <w:r>
-        <w:rPr>
-          <w:rFonts w:ascii="Arial" w:eastAsia="Times New Roman" w:hAnsi="Arial" w:cs="Arial"/>
-          <w:color w:val="333333"/>
-          <w:sz w:val="28"/>
-          <w:szCs w:val="28"/>
-        </w:rPr>
         <w:lastRenderedPageBreak/>
-        <w:t>equipped with an SSD. But a power user will really feel the difference.  Today, gamers, photographers and anyone editing graphics or video files will appreciate the boost in speed a solid-state drive delivers.</w:t>
+        <w:t>Even a casual user will notice a significant increase in the performance of a computer equipped with an SSD. But a power user will really feel the difference.  Today, gamers, photographers and anyone editing graphics or video files will appreciate the boost in speed a solid-state drive delivers.</w:t>
       </w:r>
     </w:p>
     <w:p>
@@ -1446,7 +2530,7 @@
           <w:szCs w:val="28"/>
         </w:rPr>
       </w:pPr>
-      <w:hyperlink r:id="rId11" w:history="1">
+      <w:hyperlink r:id="rId12" w:history="1">
         <w:r>
           <w:rPr>
             <w:rFonts w:ascii="Arial" w:eastAsia="Times New Roman" w:hAnsi="Arial" w:cs="Arial"/>
@@ -1474,7 +2558,7 @@
           <w:szCs w:val="28"/>
         </w:rPr>
       </w:pPr>
-      <w:hyperlink r:id="rId12" w:history="1">
+      <w:hyperlink r:id="rId13" w:history="1">
         <w:r>
           <w:rPr>
             <w:rFonts w:ascii="Arial" w:eastAsia="Times New Roman" w:hAnsi="Arial" w:cs="Arial"/>
@@ -1502,7 +2586,7 @@
           <w:szCs w:val="28"/>
         </w:rPr>
       </w:pPr>
-      <w:hyperlink r:id="rId13" w:history="1">
+      <w:hyperlink r:id="rId14" w:history="1">
         <w:r>
           <w:rPr>
             <w:rFonts w:ascii="Arial" w:eastAsia="Times New Roman" w:hAnsi="Arial" w:cs="Arial"/>
@@ -1530,7 +2614,7 @@
           <w:szCs w:val="28"/>
         </w:rPr>
       </w:pPr>
-      <w:hyperlink r:id="rId14" w:history="1">
+      <w:hyperlink r:id="rId15" w:history="1">
         <w:r>
           <w:rPr>
             <w:rFonts w:ascii="Arial" w:eastAsia="Times New Roman" w:hAnsi="Arial" w:cs="Arial"/>
@@ -1558,7 +2642,7 @@
           <w:szCs w:val="28"/>
         </w:rPr>
       </w:pPr>
-      <w:hyperlink r:id="rId15" w:history="1">
+      <w:hyperlink r:id="rId16" w:history="1">
         <w:r>
           <w:rPr>
             <w:rFonts w:ascii="Arial" w:eastAsia="Times New Roman" w:hAnsi="Arial" w:cs="Arial"/>
@@ -1586,7 +2670,7 @@
           <w:szCs w:val="28"/>
         </w:rPr>
       </w:pPr>
-      <w:hyperlink r:id="rId16" w:history="1">
+      <w:hyperlink r:id="rId17" w:history="1">
         <w:r>
           <w:rPr>
             <w:rFonts w:ascii="Arial" w:eastAsia="Times New Roman" w:hAnsi="Arial" w:cs="Arial"/>
@@ -1696,6 +2780,7 @@
           <w:sz w:val="28"/>
           <w:szCs w:val="28"/>
         </w:rPr>
+        <w:lastRenderedPageBreak/>
         <w:t xml:space="preserve">Evans, Chris. "Flash! All-Solid-State Arrays." </w:t>
       </w:r>
       <w:proofErr w:type="spellStart"/>
@@ -1716,16 +2801,7 @@
           <w:sz w:val="28"/>
           <w:szCs w:val="28"/>
         </w:rPr>
-        <w:t xml:space="preserve">. (Aug. 22, 2012) </w:t>
-      </w:r>
-      <w:r>
-        <w:rPr>
-          <w:rFonts w:ascii="Arial" w:eastAsia="Times New Roman" w:hAnsi="Arial" w:cs="Arial"/>
-          <w:color w:val="333333"/>
-          <w:sz w:val="28"/>
-          <w:szCs w:val="28"/>
-        </w:rPr>
-        <w:t>http://searchstorage.techtarget.com/magazineContent/Flash-All-solid-state-arrays</w:t>
+        <w:t>. (Aug. 22, 2012) http://searchstorage.techtarget.com/magazineContent/Flash-All-solid-state-arrays</w:t>
       </w:r>
     </w:p>
     <w:p>
@@ -1921,17 +2997,8 @@
           <w:sz w:val="28"/>
           <w:szCs w:val="28"/>
         </w:rPr>
-        <w:t xml:space="preserve">Johnston, Casey. "Seagate hybrid drive approaches solid-state speeds at hard-disk </w:t>
-      </w:r>
-      <w:r>
-        <w:rPr>
-          <w:rFonts w:ascii="Arial" w:eastAsia="Times New Roman" w:hAnsi="Arial" w:cs="Arial"/>
-          <w:color w:val="333333"/>
-          <w:sz w:val="28"/>
-          <w:szCs w:val="28"/>
-        </w:rPr>
         <w:lastRenderedPageBreak/>
-        <w:t xml:space="preserve">prices." </w:t>
+        <w:t xml:space="preserve">Johnston, Casey. "Seagate hybrid drive approaches solid-state speeds at hard-disk prices." </w:t>
       </w:r>
       <w:proofErr w:type="spellStart"/>
       <w:r>
@@ -2096,6 +3163,7 @@
           <w:sz w:val="28"/>
           <w:szCs w:val="28"/>
         </w:rPr>
+        <w:lastRenderedPageBreak/>
         <w:t xml:space="preserve">Wright, Michael and </w:t>
       </w:r>
       <w:proofErr w:type="spellStart"/>
@@ -2123,7 +3191,7 @@
       <w:r>
         <w:t xml:space="preserve">Second source </w:t>
       </w:r>
-      <w:hyperlink r:id="rId17" w:history="1">
+      <w:hyperlink r:id="rId18" w:history="1">
         <w:r>
           <w:rPr>
             <w:rStyle w:val="Hyperlink"/>
@@ -2145,7 +3213,7 @@
 </file>
 
 <file path=word/numbering.xml><?xml version="1.0" encoding="utf-8"?>
-<w:numbering xmlns:wpc="http://schemas.microsoft.com/office/word/2010/wordprocessingCanvas" xmlns:mc="http://schemas.openxmlformats.org/markup-compatibility/2006" xmlns:o="urn:schemas-microsoft-com:office:office" xmlns:r="http://schemas.openxmlformats.org/officeDocument/2006/relationships" xmlns:m="http://schemas.openxmlformats.org/officeDocument/2006/math" xmlns:v="urn:schemas-microsoft-com:vml" xmlns:wp14="http://schemas.microsoft.com/office/word/2010/wordprocessingDrawing" xmlns:wp="http://schemas.openxmlformats.org/drawingml/2006/wordprocessingDrawing" xmlns:w10="urn:schemas-microsoft-com:office:word" xmlns:w="http://schemas.openxmlformats.org/wordprocessingml/2006/main" xmlns:w14="http://schemas.microsoft.com/office/word/2010/wordml" xmlns:w15="http://schemas.microsoft.com/office/word/2012/wordml" xmlns:wpg="http://schemas.microsoft.com/office/word/2010/wordprocessingGroup" xmlns:wpi="http://schemas.microsoft.com/office/word/2010/wordprocessingInk" xmlns:wne="http://schemas.microsoft.com/office/word/2006/wordml" xmlns:wps="http://schemas.microsoft.com/office/word/2010/wordprocessingShape" mc:Ignorable="w14 w15 wp14">
+<w:numbering xmlns:wpc="http://schemas.microsoft.com/office/word/2010/wordprocessingCanvas" xmlns:cx="http://schemas.microsoft.com/office/drawing/2014/chartex" xmlns:mc="http://schemas.openxmlformats.org/markup-compatibility/2006" xmlns:o="urn:schemas-microsoft-com:office:office" xmlns:r="http://schemas.openxmlformats.org/officeDocument/2006/relationships" xmlns:m="http://schemas.openxmlformats.org/officeDocument/2006/math" xmlns:v="urn:schemas-microsoft-com:vml" xmlns:wp14="http://schemas.microsoft.com/office/word/2010/wordprocessingDrawing" xmlns:wp="http://schemas.openxmlformats.org/drawingml/2006/wordprocessingDrawing" xmlns:w10="urn:schemas-microsoft-com:office:word" xmlns:w="http://schemas.openxmlformats.org/wordprocessingml/2006/main" xmlns:w14="http://schemas.microsoft.com/office/word/2010/wordml" xmlns:w15="http://schemas.microsoft.com/office/word/2012/wordml" xmlns:w16se="http://schemas.microsoft.com/office/word/2015/wordml/symex" xmlns:wpg="http://schemas.microsoft.com/office/word/2010/wordprocessingGroup" xmlns:wpi="http://schemas.microsoft.com/office/word/2010/wordprocessingInk" xmlns:wne="http://schemas.microsoft.com/office/word/2006/wordml" xmlns:wps="http://schemas.microsoft.com/office/word/2010/wordprocessingShape" mc:Ignorable="w14 w15 w16se wp14">
   <w:abstractNum w:abstractNumId="0" w15:restartNumberingAfterBreak="0">
     <w:nsid w:val="42143235"/>
     <w:multiLevelType w:val="multilevel"/>
@@ -2454,7 +3522,7 @@
 </file>
 
 <file path=word/styles.xml><?xml version="1.0" encoding="utf-8"?>
-<w:styles xmlns:mc="http://schemas.openxmlformats.org/markup-compatibility/2006" xmlns:r="http://schemas.openxmlformats.org/officeDocument/2006/relationships" xmlns:w="http://schemas.openxmlformats.org/wordprocessingml/2006/main" xmlns:w14="http://schemas.microsoft.com/office/word/2010/wordml" xmlns:w15="http://schemas.microsoft.com/office/word/2012/wordml" mc:Ignorable="w14 w15">
+<w:styles xmlns:mc="http://schemas.openxmlformats.org/markup-compatibility/2006" xmlns:r="http://schemas.openxmlformats.org/officeDocument/2006/relationships" xmlns:w="http://schemas.openxmlformats.org/wordprocessingml/2006/main" xmlns:w14="http://schemas.microsoft.com/office/word/2010/wordml" xmlns:w15="http://schemas.microsoft.com/office/word/2012/wordml" xmlns:w16se="http://schemas.microsoft.com/office/word/2015/wordml/symex" mc:Ignorable="w14 w15 w16se">
   <w:docDefaults>
     <w:rPrDefault>
       <w:rPr>
@@ -2908,6 +3976,7 @@
   <w:style w:type="character" w:default="1" w:styleId="DefaultParagraphFont">
     <w:name w:val="Default Paragraph Font"/>
     <w:uiPriority w:val="1"/>
+    <w:semiHidden/>
     <w:unhideWhenUsed/>
   </w:style>
   <w:style w:type="table" w:default="1" w:styleId="TableNormal">
@@ -3286,4 +4355,16 @@
     </a:ext>
   </a:extLst>
 </a:theme>
+</file>
+
+<file path=customXml/item1.xml><?xml version="1.0" encoding="utf-8"?>
+<b:Sources xmlns:b="http://schemas.openxmlformats.org/officeDocument/2006/bibliography" xmlns="http://schemas.openxmlformats.org/officeDocument/2006/bibliography" SelectedStyle="\APASixthEditionOfficeOnline.xsl" StyleName="APA" Version="6"/>
+</file>
+
+<file path=customXml/itemProps1.xml><?xml version="1.0" encoding="utf-8"?>
+<ds:datastoreItem xmlns:ds="http://schemas.openxmlformats.org/officeDocument/2006/customXml" ds:itemID="{BE452A19-BD42-4CB8-9606-BF7BFF9374DF}">
+  <ds:schemaRefs>
+    <ds:schemaRef ds:uri="http://schemas.openxmlformats.org/officeDocument/2006/bibliography"/>
+  </ds:schemaRefs>
+</ds:datastoreItem>
 </file>
</xml_diff>

<commit_message>
Add edits with Hanne
</commit_message>
<xml_diff>
--- a/How Solid.docx
+++ b/How Solid.docx
@@ -1,6 +1,6 @@
 
 <file path=word/document.xml><?xml version="1.0" encoding="utf-8"?>
-<w:document xmlns:wpc="http://schemas.microsoft.com/office/word/2010/wordprocessingCanvas" xmlns:cx="http://schemas.microsoft.com/office/drawing/2014/chartex" xmlns:mc="http://schemas.openxmlformats.org/markup-compatibility/2006" xmlns:o="urn:schemas-microsoft-com:office:office" xmlns:r="http://schemas.openxmlformats.org/officeDocument/2006/relationships" xmlns:m="http://schemas.openxmlformats.org/officeDocument/2006/math" xmlns:v="urn:schemas-microsoft-com:vml" xmlns:wp14="http://schemas.microsoft.com/office/word/2010/wordprocessingDrawing" xmlns:wp="http://schemas.openxmlformats.org/drawingml/2006/wordprocessingDrawing" xmlns:w10="urn:schemas-microsoft-com:office:word" xmlns:w="http://schemas.openxmlformats.org/wordprocessingml/2006/main" xmlns:w14="http://schemas.microsoft.com/office/word/2010/wordml" xmlns:w15="http://schemas.microsoft.com/office/word/2012/wordml" xmlns:w16se="http://schemas.microsoft.com/office/word/2015/wordml/symex" xmlns:wpg="http://schemas.microsoft.com/office/word/2010/wordprocessingGroup" xmlns:wpi="http://schemas.microsoft.com/office/word/2010/wordprocessingInk" xmlns:wne="http://schemas.microsoft.com/office/word/2006/wordml" xmlns:wps="http://schemas.microsoft.com/office/word/2010/wordprocessingShape" mc:Ignorable="w14 w15 w16se wp14">
+<w:document xmlns:wpc="http://schemas.microsoft.com/office/word/2010/wordprocessingCanvas" xmlns:mc="http://schemas.openxmlformats.org/markup-compatibility/2006" xmlns:o="urn:schemas-microsoft-com:office:office" xmlns:r="http://schemas.openxmlformats.org/officeDocument/2006/relationships" xmlns:m="http://schemas.openxmlformats.org/officeDocument/2006/math" xmlns:v="urn:schemas-microsoft-com:vml" xmlns:wp14="http://schemas.microsoft.com/office/word/2010/wordprocessingDrawing" xmlns:wp="http://schemas.openxmlformats.org/drawingml/2006/wordprocessingDrawing" xmlns:w10="urn:schemas-microsoft-com:office:word" xmlns:w="http://schemas.openxmlformats.org/wordprocessingml/2006/main" xmlns:w14="http://schemas.microsoft.com/office/word/2010/wordml" xmlns:w15="http://schemas.microsoft.com/office/word/2012/wordml" xmlns:wpg="http://schemas.microsoft.com/office/word/2010/wordprocessingGroup" xmlns:wpi="http://schemas.microsoft.com/office/word/2010/wordprocessingInk" xmlns:wne="http://schemas.microsoft.com/office/word/2006/wordml" xmlns:wps="http://schemas.microsoft.com/office/word/2010/wordprocessingShape" mc:Ignorable="w14 w15 wp14">
   <w:body>
     <w:p>
       <w:pPr>
@@ -188,64 +188,7 @@
     </w:p>
     <w:p>
       <w:pPr>
-        <w:spacing w:after="192" w:line="360" w:lineRule="atLeast"/>
-        <w:outlineLvl w:val="1"/>
-        <w:rPr>
-          <w:rFonts w:ascii="Arial" w:eastAsia="Times New Roman" w:hAnsi="Arial" w:cs="Arial"/>
-          <w:color w:val="333333"/>
-          <w:sz w:val="28"/>
-          <w:szCs w:val="28"/>
-        </w:rPr>
-      </w:pPr>
-      <w:r>
-        <w:rPr>
-          <w:rFonts w:ascii="Arial" w:eastAsia="Times New Roman" w:hAnsi="Arial" w:cs="Arial"/>
-          <w:color w:val="333333"/>
-          <w:sz w:val="28"/>
-          <w:szCs w:val="28"/>
-        </w:rPr>
-        <w:t>Solid-state hard drives are the</w:t>
-      </w:r>
-      <w:r>
-        <w:rPr>
-          <w:rFonts w:ascii="Arial" w:eastAsia="Times New Roman" w:hAnsi="Arial" w:cs="Arial"/>
-          <w:color w:val="333333"/>
-          <w:sz w:val="28"/>
-          <w:szCs w:val="28"/>
-        </w:rPr>
-        <w:t xml:space="preserve"> newest form of hard drives, while looking like tradition hard drives,</w:t>
-      </w:r>
-      <w:r>
-        <w:rPr>
-          <w:rFonts w:ascii="Arial" w:eastAsia="Times New Roman" w:hAnsi="Arial" w:cs="Arial"/>
-          <w:color w:val="333333"/>
-          <w:sz w:val="28"/>
-          <w:szCs w:val="28"/>
-        </w:rPr>
-        <w:t xml:space="preserve"> </w:t>
-      </w:r>
-      <w:r>
-        <w:rPr>
-          <w:rFonts w:ascii="Arial" w:eastAsia="Times New Roman" w:hAnsi="Arial" w:cs="Arial"/>
-          <w:color w:val="333333"/>
-          <w:sz w:val="28"/>
-          <w:szCs w:val="28"/>
-        </w:rPr>
-        <w:t xml:space="preserve">they save information differently and have better performance. </w:t>
-      </w:r>
-    </w:p>
-    <w:p>
-      <w:pPr>
-        <w:spacing w:after="192" w:line="360" w:lineRule="atLeast"/>
-        <w:outlineLvl w:val="1"/>
-        <w:rPr>
-          <w:rFonts w:ascii="Arial" w:eastAsia="Times New Roman" w:hAnsi="Arial" w:cs="Arial"/>
-          <w:color w:val="333333"/>
-          <w:sz w:val="24"/>
-          <w:szCs w:val="24"/>
-        </w:rPr>
-      </w:pPr>
-      <w:r>
+        <w:spacing w:before="300" w:after="300" w:line="343" w:lineRule="atLeast"/>
         <w:rPr>
           <w:rFonts w:ascii="inherit" w:eastAsia="Times New Roman" w:hAnsi="inherit" w:cs="Arial"/>
           <w:b/>
@@ -254,8 +197,7 @@
           <w:sz w:val="54"/>
           <w:szCs w:val="54"/>
         </w:rPr>
-        <w:t>What Does a</w:t>
-      </w:r>
+      </w:pPr>
       <w:r>
         <w:rPr>
           <w:rFonts w:ascii="inherit" w:eastAsia="Times New Roman" w:hAnsi="inherit" w:cs="Arial"/>
@@ -265,7 +207,7 @@
           <w:sz w:val="54"/>
           <w:szCs w:val="54"/>
         </w:rPr>
-        <w:t xml:space="preserve"> Solid-state </w:t>
+        <w:t xml:space="preserve">What is the </w:t>
       </w:r>
       <w:r>
         <w:rPr>
@@ -276,7 +218,18 @@
           <w:sz w:val="54"/>
           <w:szCs w:val="54"/>
         </w:rPr>
-        <w:t>Drive Look Like?</w:t>
+        <w:t>History</w:t>
+      </w:r>
+      <w:r>
+        <w:rPr>
+          <w:rFonts w:ascii="inherit" w:eastAsia="Times New Roman" w:hAnsi="inherit" w:cs="Arial"/>
+          <w:b/>
+          <w:bCs/>
+          <w:color w:val="333333"/>
+          <w:sz w:val="54"/>
+          <w:szCs w:val="54"/>
+        </w:rPr>
+        <w:t xml:space="preserve"> of Hard Drives?</w:t>
       </w:r>
     </w:p>
     <w:p>
@@ -296,16 +249,139 @@
           <w:sz w:val="28"/>
           <w:szCs w:val="28"/>
         </w:rPr>
-        <w:t xml:space="preserve">On the outside a </w:t>
-      </w:r>
-      <w:r>
-        <w:rPr>
-          <w:rFonts w:ascii="Arial" w:eastAsia="Times New Roman" w:hAnsi="Arial" w:cs="Arial"/>
-          <w:color w:val="333333"/>
-          <w:sz w:val="28"/>
-          <w:szCs w:val="28"/>
-        </w:rPr>
-        <w:t xml:space="preserve">solid-state drives look just like HDDs. </w:t>
+        <w:t>The</w:t>
+      </w:r>
+      <w:r>
+        <w:rPr>
+          <w:rFonts w:ascii="Arial" w:eastAsia="Times New Roman" w:hAnsi="Arial" w:cs="Arial"/>
+          <w:color w:val="333333"/>
+          <w:sz w:val="28"/>
+          <w:szCs w:val="28"/>
+        </w:rPr>
+        <w:t xml:space="preserve"> history of hard drives started i</w:t>
+      </w:r>
+      <w:r>
+        <w:rPr>
+          <w:rFonts w:ascii="Arial" w:eastAsia="Times New Roman" w:hAnsi="Arial" w:cs="Arial"/>
+          <w:color w:val="333333"/>
+          <w:sz w:val="28"/>
+          <w:szCs w:val="28"/>
+        </w:rPr>
+        <w:t>n 1956</w:t>
+      </w:r>
+      <w:r>
+        <w:rPr>
+          <w:rFonts w:ascii="Arial" w:eastAsia="Times New Roman" w:hAnsi="Arial" w:cs="Arial"/>
+          <w:color w:val="333333"/>
+          <w:sz w:val="28"/>
+          <w:szCs w:val="28"/>
+        </w:rPr>
+        <w:t xml:space="preserve"> when</w:t>
+      </w:r>
+      <w:r>
+        <w:rPr>
+          <w:rFonts w:ascii="Arial" w:eastAsia="Times New Roman" w:hAnsi="Arial" w:cs="Arial"/>
+          <w:color w:val="333333"/>
+          <w:sz w:val="28"/>
+          <w:szCs w:val="28"/>
+        </w:rPr>
+        <w:t xml:space="preserve"> IBM shipped the world's first </w:t>
+      </w:r>
+      <w:r>
+        <w:rPr>
+          <w:rFonts w:ascii="Arial" w:eastAsia="Times New Roman" w:hAnsi="Arial" w:cs="Arial"/>
+          <w:b/>
+          <w:bCs/>
+          <w:color w:val="333333"/>
+          <w:sz w:val="28"/>
+          <w:szCs w:val="28"/>
+        </w:rPr>
+        <w:t xml:space="preserve">hard disk </w:t>
+      </w:r>
+      <w:proofErr w:type="gramStart"/>
+      <w:r>
+        <w:rPr>
+          <w:rFonts w:ascii="Arial" w:eastAsia="Times New Roman" w:hAnsi="Arial" w:cs="Arial"/>
+          <w:b/>
+          <w:bCs/>
+          <w:color w:val="333333"/>
+          <w:sz w:val="28"/>
+          <w:szCs w:val="28"/>
+        </w:rPr>
+        <w:t>drive</w:t>
+      </w:r>
+      <w:r>
+        <w:rPr>
+          <w:rFonts w:ascii="Arial" w:eastAsia="Times New Roman" w:hAnsi="Arial" w:cs="Arial"/>
+          <w:b/>
+          <w:bCs/>
+          <w:color w:val="333333"/>
+          <w:sz w:val="28"/>
+          <w:szCs w:val="28"/>
+        </w:rPr>
+        <w:t>(</w:t>
+      </w:r>
+      <w:proofErr w:type="gramEnd"/>
+      <w:r>
+        <w:rPr>
+          <w:rFonts w:ascii="Arial" w:eastAsia="Times New Roman" w:hAnsi="Arial" w:cs="Arial"/>
+          <w:b/>
+          <w:bCs/>
+          <w:color w:val="333333"/>
+          <w:sz w:val="28"/>
+          <w:szCs w:val="28"/>
+        </w:rPr>
+        <w:t>HDD)</w:t>
+      </w:r>
+      <w:r>
+        <w:rPr>
+          <w:rFonts w:ascii="Arial" w:eastAsia="Times New Roman" w:hAnsi="Arial" w:cs="Arial"/>
+          <w:bCs/>
+          <w:color w:val="333333"/>
+          <w:sz w:val="28"/>
+          <w:szCs w:val="28"/>
+        </w:rPr>
+        <w:t>, since then they have grown smaller with</w:t>
+      </w:r>
+      <w:r>
+        <w:rPr>
+          <w:rFonts w:ascii="Arial" w:eastAsia="Times New Roman" w:hAnsi="Arial" w:cs="Arial"/>
+          <w:bCs/>
+          <w:color w:val="333333"/>
+          <w:sz w:val="28"/>
+          <w:szCs w:val="28"/>
+        </w:rPr>
+        <w:t xml:space="preserve"> a</w:t>
+      </w:r>
+      <w:r>
+        <w:rPr>
+          <w:rFonts w:ascii="Arial" w:eastAsia="Times New Roman" w:hAnsi="Arial" w:cs="Arial"/>
+          <w:bCs/>
+          <w:color w:val="333333"/>
+          <w:sz w:val="28"/>
+          <w:szCs w:val="28"/>
+        </w:rPr>
+        <w:t xml:space="preserve"> la</w:t>
+      </w:r>
+      <w:r>
+        <w:rPr>
+          <w:rFonts w:ascii="Arial" w:eastAsia="Times New Roman" w:hAnsi="Arial" w:cs="Arial"/>
+          <w:bCs/>
+          <w:color w:val="333333"/>
+          <w:sz w:val="28"/>
+          <w:szCs w:val="28"/>
+        </w:rPr>
+        <w:t>r</w:t>
+      </w:r>
+      <w:r>
+        <w:rPr>
+          <w:rFonts w:ascii="Arial" w:eastAsia="Times New Roman" w:hAnsi="Arial" w:cs="Arial"/>
+          <w:bCs/>
+          <w:color w:val="333333"/>
+          <w:sz w:val="28"/>
+          <w:szCs w:val="28"/>
+        </w:rPr>
+        <w:t>ger capacity.</w:t>
       </w:r>
     </w:p>
     <w:p>
@@ -325,43 +401,43 @@
           <w:sz w:val="28"/>
           <w:szCs w:val="28"/>
         </w:rPr>
-        <w:t xml:space="preserve">HHDs look like a rectangular </w:t>
-      </w:r>
-      <w:r>
-        <w:rPr>
-          <w:rFonts w:ascii="Arial" w:eastAsia="Times New Roman" w:hAnsi="Arial" w:cs="Arial"/>
-          <w:color w:val="333333"/>
-          <w:sz w:val="28"/>
-          <w:szCs w:val="28"/>
-        </w:rPr>
-        <w:t>shape</w:t>
-      </w:r>
-      <w:r>
-        <w:rPr>
-          <w:rFonts w:ascii="Arial" w:eastAsia="Times New Roman" w:hAnsi="Arial" w:cs="Arial"/>
-          <w:color w:val="333333"/>
-          <w:sz w:val="28"/>
-          <w:szCs w:val="28"/>
-        </w:rPr>
-        <w:t>d box</w:t>
-      </w:r>
-      <w:r>
-        <w:rPr>
-          <w:rFonts w:ascii="Arial" w:eastAsia="Times New Roman" w:hAnsi="Arial" w:cs="Arial"/>
-          <w:color w:val="333333"/>
-          <w:sz w:val="28"/>
-          <w:szCs w:val="28"/>
-        </w:rPr>
-        <w:t>, covered in a metal</w:t>
-      </w:r>
-      <w:r>
-        <w:rPr>
-          <w:rFonts w:ascii="Arial" w:eastAsia="Times New Roman" w:hAnsi="Arial" w:cs="Arial"/>
-          <w:color w:val="333333"/>
-          <w:sz w:val="28"/>
-          <w:szCs w:val="28"/>
-        </w:rPr>
-        <w:t>,</w:t>
+        <w:t>The</w:t>
+      </w:r>
+      <w:r>
+        <w:rPr>
+          <w:rFonts w:ascii="Arial" w:eastAsia="Times New Roman" w:hAnsi="Arial" w:cs="Arial"/>
+          <w:color w:val="333333"/>
+          <w:sz w:val="28"/>
+          <w:szCs w:val="28"/>
+        </w:rPr>
+        <w:t xml:space="preserve"> first hard</w:t>
+      </w:r>
+      <w:r>
+        <w:rPr>
+          <w:rFonts w:ascii="Arial" w:eastAsia="Times New Roman" w:hAnsi="Arial" w:cs="Arial"/>
+          <w:color w:val="333333"/>
+          <w:sz w:val="28"/>
+          <w:szCs w:val="28"/>
+        </w:rPr>
+        <w:t xml:space="preserve"> drive </w:t>
+      </w:r>
+      <w:r>
+        <w:rPr>
+          <w:rFonts w:ascii="Arial" w:eastAsia="Times New Roman" w:hAnsi="Arial" w:cs="Arial"/>
+          <w:color w:val="333333"/>
+          <w:sz w:val="28"/>
+          <w:szCs w:val="28"/>
+        </w:rPr>
+        <w:t>shipped by IBM</w:t>
+      </w:r>
+      <w:r>
+        <w:rPr>
+          <w:rFonts w:ascii="Arial" w:eastAsia="Times New Roman" w:hAnsi="Arial" w:cs="Arial"/>
+          <w:color w:val="333333"/>
+          <w:sz w:val="28"/>
+          <w:szCs w:val="28"/>
+        </w:rPr>
+        <w:t xml:space="preserve"> used 24-inch</w:t>
       </w:r>
       <w:r>
         <w:rPr>
@@ -379,204 +455,334 @@
           <w:sz w:val="28"/>
           <w:szCs w:val="28"/>
         </w:rPr>
-        <w:t>typically 2.5 by</w:t>
-      </w:r>
-      <w:r>
-        <w:rPr>
-          <w:rFonts w:ascii="Arial" w:eastAsia="Times New Roman" w:hAnsi="Arial" w:cs="Arial"/>
-          <w:color w:val="333333"/>
-          <w:sz w:val="28"/>
-          <w:szCs w:val="28"/>
-        </w:rPr>
-        <w:t xml:space="preserve"> 3.5 </w:t>
-      </w:r>
-      <w:r>
-        <w:rPr>
-          <w:rFonts w:ascii="Arial" w:eastAsia="Times New Roman" w:hAnsi="Arial" w:cs="Arial"/>
-          <w:color w:val="333333"/>
-          <w:sz w:val="28"/>
-          <w:szCs w:val="28"/>
-        </w:rPr>
-        <w:t>inches</w:t>
-      </w:r>
-      <w:r>
-        <w:rPr>
-          <w:rFonts w:ascii="Arial" w:eastAsia="Times New Roman" w:hAnsi="Arial" w:cs="Arial"/>
-          <w:color w:val="333333"/>
-          <w:sz w:val="28"/>
-          <w:szCs w:val="28"/>
-        </w:rPr>
-        <w:t xml:space="preserve"> (</w:t>
-      </w:r>
-      <w:r>
-        <w:rPr>
-          <w:rFonts w:ascii="Arial" w:eastAsia="Times New Roman" w:hAnsi="Arial" w:cs="Arial"/>
-          <w:color w:val="333333"/>
-          <w:sz w:val="28"/>
-          <w:szCs w:val="28"/>
-        </w:rPr>
-        <w:t xml:space="preserve">shown in </w:t>
-      </w:r>
-      <w:bookmarkStart w:id="0" w:name="_GoBack"/>
-      <w:bookmarkEnd w:id="0"/>
-      <w:r>
-        <w:rPr>
-          <w:rFonts w:ascii="Arial" w:eastAsia="Times New Roman" w:hAnsi="Arial" w:cs="Arial"/>
-          <w:color w:val="333333"/>
-          <w:sz w:val="28"/>
-          <w:szCs w:val="28"/>
-        </w:rPr>
-        <w:t>Figure 1)</w:t>
-      </w:r>
-      <w:r>
-        <w:rPr>
-          <w:rFonts w:ascii="Arial" w:eastAsia="Times New Roman" w:hAnsi="Arial" w:cs="Arial"/>
-          <w:color w:val="333333"/>
-          <w:sz w:val="28"/>
-          <w:szCs w:val="28"/>
-        </w:rPr>
-        <w:t>. B</w:t>
-      </w:r>
-      <w:r>
-        <w:rPr>
-          <w:rFonts w:ascii="Arial" w:eastAsia="Times New Roman" w:hAnsi="Arial" w:cs="Arial"/>
-          <w:color w:val="333333"/>
-          <w:sz w:val="28"/>
-          <w:szCs w:val="28"/>
-        </w:rPr>
-        <w:t xml:space="preserve">eneath the </w:t>
-      </w:r>
-      <w:r>
-        <w:rPr>
-          <w:rFonts w:ascii="Arial" w:eastAsia="Times New Roman" w:hAnsi="Arial" w:cs="Arial"/>
-          <w:color w:val="333333"/>
-          <w:sz w:val="28"/>
-          <w:szCs w:val="28"/>
-        </w:rPr>
-        <w:t>metal shell</w:t>
-      </w:r>
-      <w:r>
-        <w:rPr>
-          <w:rFonts w:ascii="Arial" w:eastAsia="Times New Roman" w:hAnsi="Arial" w:cs="Arial"/>
-          <w:color w:val="333333"/>
-          <w:sz w:val="28"/>
-          <w:szCs w:val="28"/>
-        </w:rPr>
-        <w:t xml:space="preserve">, </w:t>
-      </w:r>
-      <w:r>
-        <w:rPr>
-          <w:rFonts w:ascii="Arial" w:eastAsia="Times New Roman" w:hAnsi="Arial" w:cs="Arial"/>
-          <w:color w:val="333333"/>
-          <w:sz w:val="28"/>
-          <w:szCs w:val="28"/>
-        </w:rPr>
-        <w:t>there is</w:t>
-      </w:r>
-      <w:r>
-        <w:rPr>
-          <w:rFonts w:ascii="Arial" w:eastAsia="Times New Roman" w:hAnsi="Arial" w:cs="Arial"/>
-          <w:color w:val="333333"/>
-          <w:sz w:val="28"/>
-          <w:szCs w:val="28"/>
-        </w:rPr>
-        <w:t xml:space="preserve"> an array of chips organized on a board. </w:t>
-      </w:r>
-      <w:r>
-        <w:rPr>
-          <w:rFonts w:ascii="Arial" w:eastAsia="Times New Roman" w:hAnsi="Arial" w:cs="Arial"/>
-          <w:color w:val="333333"/>
-          <w:sz w:val="28"/>
-          <w:szCs w:val="28"/>
-        </w:rPr>
-        <w:lastRenderedPageBreak/>
-        <w:t xml:space="preserve">The chips </w:t>
-      </w:r>
-      <w:r>
-        <w:rPr>
-          <w:rFonts w:ascii="Arial" w:eastAsia="Times New Roman" w:hAnsi="Arial" w:cs="Arial"/>
-          <w:color w:val="333333"/>
-          <w:sz w:val="28"/>
-          <w:szCs w:val="28"/>
-        </w:rPr>
-        <w:t xml:space="preserve">could fit into a smaller space, but </w:t>
-      </w:r>
-      <w:r>
-        <w:rPr>
-          <w:rFonts w:ascii="Arial" w:eastAsia="Times New Roman" w:hAnsi="Arial" w:cs="Arial"/>
-          <w:color w:val="333333"/>
-          <w:sz w:val="28"/>
-          <w:szCs w:val="28"/>
-        </w:rPr>
-        <w:t xml:space="preserve">the </w:t>
-      </w:r>
-      <w:r>
-        <w:rPr>
-          <w:rFonts w:ascii="Arial" w:eastAsia="Times New Roman" w:hAnsi="Arial" w:cs="Arial"/>
-          <w:color w:val="333333"/>
-          <w:sz w:val="28"/>
-          <w:szCs w:val="28"/>
-        </w:rPr>
-        <w:t>SSD components</w:t>
-      </w:r>
-      <w:r>
-        <w:rPr>
-          <w:rFonts w:ascii="Arial" w:eastAsia="Times New Roman" w:hAnsi="Arial" w:cs="Arial"/>
-          <w:color w:val="333333"/>
-          <w:sz w:val="28"/>
-          <w:szCs w:val="28"/>
-        </w:rPr>
-        <w:t xml:space="preserve"> are placed</w:t>
-      </w:r>
-      <w:r>
-        <w:rPr>
-          <w:rFonts w:ascii="Arial" w:eastAsia="Times New Roman" w:hAnsi="Arial" w:cs="Arial"/>
-          <w:color w:val="333333"/>
-          <w:sz w:val="28"/>
-          <w:szCs w:val="28"/>
-        </w:rPr>
-        <w:t xml:space="preserve"> in </w:t>
-      </w:r>
-      <w:r>
-        <w:rPr>
-          <w:rFonts w:ascii="Arial" w:eastAsia="Times New Roman" w:hAnsi="Arial" w:cs="Arial"/>
-          <w:color w:val="333333"/>
-          <w:sz w:val="28"/>
-          <w:szCs w:val="28"/>
-        </w:rPr>
-        <w:t>a larger metal shell than,</w:t>
-      </w:r>
-      <w:r>
-        <w:rPr>
-          <w:rFonts w:ascii="Arial" w:eastAsia="Times New Roman" w:hAnsi="Arial" w:cs="Arial"/>
-          <w:color w:val="333333"/>
-          <w:sz w:val="28"/>
-          <w:szCs w:val="28"/>
-        </w:rPr>
-        <w:t xml:space="preserve"> to make sure they fit into existing drive slots of laptops and </w:t>
-      </w:r>
-      <w:r>
-        <w:rPr>
-          <w:rFonts w:ascii="Arial" w:eastAsia="Times New Roman" w:hAnsi="Arial" w:cs="Arial"/>
-          <w:color w:val="333333"/>
-          <w:sz w:val="28"/>
-          <w:szCs w:val="28"/>
-        </w:rPr>
-        <w:t>desktop PCs</w:t>
-      </w:r>
-      <w:r>
-        <w:rPr>
-          <w:rFonts w:ascii="Arial" w:eastAsia="Times New Roman" w:hAnsi="Arial" w:cs="Arial"/>
-          <w:color w:val="333333"/>
-          <w:sz w:val="28"/>
-          <w:szCs w:val="28"/>
-        </w:rPr>
-        <w:t>.</w:t>
+        <w:t>magnetic platters to store</w:t>
+      </w:r>
+      <w:r>
+        <w:rPr>
+          <w:rFonts w:ascii="Arial" w:eastAsia="Times New Roman" w:hAnsi="Arial" w:cs="Arial"/>
+          <w:color w:val="333333"/>
+          <w:sz w:val="28"/>
+          <w:szCs w:val="28"/>
+        </w:rPr>
+        <w:t xml:space="preserve"> </w:t>
+      </w:r>
+      <w:r>
+        <w:rPr>
+          <w:rFonts w:ascii="Arial" w:eastAsia="Times New Roman" w:hAnsi="Arial" w:cs="Arial"/>
+          <w:color w:val="333333"/>
+          <w:sz w:val="28"/>
+          <w:szCs w:val="28"/>
+        </w:rPr>
+        <w:t>5 megabytes of information</w:t>
+      </w:r>
+      <w:r>
+        <w:rPr>
+          <w:rFonts w:ascii="Arial" w:eastAsia="Times New Roman" w:hAnsi="Arial" w:cs="Arial"/>
+          <w:color w:val="333333"/>
+          <w:sz w:val="28"/>
+          <w:szCs w:val="28"/>
+        </w:rPr>
+        <w:t xml:space="preserve"> </w:t>
+      </w:r>
+      <w:r>
+        <w:rPr>
+          <w:rFonts w:ascii="Arial" w:eastAsia="Times New Roman" w:hAnsi="Arial" w:cs="Arial"/>
+          <w:color w:val="333333"/>
+          <w:sz w:val="28"/>
+          <w:szCs w:val="28"/>
+        </w:rPr>
+        <w:t xml:space="preserve">while taking </w:t>
+      </w:r>
+      <w:r>
+        <w:rPr>
+          <w:rFonts w:ascii="Arial" w:eastAsia="Times New Roman" w:hAnsi="Arial" w:cs="Arial"/>
+          <w:color w:val="333333"/>
+          <w:sz w:val="28"/>
+          <w:szCs w:val="28"/>
+        </w:rPr>
+        <w:t xml:space="preserve">up more room than two refrigerators. </w:t>
+      </w:r>
+      <w:r>
+        <w:rPr>
+          <w:rFonts w:ascii="Arial" w:eastAsia="Times New Roman" w:hAnsi="Arial" w:cs="Arial"/>
+          <w:color w:val="333333"/>
+          <w:sz w:val="28"/>
+          <w:szCs w:val="28"/>
+        </w:rPr>
+        <w:t>The cost was</w:t>
+      </w:r>
+      <w:r>
+        <w:rPr>
+          <w:rFonts w:ascii="Arial" w:eastAsia="Times New Roman" w:hAnsi="Arial" w:cs="Arial"/>
+          <w:color w:val="333333"/>
+          <w:sz w:val="28"/>
+          <w:szCs w:val="28"/>
+        </w:rPr>
+        <w:t xml:space="preserve"> $50,000 ($441,277 in 2016</w:t>
+      </w:r>
+      <w:r>
+        <w:rPr>
+          <w:rFonts w:ascii="Arial" w:eastAsia="Times New Roman" w:hAnsi="Arial" w:cs="Arial"/>
+          <w:color w:val="333333"/>
+          <w:sz w:val="28"/>
+          <w:szCs w:val="28"/>
+        </w:rPr>
+        <w:t xml:space="preserve"> dollars).</w:t>
       </w:r>
     </w:p>
     <w:p>
       <w:pPr>
-        <w:spacing w:after="300" w:line="343" w:lineRule="atLeast"/>
+        <w:spacing w:after="150" w:line="360" w:lineRule="atLeast"/>
+        <w:rPr>
+          <w:rFonts w:ascii="Arial" w:eastAsia="Times New Roman" w:hAnsi="Arial" w:cs="Arial"/>
+          <w:color w:val="333333"/>
+          <w:sz w:val="28"/>
+          <w:szCs w:val="28"/>
+        </w:rPr>
+      </w:pPr>
+      <w:r>
+        <w:rPr>
+          <w:rFonts w:ascii="Arial" w:eastAsia="Times New Roman" w:hAnsi="Arial" w:cs="Arial"/>
+          <w:color w:val="333333"/>
+          <w:sz w:val="28"/>
+          <w:szCs w:val="28"/>
+        </w:rPr>
+        <w:t>Since then, </w:t>
+      </w:r>
+      <w:r>
+        <w:rPr>
+          <w:rFonts w:ascii="Arial" w:eastAsia="Times New Roman" w:hAnsi="Arial" w:cs="Arial"/>
+          <w:color w:val="333333"/>
+          <w:sz w:val="28"/>
+          <w:szCs w:val="28"/>
+        </w:rPr>
+        <w:t>hard drives</w:t>
+      </w:r>
+      <w:r>
+        <w:rPr>
+          <w:rFonts w:ascii="Arial" w:eastAsia="Times New Roman" w:hAnsi="Arial" w:cs="Arial"/>
+          <w:color w:val="333333"/>
+          <w:sz w:val="28"/>
+          <w:szCs w:val="28"/>
+        </w:rPr>
+        <w:t xml:space="preserve"> have grown smaller, </w:t>
+      </w:r>
+      <w:r>
+        <w:rPr>
+          <w:rFonts w:ascii="Arial" w:eastAsia="Times New Roman" w:hAnsi="Arial" w:cs="Arial"/>
+          <w:color w:val="333333"/>
+          <w:sz w:val="28"/>
+          <w:szCs w:val="28"/>
+        </w:rPr>
+        <w:t xml:space="preserve">with </w:t>
+      </w:r>
+      <w:r>
+        <w:rPr>
+          <w:rFonts w:ascii="Arial" w:eastAsia="Times New Roman" w:hAnsi="Arial" w:cs="Arial"/>
+          <w:color w:val="333333"/>
+          <w:sz w:val="28"/>
+          <w:szCs w:val="28"/>
+        </w:rPr>
+        <w:t xml:space="preserve">a </w:t>
+      </w:r>
+      <w:r>
+        <w:rPr>
+          <w:rFonts w:ascii="Arial" w:eastAsia="Times New Roman" w:hAnsi="Arial" w:cs="Arial"/>
+          <w:color w:val="333333"/>
+          <w:sz w:val="28"/>
+          <w:szCs w:val="28"/>
+        </w:rPr>
+        <w:t>larger capacity</w:t>
+      </w:r>
+      <w:r>
+        <w:rPr>
+          <w:rFonts w:ascii="Arial" w:eastAsia="Times New Roman" w:hAnsi="Arial" w:cs="Arial"/>
+          <w:color w:val="333333"/>
+          <w:sz w:val="28"/>
+          <w:szCs w:val="28"/>
+        </w:rPr>
+        <w:t xml:space="preserve"> </w:t>
+      </w:r>
+      <w:r>
+        <w:rPr>
+          <w:rFonts w:ascii="Arial" w:eastAsia="Times New Roman" w:hAnsi="Arial" w:cs="Arial"/>
+          <w:color w:val="333333"/>
+          <w:sz w:val="28"/>
+          <w:szCs w:val="28"/>
+        </w:rPr>
+        <w:t>and cheaper price</w:t>
+      </w:r>
+      <w:r>
+        <w:rPr>
+          <w:rFonts w:ascii="Arial" w:eastAsia="Times New Roman" w:hAnsi="Arial" w:cs="Arial"/>
+          <w:color w:val="333333"/>
+          <w:sz w:val="28"/>
+          <w:szCs w:val="28"/>
+        </w:rPr>
+        <w:t>. A</w:t>
+      </w:r>
+      <w:r>
+        <w:rPr>
+          <w:rFonts w:ascii="Arial" w:eastAsia="Times New Roman" w:hAnsi="Arial" w:cs="Arial"/>
+          <w:color w:val="333333"/>
+          <w:sz w:val="28"/>
+          <w:szCs w:val="28"/>
+        </w:rPr>
+        <w:t xml:space="preserve"> new kind of </w:t>
+      </w:r>
+      <w:r>
+        <w:rPr>
+          <w:rFonts w:ascii="Arial" w:eastAsia="Times New Roman" w:hAnsi="Arial" w:cs="Arial"/>
+          <w:color w:val="333333"/>
+          <w:sz w:val="28"/>
+          <w:szCs w:val="28"/>
+        </w:rPr>
+        <w:t>hard</w:t>
+      </w:r>
+      <w:r>
+        <w:rPr>
+          <w:rFonts w:ascii="Arial" w:eastAsia="Times New Roman" w:hAnsi="Arial" w:cs="Arial"/>
+          <w:color w:val="333333"/>
+          <w:sz w:val="28"/>
+          <w:szCs w:val="28"/>
+        </w:rPr>
+        <w:t xml:space="preserve"> drive</w:t>
+      </w:r>
+      <w:r>
+        <w:rPr>
+          <w:rFonts w:ascii="Arial" w:eastAsia="Times New Roman" w:hAnsi="Arial" w:cs="Arial"/>
+          <w:color w:val="333333"/>
+          <w:sz w:val="28"/>
+          <w:szCs w:val="28"/>
+        </w:rPr>
+        <w:t xml:space="preserve"> has arrived</w:t>
+      </w:r>
+      <w:r>
+        <w:rPr>
+          <w:rFonts w:ascii="Arial" w:eastAsia="Times New Roman" w:hAnsi="Arial" w:cs="Arial"/>
+          <w:color w:val="333333"/>
+          <w:sz w:val="28"/>
+          <w:szCs w:val="28"/>
+        </w:rPr>
+        <w:t xml:space="preserve"> </w:t>
+      </w:r>
+      <w:r>
+        <w:rPr>
+          <w:rFonts w:ascii="Arial" w:eastAsia="Times New Roman" w:hAnsi="Arial" w:cs="Arial"/>
+          <w:color w:val="333333"/>
+          <w:sz w:val="28"/>
+          <w:szCs w:val="28"/>
+        </w:rPr>
+        <w:t>k</w:t>
+      </w:r>
+      <w:r>
+        <w:rPr>
+          <w:rFonts w:ascii="Arial" w:eastAsia="Times New Roman" w:hAnsi="Arial" w:cs="Arial"/>
+          <w:color w:val="333333"/>
+          <w:sz w:val="28"/>
+          <w:szCs w:val="28"/>
+        </w:rPr>
+        <w:t>nown as a </w:t>
+      </w:r>
+      <w:r>
+        <w:rPr>
+          <w:rFonts w:ascii="Arial" w:eastAsia="Times New Roman" w:hAnsi="Arial" w:cs="Arial"/>
+          <w:b/>
+          <w:bCs/>
+          <w:color w:val="333333"/>
+          <w:sz w:val="28"/>
+          <w:szCs w:val="28"/>
+        </w:rPr>
+        <w:t>solid-state drive</w:t>
+      </w:r>
+      <w:r>
+        <w:rPr>
+          <w:rFonts w:ascii="Arial" w:eastAsia="Times New Roman" w:hAnsi="Arial" w:cs="Arial"/>
+          <w:color w:val="333333"/>
+          <w:sz w:val="28"/>
+          <w:szCs w:val="28"/>
+        </w:rPr>
+        <w:t> </w:t>
+      </w:r>
+      <w:r>
+        <w:rPr>
+          <w:rFonts w:ascii="Arial" w:eastAsia="Times New Roman" w:hAnsi="Arial" w:cs="Arial"/>
+          <w:color w:val="333333"/>
+          <w:sz w:val="28"/>
+          <w:szCs w:val="28"/>
+        </w:rPr>
+        <w:t>(</w:t>
+      </w:r>
+      <w:r>
+        <w:rPr>
+          <w:rFonts w:ascii="Arial" w:eastAsia="Times New Roman" w:hAnsi="Arial" w:cs="Arial"/>
+          <w:b/>
+          <w:bCs/>
+          <w:color w:val="333333"/>
+          <w:sz w:val="28"/>
+          <w:szCs w:val="28"/>
+        </w:rPr>
+        <w:t>SSD</w:t>
+      </w:r>
+      <w:r>
+        <w:rPr>
+          <w:rFonts w:ascii="Arial" w:eastAsia="Times New Roman" w:hAnsi="Arial" w:cs="Arial"/>
+          <w:color w:val="333333"/>
+          <w:sz w:val="28"/>
+          <w:szCs w:val="28"/>
+        </w:rPr>
+        <w:t>),</w:t>
+      </w:r>
+      <w:r>
+        <w:rPr>
+          <w:rFonts w:ascii="Arial" w:eastAsia="Times New Roman" w:hAnsi="Arial" w:cs="Arial"/>
+          <w:color w:val="333333"/>
+          <w:sz w:val="28"/>
+          <w:szCs w:val="28"/>
+        </w:rPr>
+        <w:t xml:space="preserve"> it uses semiconductor chips</w:t>
+      </w:r>
+      <w:r>
+        <w:rPr>
+          <w:rFonts w:ascii="Arial" w:eastAsia="Times New Roman" w:hAnsi="Arial" w:cs="Arial"/>
+          <w:color w:val="333333"/>
+          <w:sz w:val="28"/>
+          <w:szCs w:val="28"/>
+        </w:rPr>
+        <w:t xml:space="preserve"> </w:t>
+      </w:r>
+      <w:r>
+        <w:rPr>
+          <w:rFonts w:ascii="Arial" w:eastAsia="Times New Roman" w:hAnsi="Arial" w:cs="Arial"/>
+          <w:color w:val="333333"/>
+          <w:sz w:val="28"/>
+          <w:szCs w:val="28"/>
+        </w:rPr>
+        <w:t xml:space="preserve">to store </w:t>
+      </w:r>
+      <w:r>
+        <w:rPr>
+          <w:rFonts w:ascii="Arial" w:eastAsia="Times New Roman" w:hAnsi="Arial" w:cs="Arial"/>
+          <w:color w:val="333333"/>
+          <w:sz w:val="28"/>
+          <w:szCs w:val="28"/>
+        </w:rPr>
+        <w:t>information</w:t>
+      </w:r>
+      <w:r>
+        <w:rPr>
+          <w:rFonts w:ascii="Arial" w:eastAsia="Times New Roman" w:hAnsi="Arial" w:cs="Arial"/>
+          <w:color w:val="333333"/>
+          <w:sz w:val="28"/>
+          <w:szCs w:val="28"/>
+        </w:rPr>
+        <w:t xml:space="preserve">. </w:t>
+      </w:r>
+    </w:p>
+    <w:p>
+      <w:pPr>
+        <w:spacing w:after="192" w:line="360" w:lineRule="atLeast"/>
+        <w:outlineLvl w:val="1"/>
         <w:rPr>
           <w:rFonts w:ascii="Arial" w:eastAsia="Times New Roman" w:hAnsi="Arial" w:cs="Arial"/>
           <w:color w:val="333333"/>
@@ -586,8 +792,444 @@
       </w:pPr>
       <w:r>
         <w:rPr>
+          <w:rFonts w:ascii="inherit" w:eastAsia="Times New Roman" w:hAnsi="inherit" w:cs="Arial"/>
+          <w:b/>
+          <w:bCs/>
+          <w:color w:val="333333"/>
+          <w:sz w:val="54"/>
+          <w:szCs w:val="54"/>
+        </w:rPr>
+        <w:t>What Does a</w:t>
+      </w:r>
+      <w:r>
+        <w:rPr>
+          <w:rFonts w:ascii="inherit" w:eastAsia="Times New Roman" w:hAnsi="inherit" w:cs="Arial"/>
+          <w:b/>
+          <w:bCs/>
+          <w:color w:val="333333"/>
+          <w:sz w:val="54"/>
+          <w:szCs w:val="54"/>
+        </w:rPr>
+        <w:t xml:space="preserve"> Solid-state </w:t>
+      </w:r>
+      <w:r>
+        <w:rPr>
+          <w:rFonts w:ascii="inherit" w:eastAsia="Times New Roman" w:hAnsi="inherit" w:cs="Arial"/>
+          <w:b/>
+          <w:bCs/>
+          <w:color w:val="333333"/>
+          <w:sz w:val="54"/>
+          <w:szCs w:val="54"/>
+        </w:rPr>
+        <w:t>Drive Look Like?</w:t>
+      </w:r>
+    </w:p>
+    <w:p>
+      <w:pPr>
+        <w:spacing w:after="150" w:line="360" w:lineRule="atLeast"/>
+        <w:rPr>
+          <w:rFonts w:ascii="Arial" w:eastAsia="Times New Roman" w:hAnsi="Arial" w:cs="Arial"/>
+          <w:color w:val="333333"/>
+          <w:sz w:val="28"/>
+          <w:szCs w:val="28"/>
+        </w:rPr>
+      </w:pPr>
+      <w:r>
+        <w:rPr>
+          <w:rFonts w:ascii="Arial" w:eastAsia="Times New Roman" w:hAnsi="Arial" w:cs="Arial"/>
+          <w:color w:val="333333"/>
+          <w:sz w:val="28"/>
+          <w:szCs w:val="28"/>
+        </w:rPr>
+        <w:t xml:space="preserve">On the outside a </w:t>
+      </w:r>
+      <w:r>
+        <w:rPr>
+          <w:rFonts w:ascii="Arial" w:eastAsia="Times New Roman" w:hAnsi="Arial" w:cs="Arial"/>
+          <w:color w:val="333333"/>
+          <w:sz w:val="28"/>
+          <w:szCs w:val="28"/>
+        </w:rPr>
+        <w:t>solid-state drive</w:t>
+      </w:r>
+      <w:r>
+        <w:rPr>
+          <w:rFonts w:ascii="Arial" w:eastAsia="Times New Roman" w:hAnsi="Arial" w:cs="Arial"/>
+          <w:color w:val="333333"/>
+          <w:sz w:val="28"/>
+          <w:szCs w:val="28"/>
+        </w:rPr>
+        <w:t xml:space="preserve"> </w:t>
+      </w:r>
+      <w:r>
+        <w:rPr>
+          <w:rFonts w:ascii="Arial" w:eastAsia="Times New Roman" w:hAnsi="Arial" w:cs="Arial"/>
+          <w:color w:val="333333"/>
+          <w:sz w:val="28"/>
+          <w:szCs w:val="28"/>
+        </w:rPr>
+        <w:t>look</w:t>
+      </w:r>
+      <w:r>
+        <w:rPr>
+          <w:rFonts w:ascii="Arial" w:eastAsia="Times New Roman" w:hAnsi="Arial" w:cs="Arial"/>
+          <w:color w:val="333333"/>
+          <w:sz w:val="28"/>
+          <w:szCs w:val="28"/>
+        </w:rPr>
+        <w:t>s</w:t>
+      </w:r>
+      <w:r>
+        <w:rPr>
+          <w:rFonts w:ascii="Arial" w:eastAsia="Times New Roman" w:hAnsi="Arial" w:cs="Arial"/>
+          <w:color w:val="333333"/>
+          <w:sz w:val="28"/>
+          <w:szCs w:val="28"/>
+        </w:rPr>
+        <w:t xml:space="preserve"> just like</w:t>
+      </w:r>
+      <w:r>
+        <w:rPr>
+          <w:rFonts w:ascii="Arial" w:eastAsia="Times New Roman" w:hAnsi="Arial" w:cs="Arial"/>
+          <w:color w:val="333333"/>
+          <w:sz w:val="28"/>
+          <w:szCs w:val="28"/>
+        </w:rPr>
+        <w:t xml:space="preserve"> a</w:t>
+      </w:r>
+      <w:r>
+        <w:rPr>
+          <w:rFonts w:ascii="Arial" w:eastAsia="Times New Roman" w:hAnsi="Arial" w:cs="Arial"/>
+          <w:color w:val="333333"/>
+          <w:sz w:val="28"/>
+          <w:szCs w:val="28"/>
+        </w:rPr>
+        <w:t xml:space="preserve"> </w:t>
+      </w:r>
+      <w:r>
+        <w:rPr>
+          <w:rFonts w:ascii="Arial" w:eastAsia="Times New Roman" w:hAnsi="Arial" w:cs="Arial"/>
+          <w:color w:val="333333"/>
+          <w:sz w:val="28"/>
+          <w:szCs w:val="28"/>
+        </w:rPr>
+        <w:t>hard disk drive</w:t>
+      </w:r>
+      <w:r>
+        <w:rPr>
+          <w:rFonts w:ascii="Arial" w:eastAsia="Times New Roman" w:hAnsi="Arial" w:cs="Arial"/>
+          <w:color w:val="333333"/>
+          <w:sz w:val="28"/>
+          <w:szCs w:val="28"/>
+        </w:rPr>
+        <w:t xml:space="preserve">. </w:t>
+      </w:r>
+    </w:p>
+    <w:p>
+      <w:pPr>
+        <w:spacing w:after="150" w:line="360" w:lineRule="atLeast"/>
+        <w:rPr>
+          <w:rFonts w:ascii="Arial" w:eastAsia="Times New Roman" w:hAnsi="Arial" w:cs="Arial"/>
+          <w:color w:val="333333"/>
+          <w:sz w:val="28"/>
+          <w:szCs w:val="28"/>
+        </w:rPr>
+      </w:pPr>
+      <w:r>
+        <w:rPr>
+          <w:rFonts w:ascii="Arial" w:eastAsia="Times New Roman" w:hAnsi="Arial" w:cs="Arial"/>
+          <w:color w:val="333333"/>
+          <w:sz w:val="28"/>
+          <w:szCs w:val="28"/>
+        </w:rPr>
+        <w:t>SSDs</w:t>
+      </w:r>
+      <w:r>
+        <w:rPr>
+          <w:rFonts w:ascii="Arial" w:eastAsia="Times New Roman" w:hAnsi="Arial" w:cs="Arial"/>
+          <w:color w:val="333333"/>
+          <w:sz w:val="28"/>
+          <w:szCs w:val="28"/>
+        </w:rPr>
+        <w:t xml:space="preserve"> look like a rectangular </w:t>
+      </w:r>
+      <w:r>
+        <w:rPr>
+          <w:rFonts w:ascii="Arial" w:eastAsia="Times New Roman" w:hAnsi="Arial" w:cs="Arial"/>
+          <w:color w:val="333333"/>
+          <w:sz w:val="28"/>
+          <w:szCs w:val="28"/>
+        </w:rPr>
+        <w:t>shape</w:t>
+      </w:r>
+      <w:r>
+        <w:rPr>
+          <w:rFonts w:ascii="Arial" w:eastAsia="Times New Roman" w:hAnsi="Arial" w:cs="Arial"/>
+          <w:color w:val="333333"/>
+          <w:sz w:val="28"/>
+          <w:szCs w:val="28"/>
+        </w:rPr>
+        <w:t>d box</w:t>
+      </w:r>
+      <w:r>
+        <w:rPr>
+          <w:rFonts w:ascii="Arial" w:eastAsia="Times New Roman" w:hAnsi="Arial" w:cs="Arial"/>
+          <w:color w:val="333333"/>
+          <w:sz w:val="28"/>
+          <w:szCs w:val="28"/>
+        </w:rPr>
+        <w:t xml:space="preserve"> covered in</w:t>
+      </w:r>
+      <w:r>
+        <w:rPr>
+          <w:rFonts w:ascii="Arial" w:eastAsia="Times New Roman" w:hAnsi="Arial" w:cs="Arial"/>
+          <w:color w:val="333333"/>
+          <w:sz w:val="28"/>
+          <w:szCs w:val="28"/>
+        </w:rPr>
+        <w:t xml:space="preserve"> metal</w:t>
+      </w:r>
+      <w:r>
+        <w:rPr>
+          <w:rFonts w:ascii="Arial" w:eastAsia="Times New Roman" w:hAnsi="Arial" w:cs="Arial"/>
+          <w:color w:val="333333"/>
+          <w:sz w:val="28"/>
+          <w:szCs w:val="28"/>
+        </w:rPr>
+        <w:t>,</w:t>
+      </w:r>
+      <w:r>
+        <w:rPr>
+          <w:rFonts w:ascii="Arial" w:eastAsia="Times New Roman" w:hAnsi="Arial" w:cs="Arial"/>
+          <w:color w:val="333333"/>
+          <w:sz w:val="28"/>
+          <w:szCs w:val="28"/>
+        </w:rPr>
+        <w:t xml:space="preserve"> </w:t>
+      </w:r>
+      <w:r>
+        <w:rPr>
+          <w:rFonts w:ascii="Arial" w:eastAsia="Times New Roman" w:hAnsi="Arial" w:cs="Arial"/>
+          <w:color w:val="333333"/>
+          <w:sz w:val="28"/>
+          <w:szCs w:val="28"/>
+        </w:rPr>
+        <w:t>typically 2.5 by</w:t>
+      </w:r>
+      <w:r>
+        <w:rPr>
+          <w:rFonts w:ascii="Arial" w:eastAsia="Times New Roman" w:hAnsi="Arial" w:cs="Arial"/>
+          <w:color w:val="333333"/>
+          <w:sz w:val="28"/>
+          <w:szCs w:val="28"/>
+        </w:rPr>
+        <w:t xml:space="preserve"> 3.5 </w:t>
+      </w:r>
+      <w:r>
+        <w:rPr>
+          <w:rFonts w:ascii="Arial" w:eastAsia="Times New Roman" w:hAnsi="Arial" w:cs="Arial"/>
+          <w:color w:val="333333"/>
+          <w:sz w:val="28"/>
+          <w:szCs w:val="28"/>
+        </w:rPr>
+        <w:t>inches</w:t>
+      </w:r>
+      <w:r>
+        <w:rPr>
+          <w:rFonts w:ascii="Arial" w:eastAsia="Times New Roman" w:hAnsi="Arial" w:cs="Arial"/>
+          <w:color w:val="333333"/>
+          <w:sz w:val="28"/>
+          <w:szCs w:val="28"/>
+        </w:rPr>
+        <w:t xml:space="preserve"> (</w:t>
+      </w:r>
+      <w:r>
+        <w:rPr>
+          <w:rFonts w:ascii="Arial" w:eastAsia="Times New Roman" w:hAnsi="Arial" w:cs="Arial"/>
+          <w:color w:val="333333"/>
+          <w:sz w:val="28"/>
+          <w:szCs w:val="28"/>
+        </w:rPr>
+        <w:t xml:space="preserve">shown in </w:t>
+      </w:r>
+      <w:r>
+        <w:rPr>
+          <w:rFonts w:ascii="Arial" w:eastAsia="Times New Roman" w:hAnsi="Arial" w:cs="Arial"/>
+          <w:color w:val="333333"/>
+          <w:sz w:val="28"/>
+          <w:szCs w:val="28"/>
+        </w:rPr>
+        <w:t>Figure 1)</w:t>
+      </w:r>
+      <w:r>
+        <w:rPr>
+          <w:rFonts w:ascii="Arial" w:eastAsia="Times New Roman" w:hAnsi="Arial" w:cs="Arial"/>
+          <w:color w:val="333333"/>
+          <w:sz w:val="28"/>
+          <w:szCs w:val="28"/>
+        </w:rPr>
+        <w:t>. B</w:t>
+      </w:r>
+      <w:r>
+        <w:rPr>
+          <w:rFonts w:ascii="Arial" w:eastAsia="Times New Roman" w:hAnsi="Arial" w:cs="Arial"/>
+          <w:color w:val="333333"/>
+          <w:sz w:val="28"/>
+          <w:szCs w:val="28"/>
+        </w:rPr>
+        <w:t xml:space="preserve">eneath the </w:t>
+      </w:r>
+      <w:r>
+        <w:rPr>
+          <w:rFonts w:ascii="Arial" w:eastAsia="Times New Roman" w:hAnsi="Arial" w:cs="Arial"/>
+          <w:color w:val="333333"/>
+          <w:sz w:val="28"/>
+          <w:szCs w:val="28"/>
+        </w:rPr>
+        <w:t>metal shell</w:t>
+      </w:r>
+      <w:r>
+        <w:rPr>
+          <w:rFonts w:ascii="Arial" w:eastAsia="Times New Roman" w:hAnsi="Arial" w:cs="Arial"/>
+          <w:color w:val="333333"/>
+          <w:sz w:val="28"/>
+          <w:szCs w:val="28"/>
+        </w:rPr>
+        <w:t xml:space="preserve">, </w:t>
+      </w:r>
+      <w:r>
+        <w:rPr>
+          <w:rFonts w:ascii="Arial" w:eastAsia="Times New Roman" w:hAnsi="Arial" w:cs="Arial"/>
+          <w:color w:val="333333"/>
+          <w:sz w:val="28"/>
+          <w:szCs w:val="28"/>
+        </w:rPr>
+        <w:t>there is</w:t>
+      </w:r>
+      <w:r>
+        <w:rPr>
+          <w:rFonts w:ascii="Arial" w:eastAsia="Times New Roman" w:hAnsi="Arial" w:cs="Arial"/>
+          <w:color w:val="333333"/>
+          <w:sz w:val="28"/>
+          <w:szCs w:val="28"/>
+        </w:rPr>
+        <w:t xml:space="preserve"> an array of chips organized on a board</w:t>
+      </w:r>
+      <w:r>
+        <w:rPr>
+          <w:rFonts w:ascii="Arial" w:eastAsia="Times New Roman" w:hAnsi="Arial" w:cs="Arial"/>
+          <w:color w:val="333333"/>
+          <w:sz w:val="28"/>
+          <w:szCs w:val="28"/>
+        </w:rPr>
+        <w:t xml:space="preserve"> that take up very little room</w:t>
+      </w:r>
+      <w:r>
+        <w:rPr>
+          <w:rFonts w:ascii="Arial" w:eastAsia="Times New Roman" w:hAnsi="Arial" w:cs="Arial"/>
+          <w:color w:val="333333"/>
+          <w:sz w:val="28"/>
+          <w:szCs w:val="28"/>
+        </w:rPr>
+        <w:t>. SSD components</w:t>
+      </w:r>
+      <w:r>
+        <w:rPr>
+          <w:rFonts w:ascii="Arial" w:eastAsia="Times New Roman" w:hAnsi="Arial" w:cs="Arial"/>
+          <w:color w:val="333333"/>
+          <w:sz w:val="28"/>
+          <w:szCs w:val="28"/>
+        </w:rPr>
+        <w:t xml:space="preserve"> are placed</w:t>
+      </w:r>
+      <w:r>
+        <w:rPr>
+          <w:rFonts w:ascii="Arial" w:eastAsia="Times New Roman" w:hAnsi="Arial" w:cs="Arial"/>
+          <w:color w:val="333333"/>
+          <w:sz w:val="28"/>
+          <w:szCs w:val="28"/>
+        </w:rPr>
+        <w:t xml:space="preserve"> in </w:t>
+      </w:r>
+      <w:r>
+        <w:rPr>
+          <w:rFonts w:ascii="Arial" w:eastAsia="Times New Roman" w:hAnsi="Arial" w:cs="Arial"/>
+          <w:color w:val="333333"/>
+          <w:sz w:val="28"/>
+          <w:szCs w:val="28"/>
+        </w:rPr>
+        <w:t xml:space="preserve">a </w:t>
+      </w:r>
+      <w:r>
+        <w:rPr>
+          <w:rFonts w:ascii="Arial" w:eastAsia="Times New Roman" w:hAnsi="Arial" w:cs="Arial"/>
+          <w:color w:val="333333"/>
+          <w:sz w:val="28"/>
+          <w:szCs w:val="28"/>
+        </w:rPr>
+        <w:t xml:space="preserve">metal shell larger </w:t>
+      </w:r>
+      <w:r>
+        <w:rPr>
+          <w:rFonts w:ascii="Arial" w:eastAsia="Times New Roman" w:hAnsi="Arial" w:cs="Arial"/>
+          <w:color w:val="333333"/>
+          <w:sz w:val="28"/>
+          <w:szCs w:val="28"/>
+        </w:rPr>
+        <w:t>than</w:t>
+      </w:r>
+      <w:r>
+        <w:rPr>
+          <w:rFonts w:ascii="Arial" w:eastAsia="Times New Roman" w:hAnsi="Arial" w:cs="Arial"/>
+          <w:color w:val="333333"/>
+          <w:sz w:val="28"/>
+          <w:szCs w:val="28"/>
+        </w:rPr>
+        <w:t xml:space="preserve"> needed</w:t>
+      </w:r>
+      <w:r>
+        <w:rPr>
+          <w:rFonts w:ascii="Arial" w:eastAsia="Times New Roman" w:hAnsi="Arial" w:cs="Arial"/>
+          <w:color w:val="333333"/>
+          <w:sz w:val="28"/>
+          <w:szCs w:val="28"/>
+        </w:rPr>
+        <w:t xml:space="preserve"> to make sure they fit into existing drive slots of laptops and </w:t>
+      </w:r>
+      <w:r>
+        <w:rPr>
+          <w:rFonts w:ascii="Arial" w:eastAsia="Times New Roman" w:hAnsi="Arial" w:cs="Arial"/>
+          <w:color w:val="333333"/>
+          <w:sz w:val="28"/>
+          <w:szCs w:val="28"/>
+        </w:rPr>
+        <w:t>desktop PCs</w:t>
+      </w:r>
+      <w:r>
+        <w:rPr>
+          <w:rFonts w:ascii="Arial" w:eastAsia="Times New Roman" w:hAnsi="Arial" w:cs="Arial"/>
+          <w:color w:val="333333"/>
+          <w:sz w:val="28"/>
+          <w:szCs w:val="28"/>
+        </w:rPr>
+        <w:t>.</w:t>
+      </w:r>
+    </w:p>
+    <w:p>
+      <w:pPr>
+        <w:spacing w:after="300" w:line="343" w:lineRule="atLeast"/>
+        <w:rPr>
+          <w:rFonts w:ascii="Arial" w:eastAsia="Times New Roman" w:hAnsi="Arial" w:cs="Arial"/>
+          <w:color w:val="333333"/>
+          <w:sz w:val="24"/>
+          <w:szCs w:val="24"/>
+        </w:rPr>
+      </w:pPr>
+      <w:r>
+        <w:rPr>
           <w:noProof/>
         </w:rPr>
+        <w:lastRenderedPageBreak/>
         <w:drawing>
           <wp:inline distT="0" distB="0" distL="0" distR="0" wp14:anchorId="6E93C8E7" wp14:editId="368F3556">
             <wp:extent cx="3810000" cy="2117311"/>
@@ -727,7 +1369,8 @@
     </w:p>
     <w:p>
       <w:pPr>
-        <w:spacing w:before="300" w:after="300" w:line="343" w:lineRule="atLeast"/>
+        <w:spacing w:after="192" w:line="360" w:lineRule="atLeast"/>
+        <w:outlineLvl w:val="1"/>
         <w:rPr>
           <w:rFonts w:ascii="inherit" w:eastAsia="Times New Roman" w:hAnsi="inherit" w:cs="Arial"/>
           <w:b/>
@@ -746,7 +1389,7 @@
           <w:sz w:val="54"/>
           <w:szCs w:val="54"/>
         </w:rPr>
-        <w:t xml:space="preserve">What is the </w:t>
+        <w:t xml:space="preserve">How Does </w:t>
       </w:r>
       <w:r>
         <w:rPr>
@@ -757,7 +1400,7 @@
           <w:sz w:val="54"/>
           <w:szCs w:val="54"/>
         </w:rPr>
-        <w:t>History</w:t>
+        <w:t>a</w:t>
       </w:r>
       <w:r>
         <w:rPr>
@@ -768,7 +1411,7 @@
           <w:sz w:val="54"/>
           <w:szCs w:val="54"/>
         </w:rPr>
-        <w:t xml:space="preserve"> of Hard Drives</w:t>
+        <w:t xml:space="preserve"> Solid-state </w:t>
       </w:r>
       <w:r>
         <w:rPr>
@@ -779,446 +1422,9 @@
           <w:sz w:val="54"/>
           <w:szCs w:val="54"/>
         </w:rPr>
-        <w:t>?</w:t>
-      </w:r>
-    </w:p>
-    <w:p>
-      <w:pPr>
-        <w:spacing w:after="150" w:line="360" w:lineRule="atLeast"/>
-        <w:rPr>
-          <w:rFonts w:ascii="Arial" w:eastAsia="Times New Roman" w:hAnsi="Arial" w:cs="Arial"/>
-          <w:color w:val="333333"/>
-          <w:sz w:val="28"/>
-          <w:szCs w:val="28"/>
-        </w:rPr>
-      </w:pPr>
-      <w:r>
-        <w:rPr>
-          <w:rFonts w:ascii="Arial" w:eastAsia="Times New Roman" w:hAnsi="Arial" w:cs="Arial"/>
-          <w:color w:val="333333"/>
-          <w:sz w:val="28"/>
-          <w:szCs w:val="28"/>
-        </w:rPr>
-        <w:t>This history of hard drives started i</w:t>
-      </w:r>
-      <w:r>
-        <w:rPr>
-          <w:rFonts w:ascii="Arial" w:eastAsia="Times New Roman" w:hAnsi="Arial" w:cs="Arial"/>
-          <w:color w:val="333333"/>
-          <w:sz w:val="28"/>
-          <w:szCs w:val="28"/>
-        </w:rPr>
-        <w:t>n 1956</w:t>
-      </w:r>
-      <w:r>
-        <w:rPr>
-          <w:rFonts w:ascii="Arial" w:eastAsia="Times New Roman" w:hAnsi="Arial" w:cs="Arial"/>
-          <w:color w:val="333333"/>
-          <w:sz w:val="28"/>
-          <w:szCs w:val="28"/>
-        </w:rPr>
-        <w:t xml:space="preserve"> when</w:t>
-      </w:r>
-      <w:r>
-        <w:rPr>
-          <w:rFonts w:ascii="Arial" w:eastAsia="Times New Roman" w:hAnsi="Arial" w:cs="Arial"/>
-          <w:color w:val="333333"/>
-          <w:sz w:val="28"/>
-          <w:szCs w:val="28"/>
-        </w:rPr>
-        <w:t xml:space="preserve"> IBM shipped the world's first </w:t>
-      </w:r>
-      <w:r>
-        <w:rPr>
-          <w:rFonts w:ascii="Arial" w:eastAsia="Times New Roman" w:hAnsi="Arial" w:cs="Arial"/>
-          <w:b/>
-          <w:bCs/>
-          <w:color w:val="333333"/>
-          <w:sz w:val="28"/>
-          <w:szCs w:val="28"/>
-        </w:rPr>
-        <w:t>hard disk drive</w:t>
-      </w:r>
-      <w:r>
-        <w:rPr>
-          <w:rFonts w:ascii="Arial" w:eastAsia="Times New Roman" w:hAnsi="Arial" w:cs="Arial"/>
-          <w:color w:val="333333"/>
-          <w:sz w:val="28"/>
-          <w:szCs w:val="28"/>
-        </w:rPr>
-        <w:t xml:space="preserve"> (</w:t>
-      </w:r>
-      <w:r>
-        <w:rPr>
-          <w:rFonts w:ascii="Arial" w:eastAsia="Times New Roman" w:hAnsi="Arial" w:cs="Arial"/>
-          <w:b/>
-          <w:bCs/>
-          <w:color w:val="333333"/>
-          <w:sz w:val="28"/>
-          <w:szCs w:val="28"/>
-        </w:rPr>
-        <w:t>HDD</w:t>
-      </w:r>
-      <w:r>
-        <w:rPr>
-          <w:rFonts w:ascii="Arial" w:eastAsia="Times New Roman" w:hAnsi="Arial" w:cs="Arial"/>
-          <w:b/>
-          <w:bCs/>
-          <w:color w:val="333333"/>
-          <w:sz w:val="28"/>
-          <w:szCs w:val="28"/>
-        </w:rPr>
-        <w:t>)</w:t>
-      </w:r>
-      <w:r>
-        <w:rPr>
-          <w:rFonts w:ascii="Arial" w:eastAsia="Times New Roman" w:hAnsi="Arial" w:cs="Arial"/>
-          <w:bCs/>
-          <w:color w:val="333333"/>
-          <w:sz w:val="28"/>
-          <w:szCs w:val="28"/>
-        </w:rPr>
-        <w:t xml:space="preserve">, </w:t>
-      </w:r>
-      <w:r>
-        <w:rPr>
-          <w:rFonts w:ascii="Arial" w:eastAsia="Times New Roman" w:hAnsi="Arial" w:cs="Arial"/>
-          <w:bCs/>
-          <w:color w:val="333333"/>
-          <w:sz w:val="28"/>
-          <w:szCs w:val="28"/>
-        </w:rPr>
-        <w:t>since then they have grown smaller with lager capacity.</w:t>
-      </w:r>
-    </w:p>
-    <w:p>
-      <w:pPr>
-        <w:spacing w:after="150" w:line="360" w:lineRule="atLeast"/>
-        <w:rPr>
-          <w:rFonts w:ascii="Arial" w:eastAsia="Times New Roman" w:hAnsi="Arial" w:cs="Arial"/>
-          <w:color w:val="333333"/>
-          <w:sz w:val="28"/>
-          <w:szCs w:val="28"/>
-        </w:rPr>
-      </w:pPr>
-      <w:r>
-        <w:rPr>
-          <w:rFonts w:ascii="Arial" w:eastAsia="Times New Roman" w:hAnsi="Arial" w:cs="Arial"/>
-          <w:color w:val="333333"/>
-          <w:sz w:val="28"/>
-          <w:szCs w:val="28"/>
-        </w:rPr>
-        <w:lastRenderedPageBreak/>
-        <w:t>The</w:t>
-      </w:r>
-      <w:r>
-        <w:rPr>
-          <w:rFonts w:ascii="Arial" w:eastAsia="Times New Roman" w:hAnsi="Arial" w:cs="Arial"/>
-          <w:color w:val="333333"/>
-          <w:sz w:val="28"/>
-          <w:szCs w:val="28"/>
-        </w:rPr>
-        <w:t xml:space="preserve"> </w:t>
-      </w:r>
-      <w:r>
-        <w:rPr>
-          <w:rFonts w:ascii="Arial" w:eastAsia="Times New Roman" w:hAnsi="Arial" w:cs="Arial"/>
-          <w:color w:val="333333"/>
-          <w:sz w:val="28"/>
-          <w:szCs w:val="28"/>
-        </w:rPr>
-        <w:t xml:space="preserve">first </w:t>
-      </w:r>
-      <w:r>
-        <w:rPr>
-          <w:rFonts w:ascii="Arial" w:eastAsia="Times New Roman" w:hAnsi="Arial" w:cs="Arial"/>
-          <w:color w:val="333333"/>
-          <w:sz w:val="28"/>
-          <w:szCs w:val="28"/>
-        </w:rPr>
-        <w:t>hard</w:t>
-      </w:r>
-      <w:r>
-        <w:rPr>
-          <w:rFonts w:ascii="Arial" w:eastAsia="Times New Roman" w:hAnsi="Arial" w:cs="Arial"/>
-          <w:color w:val="333333"/>
-          <w:sz w:val="28"/>
-          <w:szCs w:val="28"/>
-        </w:rPr>
-        <w:t xml:space="preserve"> drive </w:t>
-      </w:r>
-      <w:r>
-        <w:rPr>
-          <w:rFonts w:ascii="Arial" w:eastAsia="Times New Roman" w:hAnsi="Arial" w:cs="Arial"/>
-          <w:color w:val="333333"/>
-          <w:sz w:val="28"/>
-          <w:szCs w:val="28"/>
-        </w:rPr>
-        <w:t xml:space="preserve">shipped by IBM, </w:t>
-      </w:r>
-      <w:r>
-        <w:rPr>
-          <w:rFonts w:ascii="Arial" w:eastAsia="Times New Roman" w:hAnsi="Arial" w:cs="Arial"/>
-          <w:color w:val="333333"/>
-          <w:sz w:val="28"/>
-          <w:szCs w:val="28"/>
-        </w:rPr>
-        <w:t>used 50 24-inch</w:t>
-      </w:r>
-      <w:r>
-        <w:rPr>
-          <w:rFonts w:ascii="Arial" w:eastAsia="Times New Roman" w:hAnsi="Arial" w:cs="Arial"/>
-          <w:color w:val="333333"/>
-          <w:sz w:val="28"/>
-          <w:szCs w:val="28"/>
-        </w:rPr>
-        <w:t xml:space="preserve"> platters, stored a meager 5 megabytes of data and took up more room than two refrigerators. </w:t>
-      </w:r>
-      <w:r>
-        <w:rPr>
-          <w:rFonts w:ascii="Arial" w:eastAsia="Times New Roman" w:hAnsi="Arial" w:cs="Arial"/>
-          <w:color w:val="333333"/>
-          <w:sz w:val="28"/>
-          <w:szCs w:val="28"/>
-        </w:rPr>
-        <w:t>The cost was</w:t>
-      </w:r>
-      <w:r>
-        <w:rPr>
-          <w:rFonts w:ascii="Arial" w:eastAsia="Times New Roman" w:hAnsi="Arial" w:cs="Arial"/>
-          <w:color w:val="333333"/>
-          <w:sz w:val="28"/>
-          <w:szCs w:val="28"/>
-        </w:rPr>
-        <w:t xml:space="preserve"> $50,000 ($421,147 in 2012 dollars).</w:t>
-      </w:r>
-    </w:p>
-    <w:p>
-      <w:pPr>
-        <w:spacing w:after="150" w:line="360" w:lineRule="atLeast"/>
-        <w:rPr>
-          <w:rFonts w:ascii="Arial" w:eastAsia="Times New Roman" w:hAnsi="Arial" w:cs="Arial"/>
-          <w:color w:val="333333"/>
-          <w:sz w:val="28"/>
-          <w:szCs w:val="28"/>
-        </w:rPr>
-      </w:pPr>
-      <w:r>
-        <w:rPr>
-          <w:rFonts w:ascii="Arial" w:eastAsia="Times New Roman" w:hAnsi="Arial" w:cs="Arial"/>
-          <w:color w:val="333333"/>
-          <w:sz w:val="28"/>
-          <w:szCs w:val="28"/>
-        </w:rPr>
-        <w:t>Since then, </w:t>
-      </w:r>
-      <w:r>
-        <w:rPr>
-          <w:rFonts w:ascii="Arial" w:eastAsia="Times New Roman" w:hAnsi="Arial" w:cs="Arial"/>
-          <w:color w:val="333333"/>
-          <w:sz w:val="28"/>
-          <w:szCs w:val="28"/>
-        </w:rPr>
-        <w:t>hard drives</w:t>
-      </w:r>
-      <w:r>
-        <w:rPr>
-          <w:rFonts w:ascii="Arial" w:eastAsia="Times New Roman" w:hAnsi="Arial" w:cs="Arial"/>
-          <w:color w:val="333333"/>
-          <w:sz w:val="28"/>
-          <w:szCs w:val="28"/>
-        </w:rPr>
-        <w:t xml:space="preserve"> have grown smaller, </w:t>
-      </w:r>
-      <w:r>
-        <w:rPr>
-          <w:rFonts w:ascii="Arial" w:eastAsia="Times New Roman" w:hAnsi="Arial" w:cs="Arial"/>
-          <w:color w:val="333333"/>
-          <w:sz w:val="28"/>
-          <w:szCs w:val="28"/>
-        </w:rPr>
-        <w:t>with larger capacity</w:t>
-      </w:r>
-      <w:r>
-        <w:rPr>
-          <w:rFonts w:ascii="Arial" w:eastAsia="Times New Roman" w:hAnsi="Arial" w:cs="Arial"/>
-          <w:color w:val="333333"/>
-          <w:sz w:val="28"/>
-          <w:szCs w:val="28"/>
-        </w:rPr>
-        <w:t xml:space="preserve"> </w:t>
-      </w:r>
-      <w:r>
-        <w:rPr>
-          <w:rFonts w:ascii="Arial" w:eastAsia="Times New Roman" w:hAnsi="Arial" w:cs="Arial"/>
-          <w:color w:val="333333"/>
-          <w:sz w:val="28"/>
-          <w:szCs w:val="28"/>
-        </w:rPr>
-        <w:t>and less</w:t>
-      </w:r>
-      <w:r>
-        <w:rPr>
-          <w:rFonts w:ascii="Arial" w:eastAsia="Times New Roman" w:hAnsi="Arial" w:cs="Arial"/>
-          <w:color w:val="333333"/>
-          <w:sz w:val="28"/>
-          <w:szCs w:val="28"/>
-        </w:rPr>
-        <w:t xml:space="preserve"> expensive</w:t>
-      </w:r>
-      <w:r>
-        <w:rPr>
-          <w:rFonts w:ascii="Arial" w:eastAsia="Times New Roman" w:hAnsi="Arial" w:cs="Arial"/>
-          <w:color w:val="333333"/>
-          <w:sz w:val="28"/>
-          <w:szCs w:val="28"/>
-        </w:rPr>
-        <w:t>. A</w:t>
-      </w:r>
-      <w:r>
-        <w:rPr>
-          <w:rFonts w:ascii="Arial" w:eastAsia="Times New Roman" w:hAnsi="Arial" w:cs="Arial"/>
-          <w:color w:val="333333"/>
-          <w:sz w:val="28"/>
-          <w:szCs w:val="28"/>
-        </w:rPr>
-        <w:t xml:space="preserve"> new kind of computer drive</w:t>
-      </w:r>
-      <w:r>
-        <w:rPr>
-          <w:rFonts w:ascii="Arial" w:eastAsia="Times New Roman" w:hAnsi="Arial" w:cs="Arial"/>
-          <w:color w:val="333333"/>
-          <w:sz w:val="28"/>
-          <w:szCs w:val="28"/>
-        </w:rPr>
-        <w:t>, has arrived,</w:t>
-      </w:r>
-      <w:r>
-        <w:rPr>
-          <w:rFonts w:ascii="Arial" w:eastAsia="Times New Roman" w:hAnsi="Arial" w:cs="Arial"/>
-          <w:color w:val="333333"/>
-          <w:sz w:val="28"/>
-          <w:szCs w:val="28"/>
-        </w:rPr>
-        <w:t xml:space="preserve"> </w:t>
-      </w:r>
-      <w:r>
-        <w:rPr>
-          <w:rFonts w:ascii="Arial" w:eastAsia="Times New Roman" w:hAnsi="Arial" w:cs="Arial"/>
-          <w:color w:val="333333"/>
-          <w:sz w:val="28"/>
-          <w:szCs w:val="28"/>
-        </w:rPr>
-        <w:t>k</w:t>
-      </w:r>
-      <w:r>
-        <w:rPr>
-          <w:rFonts w:ascii="Arial" w:eastAsia="Times New Roman" w:hAnsi="Arial" w:cs="Arial"/>
-          <w:color w:val="333333"/>
-          <w:sz w:val="28"/>
-          <w:szCs w:val="28"/>
-        </w:rPr>
-        <w:t>nown as a </w:t>
-      </w:r>
-      <w:r>
-        <w:rPr>
-          <w:rFonts w:ascii="Arial" w:eastAsia="Times New Roman" w:hAnsi="Arial" w:cs="Arial"/>
-          <w:b/>
-          <w:bCs/>
-          <w:color w:val="333333"/>
-          <w:sz w:val="28"/>
-          <w:szCs w:val="28"/>
-        </w:rPr>
-        <w:t>solid-state drive</w:t>
-      </w:r>
-      <w:r>
-        <w:rPr>
-          <w:rFonts w:ascii="Arial" w:eastAsia="Times New Roman" w:hAnsi="Arial" w:cs="Arial"/>
-          <w:color w:val="333333"/>
-          <w:sz w:val="28"/>
-          <w:szCs w:val="28"/>
-        </w:rPr>
-        <w:t>, or </w:t>
-      </w:r>
-      <w:r>
-        <w:rPr>
-          <w:rFonts w:ascii="Arial" w:eastAsia="Times New Roman" w:hAnsi="Arial" w:cs="Arial"/>
-          <w:b/>
-          <w:bCs/>
-          <w:color w:val="333333"/>
-          <w:sz w:val="28"/>
-          <w:szCs w:val="28"/>
-        </w:rPr>
-        <w:t>SSD</w:t>
-      </w:r>
-      <w:r>
-        <w:rPr>
-          <w:rFonts w:ascii="Arial" w:eastAsia="Times New Roman" w:hAnsi="Arial" w:cs="Arial"/>
-          <w:color w:val="333333"/>
-          <w:sz w:val="28"/>
-          <w:szCs w:val="28"/>
-        </w:rPr>
-        <w:t>, it uses semiconductor chips</w:t>
-      </w:r>
-      <w:r>
-        <w:rPr>
-          <w:rFonts w:ascii="Arial" w:eastAsia="Times New Roman" w:hAnsi="Arial" w:cs="Arial"/>
-          <w:color w:val="333333"/>
-          <w:sz w:val="28"/>
-          <w:szCs w:val="28"/>
-        </w:rPr>
-        <w:t xml:space="preserve"> </w:t>
-      </w:r>
-      <w:r>
-        <w:rPr>
-          <w:rFonts w:ascii="Arial" w:eastAsia="Times New Roman" w:hAnsi="Arial" w:cs="Arial"/>
-          <w:color w:val="333333"/>
-          <w:sz w:val="28"/>
-          <w:szCs w:val="28"/>
-        </w:rPr>
-        <w:t>to store data. The chips used in a solid-state drive</w:t>
-      </w:r>
-      <w:r>
-        <w:rPr>
-          <w:rFonts w:ascii="Arial" w:eastAsia="Times New Roman" w:hAnsi="Arial" w:cs="Arial"/>
-          <w:color w:val="333333"/>
-          <w:sz w:val="28"/>
-          <w:szCs w:val="28"/>
-        </w:rPr>
-        <w:t xml:space="preserve"> is</w:t>
-      </w:r>
-      <w:r>
-        <w:rPr>
-          <w:rFonts w:ascii="Arial" w:eastAsia="Times New Roman" w:hAnsi="Arial" w:cs="Arial"/>
-          <w:color w:val="333333"/>
-          <w:sz w:val="28"/>
-          <w:szCs w:val="28"/>
-        </w:rPr>
-        <w:t xml:space="preserve"> </w:t>
-      </w:r>
-      <w:r>
-        <w:rPr>
-          <w:rFonts w:ascii="Arial" w:eastAsia="Times New Roman" w:hAnsi="Arial" w:cs="Arial"/>
-          <w:color w:val="333333"/>
-          <w:sz w:val="28"/>
-          <w:szCs w:val="28"/>
-        </w:rPr>
-        <w:t>flash memory</w:t>
-      </w:r>
-      <w:r>
-        <w:rPr>
-          <w:rFonts w:ascii="Arial" w:eastAsia="Times New Roman" w:hAnsi="Arial" w:cs="Arial"/>
-          <w:color w:val="333333"/>
-          <w:sz w:val="28"/>
-          <w:szCs w:val="28"/>
-        </w:rPr>
-        <w:t xml:space="preserve">, meaning the data stays put even without power. </w:t>
-      </w:r>
-    </w:p>
-    <w:p>
-      <w:pPr>
-        <w:spacing w:after="192" w:line="360" w:lineRule="atLeast"/>
-        <w:outlineLvl w:val="1"/>
+        <w:t xml:space="preserve">Drive </w:t>
+      </w:r>
+      <w:r>
         <w:rPr>
           <w:rFonts w:ascii="inherit" w:eastAsia="Times New Roman" w:hAnsi="inherit" w:cs="Arial"/>
           <w:b/>
@@ -1227,61 +1433,692 @@
           <w:sz w:val="54"/>
           <w:szCs w:val="54"/>
         </w:rPr>
-      </w:pPr>
-      <w:r>
-        <w:rPr>
-          <w:rFonts w:ascii="inherit" w:eastAsia="Times New Roman" w:hAnsi="inherit" w:cs="Arial"/>
+        <w:t>Save Information?</w:t>
+      </w:r>
+    </w:p>
+    <w:p>
+      <w:pPr>
+        <w:spacing w:after="150" w:line="360" w:lineRule="atLeast"/>
+        <w:rPr>
+          <w:rFonts w:ascii="Arial" w:eastAsia="Times New Roman" w:hAnsi="Arial" w:cs="Arial"/>
+          <w:sz w:val="28"/>
+          <w:szCs w:val="28"/>
+        </w:rPr>
+      </w:pPr>
+      <w:r>
+        <w:rPr>
+          <w:rFonts w:ascii="Arial" w:eastAsia="Times New Roman" w:hAnsi="Arial" w:cs="Arial"/>
+          <w:sz w:val="28"/>
+          <w:szCs w:val="28"/>
+        </w:rPr>
+        <w:t xml:space="preserve">A solid-state drive saves information on </w:t>
+      </w:r>
+      <w:r>
+        <w:rPr>
+          <w:rFonts w:ascii="Arial" w:eastAsia="Times New Roman" w:hAnsi="Arial" w:cs="Arial"/>
+          <w:sz w:val="28"/>
+          <w:szCs w:val="28"/>
+        </w:rPr>
+        <w:t xml:space="preserve">NAND, a type of flash </w:t>
+      </w:r>
+      <w:r>
+        <w:rPr>
+          <w:rFonts w:ascii="Arial" w:eastAsia="Times New Roman" w:hAnsi="Arial" w:cs="Arial"/>
+          <w:sz w:val="28"/>
+          <w:szCs w:val="28"/>
+        </w:rPr>
+        <w:t>memory</w:t>
+      </w:r>
+      <w:r>
+        <w:rPr>
+          <w:rFonts w:ascii="Arial" w:eastAsia="Times New Roman" w:hAnsi="Arial" w:cs="Arial"/>
+          <w:sz w:val="28"/>
+          <w:szCs w:val="28"/>
+        </w:rPr>
+        <w:t>;</w:t>
+      </w:r>
+      <w:r>
+        <w:rPr>
+          <w:rFonts w:ascii="Arial" w:eastAsia="Times New Roman" w:hAnsi="Arial" w:cs="Arial"/>
+          <w:sz w:val="28"/>
+          <w:szCs w:val="28"/>
+        </w:rPr>
+        <w:t xml:space="preserve"> </w:t>
+      </w:r>
+      <w:r>
+        <w:rPr>
+          <w:rFonts w:ascii="Arial" w:eastAsia="Times New Roman" w:hAnsi="Arial" w:cs="Arial"/>
+          <w:sz w:val="28"/>
+          <w:szCs w:val="28"/>
+        </w:rPr>
+        <w:t xml:space="preserve">it </w:t>
+      </w:r>
+      <w:r>
+        <w:rPr>
+          <w:rFonts w:ascii="Arial" w:eastAsia="Times New Roman" w:hAnsi="Arial" w:cs="Arial"/>
+          <w:sz w:val="28"/>
+          <w:szCs w:val="28"/>
+        </w:rPr>
+        <w:t>use</w:t>
+      </w:r>
+      <w:r>
+        <w:rPr>
+          <w:rFonts w:ascii="Arial" w:eastAsia="Times New Roman" w:hAnsi="Arial" w:cs="Arial"/>
+          <w:sz w:val="28"/>
+          <w:szCs w:val="28"/>
+        </w:rPr>
+        <w:t>s</w:t>
+      </w:r>
+      <w:r>
+        <w:rPr>
+          <w:rFonts w:ascii="Arial" w:eastAsia="Times New Roman" w:hAnsi="Arial" w:cs="Arial"/>
+          <w:sz w:val="28"/>
+          <w:szCs w:val="28"/>
+        </w:rPr>
+        <w:t xml:space="preserve"> transistors to control the flow of electricity</w:t>
+      </w:r>
+      <w:r>
+        <w:rPr>
+          <w:rFonts w:ascii="Arial" w:eastAsia="Times New Roman" w:hAnsi="Arial" w:cs="Arial"/>
+          <w:sz w:val="28"/>
+          <w:szCs w:val="28"/>
+        </w:rPr>
+        <w:t xml:space="preserve"> using gates</w:t>
+      </w:r>
+      <w:r>
+        <w:rPr>
+          <w:rFonts w:ascii="Arial" w:eastAsia="Times New Roman" w:hAnsi="Arial" w:cs="Arial"/>
+          <w:sz w:val="28"/>
+          <w:szCs w:val="28"/>
+        </w:rPr>
+        <w:t xml:space="preserve">, </w:t>
+      </w:r>
+      <w:r>
+        <w:rPr>
+          <w:rFonts w:ascii="Arial" w:eastAsia="Times New Roman" w:hAnsi="Arial" w:cs="Arial"/>
+          <w:sz w:val="28"/>
+          <w:szCs w:val="28"/>
+        </w:rPr>
+        <w:t xml:space="preserve">which can be </w:t>
+      </w:r>
+      <w:r>
+        <w:rPr>
+          <w:rFonts w:ascii="Arial" w:eastAsia="Times New Roman" w:hAnsi="Arial" w:cs="Arial"/>
+          <w:sz w:val="28"/>
+          <w:szCs w:val="28"/>
+        </w:rPr>
+        <w:t>saved to</w:t>
+      </w:r>
+      <w:r>
+        <w:rPr>
+          <w:rFonts w:ascii="Arial" w:eastAsia="Times New Roman" w:hAnsi="Arial" w:cs="Arial"/>
+          <w:sz w:val="28"/>
+          <w:szCs w:val="28"/>
+        </w:rPr>
+        <w:t xml:space="preserve"> only a </w:t>
+      </w:r>
+      <w:r>
+        <w:rPr>
+          <w:rFonts w:ascii="Arial" w:eastAsia="Times New Roman" w:hAnsi="Arial" w:cs="Arial"/>
+          <w:sz w:val="28"/>
+          <w:szCs w:val="28"/>
+        </w:rPr>
+        <w:t>limited</w:t>
+      </w:r>
+      <w:r>
+        <w:rPr>
+          <w:rFonts w:ascii="Arial" w:eastAsia="Times New Roman" w:hAnsi="Arial" w:cs="Arial"/>
+          <w:sz w:val="28"/>
+          <w:szCs w:val="28"/>
+        </w:rPr>
+        <w:t xml:space="preserve"> number of times.</w:t>
+      </w:r>
+    </w:p>
+    <w:p>
+      <w:pPr>
+        <w:spacing w:after="150" w:line="276" w:lineRule="auto"/>
+        <w:rPr>
+          <w:rFonts w:ascii="Arial" w:eastAsia="Times New Roman" w:hAnsi="Arial" w:cs="Arial"/>
+          <w:color w:val="333333"/>
+          <w:sz w:val="28"/>
+          <w:szCs w:val="28"/>
+        </w:rPr>
+      </w:pPr>
+      <w:r>
+        <w:rPr>
+          <w:rFonts w:ascii="Arial" w:eastAsia="Times New Roman" w:hAnsi="Arial" w:cs="Arial"/>
+          <w:color w:val="333333"/>
+          <w:sz w:val="28"/>
+          <w:szCs w:val="28"/>
+        </w:rPr>
+        <w:t xml:space="preserve">Solid-state drives save information on flash memory. </w:t>
+      </w:r>
+      <w:r>
+        <w:rPr>
+          <w:rFonts w:ascii="Arial" w:eastAsia="Times New Roman" w:hAnsi="Arial" w:cs="Arial"/>
+          <w:color w:val="333333"/>
+          <w:sz w:val="28"/>
+          <w:szCs w:val="28"/>
+        </w:rPr>
+        <w:t>Flash</w:t>
+      </w:r>
+      <w:r>
+        <w:rPr>
+          <w:rFonts w:ascii="Arial" w:eastAsia="Times New Roman" w:hAnsi="Arial" w:cs="Arial"/>
+          <w:color w:val="333333"/>
+          <w:sz w:val="28"/>
+          <w:szCs w:val="28"/>
+        </w:rPr>
+        <w:t xml:space="preserve"> memory </w:t>
+      </w:r>
+      <w:r>
+        <w:rPr>
+          <w:rFonts w:ascii="Arial" w:eastAsia="Times New Roman" w:hAnsi="Arial" w:cs="Arial"/>
+          <w:color w:val="333333"/>
+          <w:sz w:val="28"/>
+          <w:szCs w:val="28"/>
+        </w:rPr>
+        <w:t xml:space="preserve">may sound </w:t>
+      </w:r>
+      <w:r>
+        <w:rPr>
+          <w:rFonts w:ascii="Arial" w:eastAsia="Times New Roman" w:hAnsi="Arial" w:cs="Arial"/>
+          <w:color w:val="333333"/>
+          <w:sz w:val="28"/>
+          <w:szCs w:val="28"/>
+        </w:rPr>
+        <w:t xml:space="preserve">familiar, </w:t>
+      </w:r>
+      <w:r>
+        <w:rPr>
+          <w:rFonts w:ascii="Arial" w:eastAsia="Times New Roman" w:hAnsi="Arial" w:cs="Arial"/>
+          <w:color w:val="333333"/>
+          <w:sz w:val="28"/>
+          <w:szCs w:val="28"/>
+        </w:rPr>
+        <w:t>as it is used in</w:t>
+      </w:r>
+      <w:r>
+        <w:rPr>
+          <w:rFonts w:ascii="Arial" w:eastAsia="Times New Roman" w:hAnsi="Arial" w:cs="Arial"/>
+          <w:color w:val="333333"/>
+          <w:sz w:val="28"/>
+          <w:szCs w:val="28"/>
+        </w:rPr>
+        <w:t xml:space="preserve"> thumb drives officially called USB flash drives. </w:t>
+      </w:r>
+      <w:r>
+        <w:rPr>
+          <w:rFonts w:ascii="Arial" w:eastAsia="Times New Roman" w:hAnsi="Arial" w:cs="Arial"/>
+          <w:color w:val="333333"/>
+          <w:sz w:val="28"/>
+          <w:szCs w:val="28"/>
+        </w:rPr>
+        <w:t>Thumb drives</w:t>
+      </w:r>
+      <w:r>
+        <w:rPr>
+          <w:rFonts w:ascii="Arial" w:eastAsia="Times New Roman" w:hAnsi="Arial" w:cs="Arial"/>
+          <w:color w:val="333333"/>
+          <w:sz w:val="28"/>
+          <w:szCs w:val="28"/>
+        </w:rPr>
+        <w:t xml:space="preserve"> use the same flash </w:t>
+      </w:r>
+      <w:r>
+        <w:rPr>
+          <w:rFonts w:ascii="Arial" w:eastAsia="Times New Roman" w:hAnsi="Arial" w:cs="Arial"/>
+          <w:color w:val="333333"/>
+          <w:sz w:val="28"/>
+          <w:szCs w:val="28"/>
+        </w:rPr>
+        <w:t>technology as SSDs</w:t>
+      </w:r>
+      <w:r>
+        <w:rPr>
+          <w:rFonts w:ascii="Arial" w:eastAsia="Times New Roman" w:hAnsi="Arial" w:cs="Arial"/>
+          <w:color w:val="333333"/>
+          <w:sz w:val="28"/>
+          <w:szCs w:val="28"/>
+        </w:rPr>
+        <w:t xml:space="preserve"> and can be thought of as the predecesso</w:t>
+      </w:r>
+      <w:r>
+        <w:rPr>
+          <w:rFonts w:ascii="Arial" w:eastAsia="Times New Roman" w:hAnsi="Arial" w:cs="Arial"/>
+          <w:color w:val="333333"/>
+          <w:sz w:val="28"/>
+          <w:szCs w:val="28"/>
+        </w:rPr>
+        <w:t>rs of today's solid-state drives</w:t>
+      </w:r>
+      <w:r>
+        <w:rPr>
+          <w:rFonts w:ascii="Arial" w:eastAsia="Times New Roman" w:hAnsi="Arial" w:cs="Arial"/>
+          <w:color w:val="333333"/>
+          <w:sz w:val="28"/>
+          <w:szCs w:val="28"/>
+        </w:rPr>
+        <w:t>.</w:t>
+      </w:r>
+    </w:p>
+    <w:p>
+      <w:pPr>
+        <w:spacing w:after="150" w:line="360" w:lineRule="atLeast"/>
+        <w:rPr>
+          <w:rFonts w:ascii="Arial" w:eastAsia="Times New Roman" w:hAnsi="Arial" w:cs="Arial"/>
+          <w:color w:val="333333"/>
+          <w:sz w:val="28"/>
+          <w:szCs w:val="28"/>
+        </w:rPr>
+      </w:pPr>
+      <w:r>
+        <w:rPr>
+          <w:rFonts w:ascii="Arial" w:eastAsia="Times New Roman" w:hAnsi="Arial" w:cs="Arial"/>
+          <w:color w:val="333333"/>
+          <w:sz w:val="28"/>
+          <w:szCs w:val="28"/>
+        </w:rPr>
+        <w:t xml:space="preserve">SSD uses flash memory of the type NAND to store information. NAND </w:t>
+      </w:r>
+      <w:r>
+        <w:rPr>
+          <w:rFonts w:ascii="Arial" w:eastAsia="Times New Roman" w:hAnsi="Arial" w:cs="Arial"/>
+          <w:color w:val="333333"/>
+          <w:sz w:val="28"/>
+          <w:szCs w:val="28"/>
+        </w:rPr>
+        <w:t>has </w:t>
+      </w:r>
+      <w:r>
+        <w:rPr>
+          <w:rFonts w:ascii="Arial" w:eastAsia="Times New Roman" w:hAnsi="Arial" w:cs="Arial"/>
+          <w:color w:val="333333"/>
+          <w:sz w:val="28"/>
+          <w:szCs w:val="28"/>
+        </w:rPr>
+        <w:t>transistors</w:t>
+      </w:r>
+      <w:r>
+        <w:rPr>
+          <w:rFonts w:ascii="Arial" w:eastAsia="Times New Roman" w:hAnsi="Arial" w:cs="Arial"/>
+          <w:color w:val="333333"/>
+          <w:sz w:val="28"/>
+          <w:szCs w:val="28"/>
+        </w:rPr>
+        <w:t xml:space="preserve"> (</w:t>
+      </w:r>
+      <w:r>
+        <w:rPr>
+          <w:rFonts w:ascii="Arial" w:eastAsia="Times New Roman" w:hAnsi="Arial" w:cs="Arial"/>
+          <w:color w:val="333333"/>
+          <w:sz w:val="28"/>
+          <w:szCs w:val="28"/>
+        </w:rPr>
+        <w:t>device</w:t>
+      </w:r>
+      <w:r>
+        <w:rPr>
+          <w:rFonts w:ascii="Arial" w:eastAsia="Times New Roman" w:hAnsi="Arial" w:cs="Arial"/>
+          <w:color w:val="333333"/>
+          <w:sz w:val="28"/>
+          <w:szCs w:val="28"/>
+        </w:rPr>
+        <w:t>s that control</w:t>
+      </w:r>
+      <w:r>
+        <w:rPr>
+          <w:rFonts w:ascii="Arial" w:eastAsia="Times New Roman" w:hAnsi="Arial" w:cs="Arial"/>
+          <w:color w:val="333333"/>
+          <w:sz w:val="28"/>
+          <w:szCs w:val="28"/>
+        </w:rPr>
+        <w:t xml:space="preserve"> the flow of an electric current)</w:t>
+      </w:r>
+      <w:r>
+        <w:rPr>
+          <w:rFonts w:ascii="Arial" w:eastAsia="Times New Roman" w:hAnsi="Arial" w:cs="Arial"/>
+          <w:color w:val="333333"/>
+          <w:sz w:val="28"/>
+          <w:szCs w:val="28"/>
+        </w:rPr>
+        <w:t xml:space="preserve"> arranged in a grid </w:t>
+      </w:r>
+      <w:r>
+        <w:rPr>
+          <w:rFonts w:ascii="Arial" w:eastAsia="Times New Roman" w:hAnsi="Arial" w:cs="Arial"/>
+          <w:color w:val="333333"/>
+          <w:sz w:val="28"/>
+          <w:szCs w:val="28"/>
+        </w:rPr>
+        <w:t xml:space="preserve">of </w:t>
+      </w:r>
+      <w:r>
+        <w:rPr>
+          <w:rFonts w:ascii="Arial" w:eastAsia="Times New Roman" w:hAnsi="Arial" w:cs="Arial"/>
+          <w:color w:val="333333"/>
+          <w:sz w:val="28"/>
+          <w:szCs w:val="28"/>
+        </w:rPr>
+        <w:t xml:space="preserve">columns and rows. At each intersection of </w:t>
+      </w:r>
+      <w:r>
+        <w:rPr>
+          <w:rFonts w:ascii="Arial" w:eastAsia="Times New Roman" w:hAnsi="Arial" w:cs="Arial"/>
+          <w:color w:val="333333"/>
+          <w:sz w:val="28"/>
+          <w:szCs w:val="28"/>
+        </w:rPr>
+        <w:t xml:space="preserve">a </w:t>
+      </w:r>
+      <w:r>
+        <w:rPr>
+          <w:rFonts w:ascii="Arial" w:eastAsia="Times New Roman" w:hAnsi="Arial" w:cs="Arial"/>
+          <w:color w:val="333333"/>
+          <w:sz w:val="28"/>
+          <w:szCs w:val="28"/>
+        </w:rPr>
+        <w:t xml:space="preserve">column and </w:t>
+      </w:r>
+      <w:r>
+        <w:rPr>
+          <w:rFonts w:ascii="Arial" w:eastAsia="Times New Roman" w:hAnsi="Arial" w:cs="Arial"/>
+          <w:color w:val="333333"/>
+          <w:sz w:val="28"/>
+          <w:szCs w:val="28"/>
+        </w:rPr>
+        <w:t xml:space="preserve">a </w:t>
+      </w:r>
+      <w:r>
+        <w:rPr>
+          <w:rFonts w:ascii="Arial" w:eastAsia="Times New Roman" w:hAnsi="Arial" w:cs="Arial"/>
+          <w:color w:val="333333"/>
+          <w:sz w:val="28"/>
+          <w:szCs w:val="28"/>
+        </w:rPr>
+        <w:t xml:space="preserve">row, two transistors form a </w:t>
+      </w:r>
+      <w:r>
+        <w:rPr>
+          <w:rFonts w:ascii="Arial" w:eastAsia="Times New Roman" w:hAnsi="Arial" w:cs="Arial"/>
+          <w:color w:val="333333"/>
+          <w:sz w:val="28"/>
+          <w:szCs w:val="28"/>
+        </w:rPr>
+        <w:t xml:space="preserve">NAND </w:t>
+      </w:r>
+      <w:r>
+        <w:rPr>
+          <w:rFonts w:ascii="Arial" w:eastAsia="Times New Roman" w:hAnsi="Arial" w:cs="Arial"/>
+          <w:color w:val="333333"/>
+          <w:sz w:val="28"/>
+          <w:szCs w:val="28"/>
+        </w:rPr>
+        <w:t>cell. One of the transistors</w:t>
+      </w:r>
+      <w:r>
+        <w:rPr>
+          <w:rFonts w:ascii="Arial" w:eastAsia="Times New Roman" w:hAnsi="Arial" w:cs="Arial"/>
+          <w:color w:val="333333"/>
+          <w:sz w:val="28"/>
+          <w:szCs w:val="28"/>
+        </w:rPr>
+        <w:t xml:space="preserve"> </w:t>
+      </w:r>
+      <w:r>
+        <w:rPr>
+          <w:rFonts w:ascii="Arial" w:eastAsia="Times New Roman" w:hAnsi="Arial" w:cs="Arial"/>
+          <w:color w:val="333333"/>
+          <w:sz w:val="28"/>
+          <w:szCs w:val="28"/>
+        </w:rPr>
+        <w:t>in the</w:t>
+      </w:r>
+      <w:r>
+        <w:rPr>
+          <w:rFonts w:ascii="Arial" w:eastAsia="Times New Roman" w:hAnsi="Arial" w:cs="Arial"/>
+          <w:color w:val="333333"/>
+          <w:sz w:val="28"/>
+          <w:szCs w:val="28"/>
+        </w:rPr>
+        <w:t xml:space="preserve"> NAND cell</w:t>
+      </w:r>
+      <w:r>
+        <w:rPr>
+          <w:rFonts w:ascii="Arial" w:eastAsia="Times New Roman" w:hAnsi="Arial" w:cs="Arial"/>
+          <w:color w:val="333333"/>
+          <w:sz w:val="28"/>
+          <w:szCs w:val="28"/>
+        </w:rPr>
+        <w:t xml:space="preserve"> is known as a </w:t>
+      </w:r>
+      <w:r>
+        <w:rPr>
+          <w:rFonts w:ascii="Arial" w:eastAsia="Times New Roman" w:hAnsi="Arial" w:cs="Arial"/>
           <w:b/>
           <w:bCs/>
           <w:color w:val="333333"/>
-          <w:sz w:val="54"/>
-          <w:szCs w:val="54"/>
-        </w:rPr>
-        <w:t xml:space="preserve">How Does </w:t>
-      </w:r>
-      <w:r>
-        <w:rPr>
-          <w:rFonts w:ascii="inherit" w:eastAsia="Times New Roman" w:hAnsi="inherit" w:cs="Arial"/>
+          <w:sz w:val="28"/>
+          <w:szCs w:val="28"/>
+        </w:rPr>
+        <w:t>control gate</w:t>
+      </w:r>
+      <w:r>
+        <w:rPr>
+          <w:rFonts w:ascii="Arial" w:eastAsia="Times New Roman" w:hAnsi="Arial" w:cs="Arial"/>
           <w:b/>
           <w:bCs/>
           <w:color w:val="333333"/>
-          <w:sz w:val="54"/>
-          <w:szCs w:val="54"/>
-        </w:rPr>
-        <w:t>a</w:t>
-      </w:r>
-      <w:r>
-        <w:rPr>
-          <w:rFonts w:ascii="inherit" w:eastAsia="Times New Roman" w:hAnsi="inherit" w:cs="Arial"/>
+          <w:sz w:val="28"/>
+          <w:szCs w:val="28"/>
+        </w:rPr>
+        <w:t>,</w:t>
+      </w:r>
+      <w:r>
+        <w:rPr>
+          <w:rFonts w:ascii="Arial" w:eastAsia="Times New Roman" w:hAnsi="Arial" w:cs="Arial"/>
+          <w:color w:val="333333"/>
+          <w:sz w:val="28"/>
+          <w:szCs w:val="28"/>
+        </w:rPr>
+        <w:t xml:space="preserve"> </w:t>
+      </w:r>
+      <w:r>
+        <w:rPr>
+          <w:rFonts w:ascii="Arial" w:eastAsia="Times New Roman" w:hAnsi="Arial" w:cs="Arial"/>
+          <w:color w:val="333333"/>
+          <w:sz w:val="28"/>
+          <w:szCs w:val="28"/>
+        </w:rPr>
+        <w:t xml:space="preserve">which </w:t>
+      </w:r>
+      <w:r>
+        <w:rPr>
+          <w:rFonts w:ascii="Arial" w:eastAsia="Times New Roman" w:hAnsi="Arial" w:cs="Arial"/>
+          <w:color w:val="333333"/>
+          <w:sz w:val="28"/>
+          <w:szCs w:val="28"/>
+        </w:rPr>
+        <w:t>is</w:t>
+      </w:r>
+      <w:r>
+        <w:rPr>
+          <w:rFonts w:ascii="Arial" w:eastAsia="Times New Roman" w:hAnsi="Arial" w:cs="Arial"/>
+          <w:color w:val="333333"/>
+          <w:sz w:val="28"/>
+          <w:szCs w:val="28"/>
+        </w:rPr>
+        <w:t xml:space="preserve"> </w:t>
+      </w:r>
+      <w:r>
+        <w:rPr>
+          <w:rFonts w:ascii="Arial" w:eastAsia="Times New Roman" w:hAnsi="Arial" w:cs="Arial"/>
+          <w:bCs/>
+          <w:color w:val="333333"/>
+          <w:sz w:val="28"/>
+          <w:szCs w:val="28"/>
+        </w:rPr>
+        <w:t xml:space="preserve">separated by an </w:t>
+      </w:r>
+      <w:r>
+        <w:rPr>
+          <w:rFonts w:ascii="Arial" w:eastAsia="Times New Roman" w:hAnsi="Arial" w:cs="Arial"/>
           <w:b/>
           <w:bCs/>
           <w:color w:val="333333"/>
-          <w:sz w:val="54"/>
-          <w:szCs w:val="54"/>
-        </w:rPr>
-        <w:t xml:space="preserve"> Solid-state </w:t>
-      </w:r>
-      <w:r>
-        <w:rPr>
-          <w:rFonts w:ascii="inherit" w:eastAsia="Times New Roman" w:hAnsi="inherit" w:cs="Arial"/>
+          <w:sz w:val="28"/>
+          <w:szCs w:val="28"/>
+        </w:rPr>
+        <w:t>insulator</w:t>
+      </w:r>
+      <w:r>
+        <w:rPr>
+          <w:rFonts w:ascii="Arial" w:eastAsia="Times New Roman" w:hAnsi="Arial" w:cs="Arial"/>
+          <w:color w:val="333333"/>
+          <w:sz w:val="28"/>
+          <w:szCs w:val="28"/>
+        </w:rPr>
+        <w:t xml:space="preserve"> </w:t>
+      </w:r>
+      <w:r>
+        <w:rPr>
+          <w:rFonts w:ascii="Arial" w:eastAsia="Times New Roman" w:hAnsi="Arial" w:cs="Arial"/>
+          <w:color w:val="333333"/>
+          <w:sz w:val="28"/>
+          <w:szCs w:val="28"/>
+        </w:rPr>
+        <w:t xml:space="preserve">to </w:t>
+      </w:r>
+      <w:r>
+        <w:rPr>
+          <w:rFonts w:ascii="Arial" w:eastAsia="Times New Roman" w:hAnsi="Arial" w:cs="Arial"/>
+          <w:color w:val="333333"/>
+          <w:sz w:val="28"/>
+          <w:szCs w:val="28"/>
+        </w:rPr>
+        <w:t>the other</w:t>
+      </w:r>
+      <w:r>
+        <w:rPr>
+          <w:rFonts w:ascii="Arial" w:eastAsia="Times New Roman" w:hAnsi="Arial" w:cs="Arial"/>
+          <w:color w:val="333333"/>
+          <w:sz w:val="28"/>
+          <w:szCs w:val="28"/>
+        </w:rPr>
+        <w:t xml:space="preserve"> transistor known</w:t>
+      </w:r>
+      <w:r>
+        <w:rPr>
+          <w:rFonts w:ascii="Arial" w:eastAsia="Times New Roman" w:hAnsi="Arial" w:cs="Arial"/>
+          <w:color w:val="333333"/>
+          <w:sz w:val="28"/>
+          <w:szCs w:val="28"/>
+        </w:rPr>
+        <w:t xml:space="preserve"> as a </w:t>
+      </w:r>
+      <w:r>
+        <w:rPr>
+          <w:rFonts w:ascii="Arial" w:eastAsia="Times New Roman" w:hAnsi="Arial" w:cs="Arial"/>
           <w:b/>
           <w:bCs/>
           <w:color w:val="333333"/>
-          <w:sz w:val="54"/>
-          <w:szCs w:val="54"/>
-        </w:rPr>
-        <w:t xml:space="preserve">Drive </w:t>
-      </w:r>
-      <w:r>
-        <w:rPr>
-          <w:rFonts w:ascii="inherit" w:eastAsia="Times New Roman" w:hAnsi="inherit" w:cs="Arial"/>
+          <w:sz w:val="28"/>
+          <w:szCs w:val="28"/>
+        </w:rPr>
+        <w:t>floating gate</w:t>
+      </w:r>
+      <w:r>
+        <w:rPr>
+          <w:rFonts w:ascii="Arial" w:eastAsia="Times New Roman" w:hAnsi="Arial" w:cs="Arial"/>
+          <w:color w:val="333333"/>
+          <w:sz w:val="28"/>
+          <w:szCs w:val="28"/>
+        </w:rPr>
+        <w:t xml:space="preserve">. </w:t>
+      </w:r>
+      <w:r>
+        <w:rPr>
+          <w:rFonts w:ascii="Arial" w:eastAsia="Times New Roman" w:hAnsi="Arial" w:cs="Arial"/>
+          <w:color w:val="333333"/>
+          <w:sz w:val="28"/>
+          <w:szCs w:val="28"/>
+        </w:rPr>
+        <w:t xml:space="preserve">All of this is sitting on a </w:t>
+      </w:r>
+      <w:r>
+        <w:rPr>
+          <w:rFonts w:ascii="Arial" w:eastAsia="Times New Roman" w:hAnsi="Arial" w:cs="Arial"/>
           <w:b/>
-          <w:bCs/>
-          <w:color w:val="333333"/>
-          <w:sz w:val="54"/>
-          <w:szCs w:val="54"/>
-        </w:rPr>
-        <w:t>Save Information?</w:t>
+          <w:color w:val="333333"/>
+          <w:sz w:val="28"/>
+          <w:szCs w:val="28"/>
+        </w:rPr>
+        <w:t>silicon substrate</w:t>
+      </w:r>
+      <w:r>
+        <w:rPr>
+          <w:rFonts w:ascii="Arial" w:eastAsia="Times New Roman" w:hAnsi="Arial" w:cs="Arial"/>
+          <w:b/>
+          <w:color w:val="333333"/>
+          <w:sz w:val="28"/>
+          <w:szCs w:val="28"/>
+        </w:rPr>
+        <w:t xml:space="preserve"> </w:t>
+      </w:r>
+      <w:r>
+        <w:rPr>
+          <w:rFonts w:ascii="Arial" w:eastAsia="Times New Roman" w:hAnsi="Arial" w:cs="Arial"/>
+          <w:color w:val="333333"/>
+          <w:sz w:val="28"/>
+          <w:szCs w:val="28"/>
+        </w:rPr>
+        <w:t>(figure 2)</w:t>
+      </w:r>
+      <w:r>
+        <w:rPr>
+          <w:rFonts w:ascii="Arial" w:eastAsia="Times New Roman" w:hAnsi="Arial" w:cs="Arial"/>
+          <w:b/>
+          <w:color w:val="333333"/>
+          <w:sz w:val="28"/>
+          <w:szCs w:val="28"/>
+        </w:rPr>
+        <w:t xml:space="preserve"> </w:t>
+      </w:r>
+      <w:r>
+        <w:rPr>
+          <w:rFonts w:ascii="Arial" w:eastAsia="Times New Roman" w:hAnsi="Arial" w:cs="Arial"/>
+          <w:color w:val="333333"/>
+          <w:sz w:val="28"/>
+          <w:szCs w:val="28"/>
+        </w:rPr>
+        <w:t xml:space="preserve">which holds the grid of </w:t>
+      </w:r>
+      <w:r>
+        <w:rPr>
+          <w:rFonts w:ascii="Arial" w:eastAsia="Times New Roman" w:hAnsi="Arial" w:cs="Arial"/>
+          <w:color w:val="333333"/>
+          <w:sz w:val="28"/>
+          <w:szCs w:val="28"/>
+        </w:rPr>
+        <w:t xml:space="preserve">NAND </w:t>
+      </w:r>
+      <w:r>
+        <w:rPr>
+          <w:rFonts w:ascii="Arial" w:eastAsia="Times New Roman" w:hAnsi="Arial" w:cs="Arial"/>
+          <w:color w:val="333333"/>
+          <w:sz w:val="28"/>
+          <w:szCs w:val="28"/>
+        </w:rPr>
+        <w:t>cells</w:t>
+      </w:r>
+      <w:r>
+        <w:rPr>
+          <w:rFonts w:ascii="Arial" w:eastAsia="Times New Roman" w:hAnsi="Arial" w:cs="Arial"/>
+          <w:color w:val="333333"/>
+          <w:sz w:val="28"/>
+          <w:szCs w:val="28"/>
+        </w:rPr>
+        <w:t xml:space="preserve">. </w:t>
       </w:r>
     </w:p>
     <w:p>
@@ -1289,33 +2126,116 @@
         <w:spacing w:after="150" w:line="360" w:lineRule="atLeast"/>
         <w:rPr>
           <w:rFonts w:ascii="Arial" w:eastAsia="Times New Roman" w:hAnsi="Arial" w:cs="Arial"/>
-          <w:color w:val="2E74B5" w:themeColor="accent1" w:themeShade="BF"/>
-          <w:sz w:val="28"/>
-          <w:szCs w:val="28"/>
-        </w:rPr>
-      </w:pPr>
-      <w:r>
-        <w:rPr>
-          <w:rFonts w:ascii="Arial" w:eastAsia="Times New Roman" w:hAnsi="Arial" w:cs="Arial"/>
-          <w:color w:val="2E74B5" w:themeColor="accent1" w:themeShade="BF"/>
-          <w:sz w:val="28"/>
-          <w:szCs w:val="28"/>
-        </w:rPr>
-        <w:t xml:space="preserve">A solid-state drive saves information on flash memory </w:t>
-      </w:r>
-      <w:r>
-        <w:rPr>
-          <w:rFonts w:ascii="Arial" w:eastAsia="Times New Roman" w:hAnsi="Arial" w:cs="Arial"/>
-          <w:color w:val="2E74B5" w:themeColor="accent1" w:themeShade="BF"/>
-          <w:sz w:val="28"/>
-          <w:szCs w:val="28"/>
-        </w:rPr>
-        <w:t>of the type NAND that use transistors,</w:t>
-      </w:r>
-      <w:r>
-        <w:rPr>
-          <w:rFonts w:ascii="Arial" w:eastAsia="Times New Roman" w:hAnsi="Arial" w:cs="Arial"/>
-          <w:color w:val="2E74B5" w:themeColor="accent1" w:themeShade="BF"/>
+          <w:color w:val="333333"/>
+          <w:sz w:val="28"/>
+          <w:szCs w:val="28"/>
+        </w:rPr>
+      </w:pPr>
+      <w:r>
+        <w:rPr>
+          <w:rFonts w:ascii="Arial" w:eastAsia="Times New Roman" w:hAnsi="Arial" w:cs="Arial"/>
+          <w:color w:val="333333"/>
+          <w:sz w:val="28"/>
+          <w:szCs w:val="28"/>
+        </w:rPr>
+        <w:t xml:space="preserve">A NAND cell </w:t>
+      </w:r>
+      <w:r>
+        <w:rPr>
+          <w:rFonts w:ascii="Arial" w:eastAsia="Times New Roman" w:hAnsi="Arial" w:cs="Arial"/>
+          <w:color w:val="333333"/>
+          <w:sz w:val="28"/>
+          <w:szCs w:val="28"/>
+        </w:rPr>
+        <w:t xml:space="preserve">saves </w:t>
+      </w:r>
+      <w:r>
+        <w:rPr>
+          <w:rFonts w:ascii="Arial" w:eastAsia="Times New Roman" w:hAnsi="Arial" w:cs="Arial"/>
+          <w:color w:val="333333"/>
+          <w:sz w:val="28"/>
+          <w:szCs w:val="28"/>
+        </w:rPr>
+        <w:t>information</w:t>
+      </w:r>
+      <w:r>
+        <w:rPr>
+          <w:rFonts w:ascii="Arial" w:eastAsia="Times New Roman" w:hAnsi="Arial" w:cs="Arial"/>
+          <w:color w:val="333333"/>
+          <w:sz w:val="28"/>
+          <w:szCs w:val="28"/>
+        </w:rPr>
+        <w:t xml:space="preserve"> by controlling the flow of electricity by using </w:t>
+      </w:r>
+      <w:r>
+        <w:rPr>
+          <w:rFonts w:ascii="Arial" w:eastAsia="Times New Roman" w:hAnsi="Arial" w:cs="Arial"/>
+          <w:color w:val="333333"/>
+          <w:sz w:val="28"/>
+          <w:szCs w:val="28"/>
+        </w:rPr>
+        <w:t xml:space="preserve">the </w:t>
+      </w:r>
+      <w:r>
+        <w:rPr>
+          <w:rFonts w:ascii="Arial" w:eastAsia="Times New Roman" w:hAnsi="Arial" w:cs="Arial"/>
+          <w:color w:val="333333"/>
+          <w:sz w:val="28"/>
+          <w:szCs w:val="28"/>
+        </w:rPr>
+        <w:t xml:space="preserve">gates. </w:t>
+      </w:r>
+      <w:r>
+        <w:rPr>
+          <w:rFonts w:ascii="Arial" w:eastAsia="Times New Roman" w:hAnsi="Arial" w:cs="Arial"/>
+          <w:color w:val="333333"/>
+          <w:sz w:val="28"/>
+          <w:szCs w:val="28"/>
+        </w:rPr>
+        <w:t xml:space="preserve">When current reaches the </w:t>
+      </w:r>
+      <w:r>
+        <w:rPr>
+          <w:rFonts w:ascii="Arial" w:eastAsia="Times New Roman" w:hAnsi="Arial" w:cs="Arial"/>
+          <w:b/>
+          <w:color w:val="333333"/>
+          <w:sz w:val="28"/>
+          <w:szCs w:val="28"/>
+        </w:rPr>
+        <w:t>control gate</w:t>
+      </w:r>
+      <w:r>
+        <w:rPr>
+          <w:rFonts w:ascii="Arial" w:eastAsia="Times New Roman" w:hAnsi="Arial" w:cs="Arial"/>
+          <w:color w:val="333333"/>
+          <w:sz w:val="28"/>
+          <w:szCs w:val="28"/>
+        </w:rPr>
+        <w:t xml:space="preserve">, electrons flow onto the </w:t>
+      </w:r>
+      <w:r>
+        <w:rPr>
+          <w:rFonts w:ascii="Arial" w:eastAsia="Times New Roman" w:hAnsi="Arial" w:cs="Arial"/>
+          <w:b/>
+          <w:color w:val="333333"/>
+          <w:sz w:val="28"/>
+          <w:szCs w:val="28"/>
+        </w:rPr>
+        <w:t>floating gate</w:t>
+      </w:r>
+      <w:r>
+        <w:rPr>
+          <w:rFonts w:ascii="Arial" w:eastAsia="Times New Roman" w:hAnsi="Arial" w:cs="Arial"/>
+          <w:color w:val="333333"/>
+          <w:sz w:val="28"/>
+          <w:szCs w:val="28"/>
+        </w:rPr>
+        <w:t>, creating a net positive charge that interrupts current flow.</w:t>
+      </w:r>
+      <w:r>
+        <w:rPr>
+          <w:rFonts w:ascii="Arial" w:eastAsia="Times New Roman" w:hAnsi="Arial" w:cs="Arial"/>
+          <w:color w:val="333333"/>
           <w:sz w:val="28"/>
           <w:szCs w:val="28"/>
         </w:rPr>
@@ -1324,76 +2244,110 @@
       <w:r>
         <w:rPr>
           <w:rFonts w:ascii="Arial" w:eastAsia="Times New Roman" w:hAnsi="Arial" w:cs="Arial"/>
-          <w:color w:val="2E74B5" w:themeColor="accent1" w:themeShade="BF"/>
-          <w:sz w:val="28"/>
-          <w:szCs w:val="28"/>
-        </w:rPr>
-        <w:t>which can be used only a finite number of times.</w:t>
-      </w:r>
-    </w:p>
-    <w:p>
-      <w:pPr>
-        <w:spacing w:after="150" w:line="276" w:lineRule="auto"/>
-        <w:rPr>
-          <w:rFonts w:ascii="Arial" w:eastAsia="Times New Roman" w:hAnsi="Arial" w:cs="Arial"/>
-          <w:color w:val="333333"/>
-          <w:sz w:val="28"/>
-          <w:szCs w:val="28"/>
-        </w:rPr>
-      </w:pPr>
-      <w:r>
-        <w:rPr>
-          <w:rFonts w:ascii="Arial" w:eastAsia="Times New Roman" w:hAnsi="Arial" w:cs="Arial"/>
-          <w:color w:val="333333"/>
-          <w:sz w:val="28"/>
-          <w:szCs w:val="28"/>
-        </w:rPr>
-        <w:t xml:space="preserve">Solid-state drives save information on flash memory. </w:t>
-      </w:r>
-      <w:r>
-        <w:rPr>
-          <w:rFonts w:ascii="Arial" w:eastAsia="Times New Roman" w:hAnsi="Arial" w:cs="Arial"/>
-          <w:color w:val="333333"/>
-          <w:sz w:val="28"/>
-          <w:szCs w:val="28"/>
-        </w:rPr>
-        <w:t xml:space="preserve">If flash memory </w:t>
-      </w:r>
-      <w:r>
-        <w:rPr>
-          <w:rFonts w:ascii="Arial" w:eastAsia="Times New Roman" w:hAnsi="Arial" w:cs="Arial"/>
-          <w:color w:val="333333"/>
-          <w:sz w:val="28"/>
-          <w:szCs w:val="28"/>
-        </w:rPr>
-        <w:t xml:space="preserve">may sound </w:t>
-      </w:r>
-      <w:r>
-        <w:rPr>
-          <w:rFonts w:ascii="Arial" w:eastAsia="Times New Roman" w:hAnsi="Arial" w:cs="Arial"/>
-          <w:color w:val="333333"/>
-          <w:sz w:val="28"/>
-          <w:szCs w:val="28"/>
-        </w:rPr>
-        <w:t xml:space="preserve">familiar, </w:t>
-      </w:r>
-      <w:r>
-        <w:rPr>
-          <w:rFonts w:ascii="Arial" w:eastAsia="Times New Roman" w:hAnsi="Arial" w:cs="Arial"/>
-          <w:color w:val="333333"/>
-          <w:sz w:val="28"/>
-          <w:szCs w:val="28"/>
-        </w:rPr>
-        <w:t>as it is used in</w:t>
-      </w:r>
-      <w:r>
-        <w:rPr>
-          <w:rFonts w:ascii="Arial" w:eastAsia="Times New Roman" w:hAnsi="Arial" w:cs="Arial"/>
-          <w:color w:val="333333"/>
-          <w:sz w:val="28"/>
-          <w:szCs w:val="28"/>
-        </w:rPr>
-        <w:t xml:space="preserve"> thumb drives. These devices are officially called USB flash drives. They use the </w:t>
+          <w:color w:val="333333"/>
+          <w:sz w:val="28"/>
+          <w:szCs w:val="28"/>
+        </w:rPr>
+        <w:t>If a</w:t>
+      </w:r>
+      <w:r>
+        <w:rPr>
+          <w:rFonts w:ascii="Arial" w:eastAsia="Times New Roman" w:hAnsi="Arial" w:cs="Arial"/>
+          <w:color w:val="333333"/>
+          <w:sz w:val="28"/>
+          <w:szCs w:val="28"/>
+        </w:rPr>
+        <w:t xml:space="preserve"> NAND</w:t>
+      </w:r>
+      <w:r>
+        <w:rPr>
+          <w:rFonts w:ascii="Arial" w:eastAsia="Times New Roman" w:hAnsi="Arial" w:cs="Arial"/>
+          <w:color w:val="333333"/>
+          <w:sz w:val="28"/>
+          <w:szCs w:val="28"/>
+        </w:rPr>
+        <w:t xml:space="preserve"> </w:t>
+      </w:r>
+      <w:r>
+        <w:rPr>
+          <w:rFonts w:ascii="Arial" w:eastAsia="Times New Roman" w:hAnsi="Arial" w:cs="Arial"/>
+          <w:color w:val="333333"/>
+          <w:sz w:val="28"/>
+          <w:szCs w:val="28"/>
+        </w:rPr>
+        <w:t>cell</w:t>
+      </w:r>
+      <w:r>
+        <w:rPr>
+          <w:rFonts w:ascii="Arial" w:eastAsia="Times New Roman" w:hAnsi="Arial" w:cs="Arial"/>
+          <w:color w:val="333333"/>
+          <w:sz w:val="28"/>
+          <w:szCs w:val="28"/>
+        </w:rPr>
+        <w:t xml:space="preserve"> conducts current, it has the value of 1. If it doesn't conduct current, it's 0. At first, all transistors are set to 1. But when a save operation begins, current is blocked to some transistors, turning them to 0. </w:t>
+      </w:r>
+      <w:r>
+        <w:rPr>
+          <w:rFonts w:ascii="Arial" w:eastAsia="Times New Roman" w:hAnsi="Arial" w:cs="Arial"/>
+          <w:color w:val="333333"/>
+          <w:sz w:val="28"/>
+          <w:szCs w:val="28"/>
+        </w:rPr>
+        <w:t xml:space="preserve">By applying </w:t>
+      </w:r>
+      <w:r>
+        <w:rPr>
+          <w:rFonts w:ascii="Arial" w:eastAsia="Times New Roman" w:hAnsi="Arial" w:cs="Arial"/>
+          <w:color w:val="333333"/>
+          <w:sz w:val="28"/>
+          <w:szCs w:val="28"/>
+        </w:rPr>
+        <w:t xml:space="preserve">a </w:t>
+      </w:r>
+      <w:r>
+        <w:rPr>
+          <w:rFonts w:ascii="Arial" w:eastAsia="Times New Roman" w:hAnsi="Arial" w:cs="Arial"/>
+          <w:color w:val="333333"/>
+          <w:sz w:val="28"/>
+          <w:szCs w:val="28"/>
+        </w:rPr>
+        <w:t>precise</w:t>
+      </w:r>
+      <w:r>
+        <w:rPr>
+          <w:rFonts w:ascii="Arial" w:eastAsia="Times New Roman" w:hAnsi="Arial" w:cs="Arial"/>
+          <w:color w:val="333333"/>
+          <w:sz w:val="28"/>
+          <w:szCs w:val="28"/>
+        </w:rPr>
+        <w:t xml:space="preserve"> amount</w:t>
+      </w:r>
+      <w:r>
+        <w:rPr>
+          <w:rFonts w:ascii="Arial" w:eastAsia="Times New Roman" w:hAnsi="Arial" w:cs="Arial"/>
+          <w:color w:val="333333"/>
+          <w:sz w:val="28"/>
+          <w:szCs w:val="28"/>
+        </w:rPr>
+        <w:t xml:space="preserve"> </w:t>
+      </w:r>
+      <w:r>
+        <w:rPr>
+          <w:rFonts w:ascii="Arial" w:eastAsia="Times New Roman" w:hAnsi="Arial" w:cs="Arial"/>
+          <w:color w:val="333333"/>
+          <w:sz w:val="28"/>
+          <w:szCs w:val="28"/>
+        </w:rPr>
+        <w:t>of electricity</w:t>
+      </w:r>
+      <w:r>
+        <w:rPr>
+          <w:rFonts w:ascii="Arial" w:eastAsia="Times New Roman" w:hAnsi="Arial" w:cs="Arial"/>
+          <w:color w:val="333333"/>
+          <w:sz w:val="28"/>
+          <w:szCs w:val="28"/>
+        </w:rPr>
+        <w:t xml:space="preserve"> to the transistors a </w:t>
       </w:r>
       <w:r>
         <w:rPr>
@@ -1403,225 +2357,16 @@
           <w:szCs w:val="28"/>
         </w:rPr>
         <w:lastRenderedPageBreak/>
-        <w:t>same flash technology and can be thought of as the predecesso</w:t>
-      </w:r>
-      <w:r>
-        <w:rPr>
-          <w:rFonts w:ascii="Arial" w:eastAsia="Times New Roman" w:hAnsi="Arial" w:cs="Arial"/>
-          <w:color w:val="333333"/>
-          <w:sz w:val="28"/>
-          <w:szCs w:val="28"/>
-        </w:rPr>
-        <w:t>rs of today's solid-state drives</w:t>
-      </w:r>
-      <w:r>
-        <w:rPr>
-          <w:rFonts w:ascii="Arial" w:eastAsia="Times New Roman" w:hAnsi="Arial" w:cs="Arial"/>
-          <w:color w:val="333333"/>
-          <w:sz w:val="28"/>
-          <w:szCs w:val="28"/>
-        </w:rPr>
-        <w:t>.</w:t>
-      </w:r>
-    </w:p>
-    <w:p>
-      <w:pPr>
-        <w:spacing w:after="150" w:line="360" w:lineRule="atLeast"/>
-        <w:rPr>
-          <w:rFonts w:ascii="Arial" w:eastAsia="Times New Roman" w:hAnsi="Arial" w:cs="Arial"/>
-          <w:color w:val="333333"/>
-          <w:sz w:val="28"/>
-          <w:szCs w:val="28"/>
-        </w:rPr>
-      </w:pPr>
-      <w:r>
-        <w:rPr>
-          <w:rFonts w:ascii="Arial" w:eastAsia="Times New Roman" w:hAnsi="Arial" w:cs="Arial"/>
-          <w:color w:val="333333"/>
-          <w:sz w:val="28"/>
-          <w:szCs w:val="28"/>
-        </w:rPr>
-        <w:t xml:space="preserve">The </w:t>
-      </w:r>
-      <w:r>
-        <w:rPr>
-          <w:rFonts w:ascii="Arial" w:eastAsia="Times New Roman" w:hAnsi="Arial" w:cs="Arial"/>
-          <w:color w:val="333333"/>
-          <w:sz w:val="28"/>
-          <w:szCs w:val="28"/>
-        </w:rPr>
-        <w:t>flash memory</w:t>
-      </w:r>
-      <w:r>
-        <w:rPr>
-          <w:rFonts w:ascii="Arial" w:eastAsia="Times New Roman" w:hAnsi="Arial" w:cs="Arial"/>
-          <w:color w:val="333333"/>
-          <w:sz w:val="28"/>
-          <w:szCs w:val="28"/>
-        </w:rPr>
-        <w:t xml:space="preserve"> </w:t>
-      </w:r>
-      <w:r>
-        <w:rPr>
-          <w:rFonts w:ascii="Arial" w:eastAsia="Times New Roman" w:hAnsi="Arial" w:cs="Arial"/>
-          <w:color w:val="333333"/>
-          <w:sz w:val="28"/>
-          <w:szCs w:val="28"/>
-        </w:rPr>
-        <w:t xml:space="preserve">SSD </w:t>
-      </w:r>
-      <w:r>
-        <w:rPr>
-          <w:rFonts w:ascii="Arial" w:eastAsia="Times New Roman" w:hAnsi="Arial" w:cs="Arial"/>
-          <w:color w:val="333333"/>
-          <w:sz w:val="28"/>
-          <w:szCs w:val="28"/>
-        </w:rPr>
-        <w:t>uses</w:t>
-      </w:r>
-      <w:r>
-        <w:rPr>
-          <w:rFonts w:ascii="Arial" w:eastAsia="Times New Roman" w:hAnsi="Arial" w:cs="Arial"/>
-          <w:color w:val="333333"/>
-          <w:sz w:val="28"/>
-          <w:szCs w:val="28"/>
-        </w:rPr>
-        <w:t>,</w:t>
-      </w:r>
-      <w:r>
-        <w:rPr>
-          <w:rFonts w:ascii="Arial" w:eastAsia="Times New Roman" w:hAnsi="Arial" w:cs="Arial"/>
-          <w:color w:val="333333"/>
-          <w:sz w:val="28"/>
-          <w:szCs w:val="28"/>
-        </w:rPr>
-        <w:t xml:space="preserve"> to save information,</w:t>
-      </w:r>
-      <w:r>
-        <w:rPr>
-          <w:rFonts w:ascii="Arial" w:eastAsia="Times New Roman" w:hAnsi="Arial" w:cs="Arial"/>
-          <w:color w:val="333333"/>
-          <w:sz w:val="28"/>
-          <w:szCs w:val="28"/>
-        </w:rPr>
-        <w:t xml:space="preserve"> </w:t>
-      </w:r>
-      <w:r>
-        <w:rPr>
-          <w:rFonts w:ascii="Arial" w:eastAsia="Times New Roman" w:hAnsi="Arial" w:cs="Arial"/>
-          <w:color w:val="333333"/>
-          <w:sz w:val="28"/>
-          <w:szCs w:val="28"/>
-        </w:rPr>
-        <w:t>is</w:t>
-      </w:r>
-      <w:r>
-        <w:rPr>
-          <w:rFonts w:ascii="Arial" w:eastAsia="Times New Roman" w:hAnsi="Arial" w:cs="Arial"/>
-          <w:color w:val="333333"/>
-          <w:sz w:val="28"/>
-          <w:szCs w:val="28"/>
-        </w:rPr>
-        <w:t xml:space="preserve"> of the t</w:t>
-      </w:r>
-      <w:r>
-        <w:rPr>
-          <w:rFonts w:ascii="Arial" w:eastAsia="Times New Roman" w:hAnsi="Arial" w:cs="Arial"/>
-          <w:color w:val="333333"/>
-          <w:sz w:val="28"/>
-          <w:szCs w:val="28"/>
-        </w:rPr>
-        <w:t>y</w:t>
-      </w:r>
-      <w:r>
-        <w:rPr>
-          <w:rFonts w:ascii="Arial" w:eastAsia="Times New Roman" w:hAnsi="Arial" w:cs="Arial"/>
-          <w:color w:val="333333"/>
-          <w:sz w:val="28"/>
-          <w:szCs w:val="28"/>
-        </w:rPr>
-        <w:t>pe</w:t>
-      </w:r>
-      <w:r>
-        <w:rPr>
-          <w:rFonts w:ascii="Arial" w:eastAsia="Times New Roman" w:hAnsi="Arial" w:cs="Arial"/>
-          <w:color w:val="333333"/>
-          <w:sz w:val="28"/>
-          <w:szCs w:val="28"/>
-        </w:rPr>
-        <w:t xml:space="preserve"> called</w:t>
-      </w:r>
-      <w:r>
-        <w:rPr>
-          <w:rFonts w:ascii="Arial" w:eastAsia="Times New Roman" w:hAnsi="Arial" w:cs="Arial"/>
-          <w:color w:val="333333"/>
-          <w:sz w:val="28"/>
-          <w:szCs w:val="28"/>
-        </w:rPr>
-        <w:t xml:space="preserve"> NAND</w:t>
-      </w:r>
-      <w:r>
-        <w:rPr>
-          <w:rFonts w:ascii="Arial" w:eastAsia="Times New Roman" w:hAnsi="Arial" w:cs="Arial"/>
-          <w:color w:val="333333"/>
-          <w:sz w:val="28"/>
-          <w:szCs w:val="28"/>
-        </w:rPr>
-        <w:t xml:space="preserve"> which</w:t>
-      </w:r>
-      <w:r>
-        <w:rPr>
-          <w:rFonts w:ascii="Arial" w:eastAsia="Times New Roman" w:hAnsi="Arial" w:cs="Arial"/>
-          <w:color w:val="333333"/>
-          <w:sz w:val="28"/>
-          <w:szCs w:val="28"/>
-        </w:rPr>
-        <w:t xml:space="preserve"> has </w:t>
-      </w:r>
-      <w:r>
-        <w:rPr>
-          <w:rFonts w:ascii="Arial" w:eastAsia="Times New Roman" w:hAnsi="Arial" w:cs="Arial"/>
-          <w:color w:val="333333"/>
-          <w:sz w:val="28"/>
-          <w:szCs w:val="28"/>
-        </w:rPr>
-        <w:t>transistors</w:t>
-      </w:r>
-      <w:r>
-        <w:rPr>
-          <w:rFonts w:ascii="Arial" w:eastAsia="Times New Roman" w:hAnsi="Arial" w:cs="Arial"/>
-          <w:color w:val="333333"/>
-          <w:sz w:val="28"/>
-          <w:szCs w:val="28"/>
-        </w:rPr>
-        <w:t xml:space="preserve"> (A device that controls the flow of an electric current)</w:t>
-      </w:r>
-      <w:r>
-        <w:rPr>
-          <w:rFonts w:ascii="Arial" w:eastAsia="Times New Roman" w:hAnsi="Arial" w:cs="Arial"/>
-          <w:color w:val="333333"/>
-          <w:sz w:val="28"/>
-          <w:szCs w:val="28"/>
-        </w:rPr>
-        <w:t xml:space="preserve"> arranged in a grid </w:t>
-      </w:r>
-      <w:r>
-        <w:rPr>
-          <w:rFonts w:ascii="Arial" w:eastAsia="Times New Roman" w:hAnsi="Arial" w:cs="Arial"/>
-          <w:color w:val="333333"/>
-          <w:sz w:val="28"/>
-          <w:szCs w:val="28"/>
-        </w:rPr>
-        <w:t xml:space="preserve">of </w:t>
-      </w:r>
-      <w:r>
-        <w:rPr>
-          <w:rFonts w:ascii="Arial" w:eastAsia="Times New Roman" w:hAnsi="Arial" w:cs="Arial"/>
-          <w:color w:val="333333"/>
-          <w:sz w:val="28"/>
-          <w:szCs w:val="28"/>
-        </w:rPr>
-        <w:t xml:space="preserve">columns and rows. At each intersection of column and row, two transistors form a </w:t>
+        <w:t>unique pattern of 1s and 0s emerges</w:t>
+      </w:r>
+      <w:r>
+        <w:rPr>
+          <w:rFonts w:ascii="Arial" w:eastAsia="Times New Roman" w:hAnsi="Arial" w:cs="Arial"/>
+          <w:color w:val="333333"/>
+          <w:sz w:val="28"/>
+          <w:szCs w:val="28"/>
+        </w:rPr>
+        <w:t xml:space="preserve"> on the grid of </w:t>
       </w:r>
       <w:r>
         <w:rPr>
@@ -1639,363 +2384,7 @@
           <w:sz w:val="28"/>
           <w:szCs w:val="28"/>
         </w:rPr>
-        <w:t>cell. One of the transistors</w:t>
-      </w:r>
-      <w:r>
-        <w:rPr>
-          <w:rFonts w:ascii="Arial" w:eastAsia="Times New Roman" w:hAnsi="Arial" w:cs="Arial"/>
-          <w:color w:val="333333"/>
-          <w:sz w:val="28"/>
-          <w:szCs w:val="28"/>
-        </w:rPr>
-        <w:t>, of the NAND cell,</w:t>
-      </w:r>
-      <w:r>
-        <w:rPr>
-          <w:rFonts w:ascii="Arial" w:eastAsia="Times New Roman" w:hAnsi="Arial" w:cs="Arial"/>
-          <w:color w:val="333333"/>
-          <w:sz w:val="28"/>
-          <w:szCs w:val="28"/>
-        </w:rPr>
-        <w:t xml:space="preserve"> is known as a </w:t>
-      </w:r>
-      <w:r>
-        <w:rPr>
-          <w:rFonts w:ascii="Arial" w:eastAsia="Times New Roman" w:hAnsi="Arial" w:cs="Arial"/>
-          <w:b/>
-          <w:bCs/>
-          <w:color w:val="333333"/>
-          <w:sz w:val="28"/>
-          <w:szCs w:val="28"/>
-        </w:rPr>
-        <w:t>control gate</w:t>
-      </w:r>
-      <w:r>
-        <w:rPr>
-          <w:rFonts w:ascii="Arial" w:eastAsia="Times New Roman" w:hAnsi="Arial" w:cs="Arial"/>
-          <w:color w:val="333333"/>
-          <w:sz w:val="28"/>
-          <w:szCs w:val="28"/>
-        </w:rPr>
-        <w:t xml:space="preserve"> </w:t>
-      </w:r>
-      <w:r>
-        <w:rPr>
-          <w:rFonts w:ascii="Arial" w:eastAsia="Times New Roman" w:hAnsi="Arial" w:cs="Arial"/>
-          <w:color w:val="333333"/>
-          <w:sz w:val="28"/>
-          <w:szCs w:val="28"/>
-        </w:rPr>
-        <w:t xml:space="preserve">which </w:t>
-      </w:r>
-      <w:r>
-        <w:rPr>
-          <w:rFonts w:ascii="Arial" w:eastAsia="Times New Roman" w:hAnsi="Arial" w:cs="Arial"/>
-          <w:color w:val="333333"/>
-          <w:sz w:val="28"/>
-          <w:szCs w:val="28"/>
-        </w:rPr>
-        <w:t>is</w:t>
-      </w:r>
-      <w:r>
-        <w:rPr>
-          <w:rFonts w:ascii="Arial" w:eastAsia="Times New Roman" w:hAnsi="Arial" w:cs="Arial"/>
-          <w:color w:val="333333"/>
-          <w:sz w:val="28"/>
-          <w:szCs w:val="28"/>
-        </w:rPr>
-        <w:t xml:space="preserve"> </w:t>
-      </w:r>
-      <w:r>
-        <w:rPr>
-          <w:rFonts w:ascii="Arial" w:eastAsia="Times New Roman" w:hAnsi="Arial" w:cs="Arial"/>
-          <w:bCs/>
-          <w:color w:val="333333"/>
-          <w:sz w:val="28"/>
-          <w:szCs w:val="28"/>
-        </w:rPr>
-        <w:t xml:space="preserve">separated by an </w:t>
-      </w:r>
-      <w:r>
-        <w:rPr>
-          <w:rFonts w:ascii="Arial" w:eastAsia="Times New Roman" w:hAnsi="Arial" w:cs="Arial"/>
-          <w:b/>
-          <w:bCs/>
-          <w:color w:val="333333"/>
-          <w:sz w:val="28"/>
-          <w:szCs w:val="28"/>
-        </w:rPr>
-        <w:t>insulator</w:t>
-      </w:r>
-      <w:r>
-        <w:rPr>
-          <w:rFonts w:ascii="Arial" w:eastAsia="Times New Roman" w:hAnsi="Arial" w:cs="Arial"/>
-          <w:color w:val="333333"/>
-          <w:sz w:val="28"/>
-          <w:szCs w:val="28"/>
-        </w:rPr>
-        <w:t xml:space="preserve"> </w:t>
-      </w:r>
-      <w:r>
-        <w:rPr>
-          <w:rFonts w:ascii="Arial" w:eastAsia="Times New Roman" w:hAnsi="Arial" w:cs="Arial"/>
-          <w:color w:val="333333"/>
-          <w:sz w:val="28"/>
-          <w:szCs w:val="28"/>
-        </w:rPr>
-        <w:t xml:space="preserve">to </w:t>
-      </w:r>
-      <w:r>
-        <w:rPr>
-          <w:rFonts w:ascii="Arial" w:eastAsia="Times New Roman" w:hAnsi="Arial" w:cs="Arial"/>
-          <w:color w:val="333333"/>
-          <w:sz w:val="28"/>
-          <w:szCs w:val="28"/>
-        </w:rPr>
-        <w:t>the other</w:t>
-      </w:r>
-      <w:r>
-        <w:rPr>
-          <w:rFonts w:ascii="Arial" w:eastAsia="Times New Roman" w:hAnsi="Arial" w:cs="Arial"/>
-          <w:color w:val="333333"/>
-          <w:sz w:val="28"/>
-          <w:szCs w:val="28"/>
-        </w:rPr>
-        <w:t xml:space="preserve"> transistor known</w:t>
-      </w:r>
-      <w:r>
-        <w:rPr>
-          <w:rFonts w:ascii="Arial" w:eastAsia="Times New Roman" w:hAnsi="Arial" w:cs="Arial"/>
-          <w:color w:val="333333"/>
-          <w:sz w:val="28"/>
-          <w:szCs w:val="28"/>
-        </w:rPr>
-        <w:t xml:space="preserve"> as a </w:t>
-      </w:r>
-      <w:r>
-        <w:rPr>
-          <w:rFonts w:ascii="Arial" w:eastAsia="Times New Roman" w:hAnsi="Arial" w:cs="Arial"/>
-          <w:b/>
-          <w:bCs/>
-          <w:color w:val="333333"/>
-          <w:sz w:val="28"/>
-          <w:szCs w:val="28"/>
-        </w:rPr>
-        <w:t>floating gate</w:t>
-      </w:r>
-      <w:r>
-        <w:rPr>
-          <w:rFonts w:ascii="Arial" w:eastAsia="Times New Roman" w:hAnsi="Arial" w:cs="Arial"/>
-          <w:color w:val="333333"/>
-          <w:sz w:val="28"/>
-          <w:szCs w:val="28"/>
-        </w:rPr>
-        <w:t xml:space="preserve">. </w:t>
-      </w:r>
-      <w:r>
-        <w:rPr>
-          <w:rFonts w:ascii="Arial" w:eastAsia="Times New Roman" w:hAnsi="Arial" w:cs="Arial"/>
-          <w:color w:val="333333"/>
-          <w:sz w:val="28"/>
-          <w:szCs w:val="28"/>
-        </w:rPr>
-        <w:t xml:space="preserve">All of this is sitting on a </w:t>
-      </w:r>
-      <w:r>
-        <w:rPr>
-          <w:rFonts w:ascii="Arial" w:eastAsia="Times New Roman" w:hAnsi="Arial" w:cs="Arial"/>
-          <w:b/>
-          <w:color w:val="333333"/>
-          <w:sz w:val="28"/>
-          <w:szCs w:val="28"/>
-        </w:rPr>
-        <w:t>silicon substrate</w:t>
-      </w:r>
-      <w:r>
-        <w:rPr>
-          <w:rFonts w:ascii="Arial" w:eastAsia="Times New Roman" w:hAnsi="Arial" w:cs="Arial"/>
-          <w:b/>
-          <w:color w:val="333333"/>
-          <w:sz w:val="28"/>
-          <w:szCs w:val="28"/>
-        </w:rPr>
-        <w:t xml:space="preserve"> </w:t>
-      </w:r>
-      <w:r>
-        <w:rPr>
-          <w:rFonts w:ascii="Arial" w:eastAsia="Times New Roman" w:hAnsi="Arial" w:cs="Arial"/>
-          <w:color w:val="333333"/>
-          <w:sz w:val="28"/>
-          <w:szCs w:val="28"/>
-        </w:rPr>
-        <w:t>(figure 2)</w:t>
-      </w:r>
-      <w:r>
-        <w:rPr>
-          <w:rFonts w:ascii="Arial" w:eastAsia="Times New Roman" w:hAnsi="Arial" w:cs="Arial"/>
-          <w:b/>
-          <w:color w:val="333333"/>
-          <w:sz w:val="28"/>
-          <w:szCs w:val="28"/>
-        </w:rPr>
-        <w:t xml:space="preserve"> </w:t>
-      </w:r>
-      <w:r>
-        <w:rPr>
-          <w:rFonts w:ascii="Arial" w:eastAsia="Times New Roman" w:hAnsi="Arial" w:cs="Arial"/>
-          <w:color w:val="333333"/>
-          <w:sz w:val="28"/>
-          <w:szCs w:val="28"/>
-        </w:rPr>
-        <w:t>which holds the grid of cells</w:t>
-      </w:r>
-      <w:r>
-        <w:rPr>
-          <w:rFonts w:ascii="Arial" w:eastAsia="Times New Roman" w:hAnsi="Arial" w:cs="Arial"/>
-          <w:color w:val="333333"/>
-          <w:sz w:val="28"/>
-          <w:szCs w:val="28"/>
-        </w:rPr>
-        <w:t xml:space="preserve">. </w:t>
-      </w:r>
-    </w:p>
-    <w:p>
-      <w:pPr>
-        <w:spacing w:after="150" w:line="360" w:lineRule="atLeast"/>
-        <w:rPr>
-          <w:rFonts w:ascii="Arial" w:eastAsia="Times New Roman" w:hAnsi="Arial" w:cs="Arial"/>
-          <w:color w:val="333333"/>
-          <w:sz w:val="28"/>
-          <w:szCs w:val="28"/>
-        </w:rPr>
-      </w:pPr>
-      <w:r>
-        <w:rPr>
-          <w:rFonts w:ascii="Arial" w:eastAsia="Times New Roman" w:hAnsi="Arial" w:cs="Arial"/>
-          <w:color w:val="333333"/>
-          <w:sz w:val="28"/>
-          <w:szCs w:val="28"/>
-        </w:rPr>
-        <w:t xml:space="preserve">A NAND cell works by controlling the flow of electricity by using gates. </w:t>
-      </w:r>
-      <w:r>
-        <w:rPr>
-          <w:rFonts w:ascii="Arial" w:eastAsia="Times New Roman" w:hAnsi="Arial" w:cs="Arial"/>
-          <w:color w:val="333333"/>
-          <w:sz w:val="28"/>
-          <w:szCs w:val="28"/>
-        </w:rPr>
-        <w:t xml:space="preserve">When current reaches the </w:t>
-      </w:r>
-      <w:r>
-        <w:rPr>
-          <w:rFonts w:ascii="Arial" w:eastAsia="Times New Roman" w:hAnsi="Arial" w:cs="Arial"/>
-          <w:b/>
-          <w:color w:val="333333"/>
-          <w:sz w:val="28"/>
-          <w:szCs w:val="28"/>
-        </w:rPr>
-        <w:t>control gate</w:t>
-      </w:r>
-      <w:r>
-        <w:rPr>
-          <w:rFonts w:ascii="Arial" w:eastAsia="Times New Roman" w:hAnsi="Arial" w:cs="Arial"/>
-          <w:color w:val="333333"/>
-          <w:sz w:val="28"/>
-          <w:szCs w:val="28"/>
-        </w:rPr>
-        <w:t xml:space="preserve">, electrons flow onto the </w:t>
-      </w:r>
-      <w:r>
-        <w:rPr>
-          <w:rFonts w:ascii="Arial" w:eastAsia="Times New Roman" w:hAnsi="Arial" w:cs="Arial"/>
-          <w:b/>
-          <w:color w:val="333333"/>
-          <w:sz w:val="28"/>
-          <w:szCs w:val="28"/>
-        </w:rPr>
-        <w:t>floating gate</w:t>
-      </w:r>
-      <w:r>
-        <w:rPr>
-          <w:rFonts w:ascii="Arial" w:eastAsia="Times New Roman" w:hAnsi="Arial" w:cs="Arial"/>
-          <w:color w:val="333333"/>
-          <w:sz w:val="28"/>
-          <w:szCs w:val="28"/>
-        </w:rPr>
-        <w:t>, creating a net positive charge that interrupts current flow.</w:t>
-      </w:r>
-      <w:r>
-        <w:rPr>
-          <w:rFonts w:ascii="Arial" w:eastAsia="Times New Roman" w:hAnsi="Arial" w:cs="Arial"/>
-          <w:color w:val="333333"/>
-          <w:sz w:val="28"/>
-          <w:szCs w:val="28"/>
-        </w:rPr>
-        <w:t xml:space="preserve"> </w:t>
-      </w:r>
-      <w:r>
-        <w:rPr>
-          <w:rFonts w:ascii="Arial" w:eastAsia="Times New Roman" w:hAnsi="Arial" w:cs="Arial"/>
-          <w:color w:val="333333"/>
-          <w:sz w:val="28"/>
-          <w:szCs w:val="28"/>
-        </w:rPr>
-        <w:t>If a</w:t>
-      </w:r>
-      <w:r>
-        <w:rPr>
-          <w:rFonts w:ascii="Arial" w:eastAsia="Times New Roman" w:hAnsi="Arial" w:cs="Arial"/>
-          <w:color w:val="333333"/>
-          <w:sz w:val="28"/>
-          <w:szCs w:val="28"/>
-        </w:rPr>
-        <w:t xml:space="preserve"> NAND</w:t>
-      </w:r>
-      <w:r>
-        <w:rPr>
-          <w:rFonts w:ascii="Arial" w:eastAsia="Times New Roman" w:hAnsi="Arial" w:cs="Arial"/>
-          <w:color w:val="333333"/>
-          <w:sz w:val="28"/>
-          <w:szCs w:val="28"/>
-        </w:rPr>
-        <w:t xml:space="preserve"> </w:t>
-      </w:r>
-      <w:r>
-        <w:rPr>
-          <w:rFonts w:ascii="Arial" w:eastAsia="Times New Roman" w:hAnsi="Arial" w:cs="Arial"/>
-          <w:color w:val="333333"/>
-          <w:sz w:val="28"/>
-          <w:szCs w:val="28"/>
-        </w:rPr>
-        <w:t>cell</w:t>
-      </w:r>
-      <w:r>
-        <w:rPr>
-          <w:rFonts w:ascii="Arial" w:eastAsia="Times New Roman" w:hAnsi="Arial" w:cs="Arial"/>
-          <w:color w:val="333333"/>
-          <w:sz w:val="28"/>
-          <w:szCs w:val="28"/>
-        </w:rPr>
-        <w:t xml:space="preserve"> conducts current, it has the value of 1. If it doesn't conduct current, it's 0. At first, all transistors are set to 1. But when a save operation begins, current is blocked to some transistors, turning them to 0. </w:t>
-      </w:r>
-      <w:r>
-        <w:rPr>
-          <w:rFonts w:ascii="Arial" w:eastAsia="Times New Roman" w:hAnsi="Arial" w:cs="Arial"/>
-          <w:color w:val="333333"/>
-          <w:sz w:val="28"/>
-          <w:szCs w:val="28"/>
-        </w:rPr>
-        <w:t>By applying precise voltages to the transistors a unique pattern of 1s and 0s emerges</w:t>
-      </w:r>
-      <w:r>
-        <w:rPr>
-          <w:rFonts w:ascii="Arial" w:eastAsia="Times New Roman" w:hAnsi="Arial" w:cs="Arial"/>
-          <w:color w:val="333333"/>
-          <w:sz w:val="28"/>
-          <w:szCs w:val="28"/>
-        </w:rPr>
-        <w:t xml:space="preserve"> on the grid of cells</w:t>
+        <w:t>cells</w:t>
       </w:r>
       <w:r>
         <w:rPr>
@@ -2020,7 +2409,6 @@
         <w:rPr>
           <w:noProof/>
         </w:rPr>
-        <w:lastRenderedPageBreak/>
         <w:drawing>
           <wp:inline distT="0" distB="0" distL="0" distR="0">
             <wp:extent cx="3810000" cy="1885950"/>
@@ -2091,16 +2479,7 @@
           <w:sz w:val="28"/>
           <w:szCs w:val="28"/>
         </w:rPr>
-        <w:t>F</w:t>
-      </w:r>
-      <w:r>
-        <w:rPr>
-          <w:rFonts w:ascii="Arial" w:eastAsia="Times New Roman" w:hAnsi="Arial" w:cs="Arial"/>
-          <w:color w:val="333333"/>
-          <w:sz w:val="28"/>
-          <w:szCs w:val="28"/>
-        </w:rPr>
-        <w:t>igure 2. NAND Cell</w:t>
+        <w:t>Figure 2. NAND Cell</w:t>
       </w:r>
     </w:p>
     <w:p>
@@ -2160,7 +2539,178 @@
           <w:sz w:val="28"/>
           <w:szCs w:val="28"/>
         </w:rPr>
-        <w:t>The NAND flash used in SSDs can only be used for a finite number of writes. Each time a cell goes through an erase cycle, some charge is left in the floating-gate transistor, which changes its resistance. As the resistance builds, the amount of current required to change the gate increases. Eventually, the gate can't be flipped at all, rendering it useless. This process doesn't affect the read capabilities of SSD, because reading only requires checking, not changing, the voltages of cells. As a result, NAND flash can "rot" into a read-only state.</w:t>
+        <w:t xml:space="preserve">The NAND flash used in SSDs can only be used for a </w:t>
+      </w:r>
+      <w:r>
+        <w:rPr>
+          <w:rFonts w:ascii="Arial" w:eastAsia="Times New Roman" w:hAnsi="Arial" w:cs="Arial"/>
+          <w:color w:val="333333"/>
+          <w:sz w:val="28"/>
+          <w:szCs w:val="28"/>
+        </w:rPr>
+        <w:t>limited number of times to save information</w:t>
+      </w:r>
+      <w:r>
+        <w:rPr>
+          <w:rFonts w:ascii="Arial" w:eastAsia="Times New Roman" w:hAnsi="Arial" w:cs="Arial"/>
+          <w:color w:val="333333"/>
+          <w:sz w:val="28"/>
+          <w:szCs w:val="28"/>
+        </w:rPr>
+        <w:t>. Each time a</w:t>
+      </w:r>
+      <w:r>
+        <w:rPr>
+          <w:rFonts w:ascii="Arial" w:eastAsia="Times New Roman" w:hAnsi="Arial" w:cs="Arial"/>
+          <w:color w:val="333333"/>
+          <w:sz w:val="28"/>
+          <w:szCs w:val="28"/>
+        </w:rPr>
+        <w:t xml:space="preserve"> NAND</w:t>
+      </w:r>
+      <w:r>
+        <w:rPr>
+          <w:rFonts w:ascii="Arial" w:eastAsia="Times New Roman" w:hAnsi="Arial" w:cs="Arial"/>
+          <w:color w:val="333333"/>
+          <w:sz w:val="28"/>
+          <w:szCs w:val="28"/>
+        </w:rPr>
+        <w:t xml:space="preserve"> cell goes through an erase cycle, some charge is left in the floating-gate transistor</w:t>
+      </w:r>
+      <w:r>
+        <w:rPr>
+          <w:rFonts w:ascii="Arial" w:eastAsia="Times New Roman" w:hAnsi="Arial" w:cs="Arial"/>
+          <w:color w:val="333333"/>
+          <w:sz w:val="28"/>
+          <w:szCs w:val="28"/>
+        </w:rPr>
+        <w:t xml:space="preserve">. </w:t>
+      </w:r>
+      <w:r>
+        <w:rPr>
+          <w:rFonts w:ascii="Arial" w:eastAsia="Times New Roman" w:hAnsi="Arial" w:cs="Arial"/>
+          <w:color w:val="333333"/>
+          <w:sz w:val="28"/>
+          <w:szCs w:val="28"/>
+        </w:rPr>
+        <w:t xml:space="preserve">As the </w:t>
+      </w:r>
+      <w:r>
+        <w:rPr>
+          <w:rFonts w:ascii="Arial" w:eastAsia="Times New Roman" w:hAnsi="Arial" w:cs="Arial"/>
+          <w:color w:val="333333"/>
+          <w:sz w:val="28"/>
+          <w:szCs w:val="28"/>
+        </w:rPr>
+        <w:t>amount of charge left</w:t>
+      </w:r>
+      <w:r>
+        <w:rPr>
+          <w:rFonts w:ascii="Arial" w:eastAsia="Times New Roman" w:hAnsi="Arial" w:cs="Arial"/>
+          <w:color w:val="333333"/>
+          <w:sz w:val="28"/>
+          <w:szCs w:val="28"/>
+        </w:rPr>
+        <w:t xml:space="preserve"> builds</w:t>
+      </w:r>
+      <w:r>
+        <w:rPr>
+          <w:rFonts w:ascii="Arial" w:eastAsia="Times New Roman" w:hAnsi="Arial" w:cs="Arial"/>
+          <w:color w:val="333333"/>
+          <w:sz w:val="28"/>
+          <w:szCs w:val="28"/>
+        </w:rPr>
+        <w:t xml:space="preserve"> up</w:t>
+      </w:r>
+      <w:r>
+        <w:rPr>
+          <w:rFonts w:ascii="Arial" w:eastAsia="Times New Roman" w:hAnsi="Arial" w:cs="Arial"/>
+          <w:color w:val="333333"/>
+          <w:sz w:val="28"/>
+          <w:szCs w:val="28"/>
+        </w:rPr>
+        <w:t xml:space="preserve">, the amount of current required to change the gate increases. Eventually, the gate can't be flipped at all, </w:t>
+      </w:r>
+      <w:r>
+        <w:rPr>
+          <w:rFonts w:ascii="Arial" w:eastAsia="Times New Roman" w:hAnsi="Arial" w:cs="Arial"/>
+          <w:color w:val="333333"/>
+          <w:sz w:val="28"/>
+          <w:szCs w:val="28"/>
+        </w:rPr>
+        <w:t>making it impossible to save new information</w:t>
+      </w:r>
+      <w:r>
+        <w:rPr>
+          <w:rFonts w:ascii="Arial" w:eastAsia="Times New Roman" w:hAnsi="Arial" w:cs="Arial"/>
+          <w:color w:val="333333"/>
+          <w:sz w:val="28"/>
+          <w:szCs w:val="28"/>
+        </w:rPr>
+        <w:t>. This process doesn't affect the r</w:t>
+      </w:r>
+      <w:r>
+        <w:rPr>
+          <w:rFonts w:ascii="Arial" w:eastAsia="Times New Roman" w:hAnsi="Arial" w:cs="Arial"/>
+          <w:color w:val="333333"/>
+          <w:sz w:val="28"/>
+          <w:szCs w:val="28"/>
+        </w:rPr>
+        <w:t>ead capabilities of a SSD</w:t>
+      </w:r>
+      <w:r>
+        <w:rPr>
+          <w:rFonts w:ascii="Arial" w:eastAsia="Times New Roman" w:hAnsi="Arial" w:cs="Arial"/>
+          <w:color w:val="333333"/>
+          <w:sz w:val="28"/>
+          <w:szCs w:val="28"/>
+        </w:rPr>
+        <w:t xml:space="preserve"> because reading only requires checking, not changing, the </w:t>
+      </w:r>
+      <w:r>
+        <w:rPr>
+          <w:rFonts w:ascii="Arial" w:eastAsia="Times New Roman" w:hAnsi="Arial" w:cs="Arial"/>
+          <w:color w:val="333333"/>
+          <w:sz w:val="28"/>
+          <w:szCs w:val="28"/>
+        </w:rPr>
+        <w:t xml:space="preserve">electrical </w:t>
+      </w:r>
+      <w:r>
+        <w:rPr>
+          <w:rFonts w:ascii="Arial" w:eastAsia="Times New Roman" w:hAnsi="Arial" w:cs="Arial"/>
+          <w:color w:val="333333"/>
+          <w:sz w:val="28"/>
+          <w:szCs w:val="28"/>
+        </w:rPr>
+        <w:t>state</w:t>
+      </w:r>
+      <w:r>
+        <w:rPr>
+          <w:rFonts w:ascii="Arial" w:eastAsia="Times New Roman" w:hAnsi="Arial" w:cs="Arial"/>
+          <w:color w:val="333333"/>
+          <w:sz w:val="28"/>
+          <w:szCs w:val="28"/>
+        </w:rPr>
+        <w:t xml:space="preserve"> of </w:t>
+      </w:r>
+      <w:r>
+        <w:rPr>
+          <w:rFonts w:ascii="Arial" w:eastAsia="Times New Roman" w:hAnsi="Arial" w:cs="Arial"/>
+          <w:color w:val="333333"/>
+          <w:sz w:val="28"/>
+          <w:szCs w:val="28"/>
+        </w:rPr>
+        <w:t xml:space="preserve">NAND </w:t>
+      </w:r>
+      <w:r>
+        <w:rPr>
+          <w:rFonts w:ascii="Arial" w:eastAsia="Times New Roman" w:hAnsi="Arial" w:cs="Arial"/>
+          <w:color w:val="333333"/>
+          <w:sz w:val="28"/>
+          <w:szCs w:val="28"/>
+        </w:rPr>
+        <w:t>cells. As a result, NAND flash can "rot" into a read-only state.</w:t>
       </w:r>
     </w:p>
     <w:p>
@@ -2185,7 +2735,6 @@
           <w:sz w:val="54"/>
           <w:szCs w:val="54"/>
         </w:rPr>
-        <w:lastRenderedPageBreak/>
         <w:t>How do</w:t>
       </w:r>
       <w:r>
@@ -2250,7 +2799,25 @@
           <w:sz w:val="28"/>
           <w:szCs w:val="28"/>
         </w:rPr>
-        <w:t xml:space="preserve">Solid-state drives perform more reliably, using less power, with more speed that even casual users will notice. </w:t>
+        <w:t xml:space="preserve">Solid-state drives perform </w:t>
+      </w:r>
+      <w:r>
+        <w:rPr>
+          <w:rFonts w:ascii="Arial" w:eastAsia="Times New Roman" w:hAnsi="Arial" w:cs="Arial"/>
+          <w:color w:val="333333"/>
+          <w:sz w:val="28"/>
+          <w:szCs w:val="28"/>
+        </w:rPr>
+        <w:t>more reliably, using less power</w:t>
+      </w:r>
+      <w:r>
+        <w:rPr>
+          <w:rFonts w:ascii="Arial" w:eastAsia="Times New Roman" w:hAnsi="Arial" w:cs="Arial"/>
+          <w:color w:val="333333"/>
+          <w:sz w:val="28"/>
+          <w:szCs w:val="28"/>
+        </w:rPr>
+        <w:t xml:space="preserve"> with more speed that even casual users will notice. </w:t>
       </w:r>
     </w:p>
     <w:p>
@@ -2297,6 +2864,24 @@
           <w:sz w:val="28"/>
           <w:szCs w:val="28"/>
         </w:rPr>
+        <w:t xml:space="preserve"> than HDDs even taking into the account the limited times a SSD can save information</w:t>
+      </w:r>
+      <w:r>
+        <w:rPr>
+          <w:rFonts w:ascii="Arial" w:eastAsia="Times New Roman" w:hAnsi="Arial" w:cs="Arial"/>
+          <w:color w:val="333333"/>
+          <w:sz w:val="28"/>
+          <w:szCs w:val="28"/>
+        </w:rPr>
+        <w:t>.</w:t>
+      </w:r>
+      <w:r>
+        <w:rPr>
+          <w:rFonts w:ascii="Arial" w:eastAsia="Times New Roman" w:hAnsi="Arial" w:cs="Arial"/>
+          <w:color w:val="333333"/>
+          <w:sz w:val="28"/>
+          <w:szCs w:val="28"/>
+        </w:rPr>
         <w:t xml:space="preserve"> </w:t>
       </w:r>
       <w:r>
@@ -2306,34 +2891,43 @@
           <w:sz w:val="28"/>
           <w:szCs w:val="28"/>
         </w:rPr>
-        <w:t>which means a few more years added to the lifespan of the device.</w:t>
-      </w:r>
-      <w:r>
-        <w:rPr>
-          <w:rFonts w:ascii="Arial" w:eastAsia="Times New Roman" w:hAnsi="Arial" w:cs="Arial"/>
-          <w:color w:val="333333"/>
-          <w:sz w:val="28"/>
-          <w:szCs w:val="28"/>
-        </w:rPr>
-        <w:t xml:space="preserve"> </w:t>
-      </w:r>
-      <w:r>
-        <w:rPr>
-          <w:rFonts w:ascii="Arial" w:eastAsia="Times New Roman" w:hAnsi="Arial" w:cs="Arial"/>
-          <w:color w:val="333333"/>
-          <w:sz w:val="28"/>
-          <w:szCs w:val="28"/>
-        </w:rPr>
-        <w:t xml:space="preserve">With no moving parts SSDs are </w:t>
-      </w:r>
-      <w:r>
-        <w:rPr>
-          <w:rFonts w:ascii="Arial" w:eastAsia="Times New Roman" w:hAnsi="Arial" w:cs="Arial"/>
-          <w:color w:val="333333"/>
-          <w:sz w:val="28"/>
-          <w:szCs w:val="28"/>
-        </w:rPr>
-        <w:t xml:space="preserve">also super quiet, with none of the whirring and clicking </w:t>
+        <w:t>With no moving parts</w:t>
+      </w:r>
+      <w:r>
+        <w:rPr>
+          <w:rFonts w:ascii="Arial" w:eastAsia="Times New Roman" w:hAnsi="Arial" w:cs="Arial"/>
+          <w:color w:val="333333"/>
+          <w:sz w:val="28"/>
+          <w:szCs w:val="28"/>
+        </w:rPr>
+        <w:t>,</w:t>
+      </w:r>
+      <w:r>
+        <w:rPr>
+          <w:rFonts w:ascii="Arial" w:eastAsia="Times New Roman" w:hAnsi="Arial" w:cs="Arial"/>
+          <w:color w:val="333333"/>
+          <w:sz w:val="28"/>
+          <w:szCs w:val="28"/>
+        </w:rPr>
+        <w:t xml:space="preserve"> SSDs are </w:t>
+      </w:r>
+      <w:r>
+        <w:rPr>
+          <w:rFonts w:ascii="Arial" w:eastAsia="Times New Roman" w:hAnsi="Arial" w:cs="Arial"/>
+          <w:color w:val="333333"/>
+          <w:sz w:val="28"/>
+          <w:szCs w:val="28"/>
+        </w:rPr>
+        <w:t>also super quiet</w:t>
+      </w:r>
+      <w:r>
+        <w:rPr>
+          <w:rFonts w:ascii="Arial" w:eastAsia="Times New Roman" w:hAnsi="Arial" w:cs="Arial"/>
+          <w:color w:val="333333"/>
+          <w:sz w:val="28"/>
+          <w:szCs w:val="28"/>
+        </w:rPr>
+        <w:t xml:space="preserve"> with none of the whirring and clicking </w:t>
       </w:r>
       <w:r>
         <w:rPr>
@@ -2409,25 +3003,34 @@
           <w:sz w:val="28"/>
           <w:szCs w:val="28"/>
         </w:rPr>
-        <w:t xml:space="preserve">An even bigger deal is the </w:t>
-      </w:r>
-      <w:r>
-        <w:rPr>
-          <w:rFonts w:ascii="Arial" w:eastAsia="Times New Roman" w:hAnsi="Arial" w:cs="Arial"/>
-          <w:color w:val="333333"/>
-          <w:sz w:val="28"/>
-          <w:szCs w:val="28"/>
-        </w:rPr>
-        <w:t xml:space="preserve">speed </w:t>
-      </w:r>
-      <w:r>
-        <w:rPr>
-          <w:rFonts w:ascii="Arial" w:eastAsia="Times New Roman" w:hAnsi="Arial" w:cs="Arial"/>
-          <w:color w:val="333333"/>
-          <w:sz w:val="28"/>
-          <w:szCs w:val="28"/>
-        </w:rPr>
-        <w:t xml:space="preserve">performance of solid-state drives compared to HDDs. With no moving heads and spinning platters, SSDs can access one piece of data as quickly as any other piece, even if they aren't in the same proximity. The speediness of the device manifests itself in </w:t>
+        <w:t>The speed performance of SSDs is better than HDDs</w:t>
+      </w:r>
+      <w:r>
+        <w:rPr>
+          <w:rFonts w:ascii="Arial" w:eastAsia="Times New Roman" w:hAnsi="Arial" w:cs="Arial"/>
+          <w:color w:val="333333"/>
+          <w:sz w:val="28"/>
+          <w:szCs w:val="28"/>
+        </w:rPr>
+        <w:t>. With no moving heads and spinning platters, SSDs can access one piece of data as quickly as any other piece, even if they aren't i</w:t>
+      </w:r>
+      <w:r>
+        <w:rPr>
+          <w:rFonts w:ascii="Arial" w:eastAsia="Times New Roman" w:hAnsi="Arial" w:cs="Arial"/>
+          <w:color w:val="333333"/>
+          <w:sz w:val="28"/>
+          <w:szCs w:val="28"/>
+        </w:rPr>
+        <w:t>n the same proximity. The speed</w:t>
+      </w:r>
+      <w:r>
+        <w:rPr>
+          <w:rFonts w:ascii="Arial" w:eastAsia="Times New Roman" w:hAnsi="Arial" w:cs="Arial"/>
+          <w:color w:val="333333"/>
+          <w:sz w:val="28"/>
+          <w:szCs w:val="28"/>
+        </w:rPr>
+        <w:t xml:space="preserve"> of the device manifests itself in </w:t>
       </w:r>
       <w:r>
         <w:rPr>
@@ -2463,7 +3066,38 @@
           <w:sz w:val="28"/>
           <w:szCs w:val="28"/>
         </w:rPr>
-        <w:t xml:space="preserve"> tasks, from booting up system software to opening files to reading and writing data. </w:t>
+        <w:t xml:space="preserve"> tasks, from </w:t>
+      </w:r>
+      <w:r>
+        <w:rPr>
+          <w:rFonts w:ascii="Arial" w:eastAsia="Times New Roman" w:hAnsi="Arial" w:cs="Arial"/>
+          <w:color w:val="333333"/>
+          <w:sz w:val="28"/>
+          <w:szCs w:val="28"/>
+        </w:rPr>
+        <w:lastRenderedPageBreak/>
+        <w:t xml:space="preserve">booting up system software to opening files to reading and writing data. </w:t>
+      </w:r>
+    </w:p>
+    <w:p>
+      <w:pPr>
+        <w:spacing w:before="120" w:after="150" w:line="240" w:lineRule="auto"/>
+        <w:outlineLvl w:val="2"/>
+        <w:rPr>
+          <w:rFonts w:ascii="Arial" w:eastAsia="Times New Roman" w:hAnsi="Arial" w:cs="Arial"/>
+          <w:color w:val="333333"/>
+          <w:sz w:val="28"/>
+          <w:szCs w:val="28"/>
+        </w:rPr>
+      </w:pPr>
+      <w:r>
+        <w:rPr>
+          <w:rFonts w:ascii="Arial" w:eastAsia="Times New Roman" w:hAnsi="Arial" w:cs="Arial"/>
+          <w:color w:val="333333"/>
+          <w:sz w:val="28"/>
+          <w:szCs w:val="28"/>
+        </w:rPr>
+        <w:t>Even a casual user will notice a significant increase in the performance of a computer equipped with an SSD. But a power user will really feel the difference.  Today, gamers, photographers and anyone editing graphics or video files will appreciate the boost in speed a solid-state drive delivers.</w:t>
       </w:r>
     </w:p>
     <w:p>
@@ -2486,9 +3120,37 @@
           <w:sz w:val="28"/>
           <w:szCs w:val="28"/>
         </w:rPr>
-        <w:lastRenderedPageBreak/>
-        <w:t>Even a casual user will notice a significant increase in the performance of a computer equipped with an SSD. But a power user will really feel the difference.  Today, gamers, photographers and anyone editing graphics or video files will appreciate the boost in speed a solid-state drive delivers.</w:t>
-      </w:r>
+        <w:t xml:space="preserve">Solid-state drives, the newest form of hard disk drives, </w:t>
+      </w:r>
+      <w:r>
+        <w:rPr>
+          <w:rFonts w:ascii="Arial" w:eastAsia="Times New Roman" w:hAnsi="Arial" w:cs="Arial"/>
+          <w:color w:val="333333"/>
+          <w:sz w:val="28"/>
+          <w:szCs w:val="28"/>
+        </w:rPr>
+        <w:t>looks like a tradition</w:t>
+      </w:r>
+      <w:r>
+        <w:rPr>
+          <w:rFonts w:ascii="Arial" w:eastAsia="Times New Roman" w:hAnsi="Arial" w:cs="Arial"/>
+          <w:color w:val="333333"/>
+          <w:sz w:val="28"/>
+          <w:szCs w:val="28"/>
+        </w:rPr>
+        <w:t>al</w:t>
+      </w:r>
+      <w:r>
+        <w:rPr>
+          <w:rFonts w:ascii="Arial" w:eastAsia="Times New Roman" w:hAnsi="Arial" w:cs="Arial"/>
+          <w:color w:val="333333"/>
+          <w:sz w:val="28"/>
+          <w:szCs w:val="28"/>
+        </w:rPr>
+        <w:t xml:space="preserve"> HDD, yet saves information differently using flash memory, which results in higher performance and reliability. </w:t>
+      </w:r>
+      <w:bookmarkStart w:id="0" w:name="_GoBack"/>
+      <w:bookmarkEnd w:id="0"/>
     </w:p>
     <w:p>
       <w:pPr>
@@ -2730,7 +3392,16 @@
           <w:sz w:val="28"/>
           <w:szCs w:val="28"/>
         </w:rPr>
-        <w:t>Aaronson, Lauren. "How It Works: The Sturdiest Solid-State Storage." Popular Science. March 13, 2008. (Aug. 22, 2012) http://www.popsci.com/node/19967</w:t>
+        <w:t xml:space="preserve">Aaronson, Lauren. "How It Works: The Sturdiest Solid-State Storage." Popular </w:t>
+      </w:r>
+      <w:r>
+        <w:rPr>
+          <w:rFonts w:ascii="Arial" w:eastAsia="Times New Roman" w:hAnsi="Arial" w:cs="Arial"/>
+          <w:color w:val="333333"/>
+          <w:sz w:val="28"/>
+          <w:szCs w:val="28"/>
+        </w:rPr>
+        <w:t>Science. March 13, 2008. (Aug. 22, 2012) http://www.popsci.com/node/19967</w:t>
       </w:r>
     </w:p>
     <w:p>
@@ -2780,7 +3451,6 @@
           <w:sz w:val="28"/>
           <w:szCs w:val="28"/>
         </w:rPr>
-        <w:lastRenderedPageBreak/>
         <w:t xml:space="preserve">Evans, Chris. "Flash! All-Solid-State Arrays." </w:t>
       </w:r>
       <w:proofErr w:type="spellStart"/>
@@ -2972,6 +3642,7 @@
           <w:sz w:val="28"/>
           <w:szCs w:val="28"/>
         </w:rPr>
+        <w:lastRenderedPageBreak/>
         <w:t>Intel. "Intel Solid-state Drives: An Introduction." (Aug. 22, 2012) http://www.intel.com/content/www/us/en/solid-state-drives/intel-solid-state-drives-an-introduction.html</w:t>
       </w:r>
     </w:p>
@@ -2997,7 +3668,6 @@
           <w:sz w:val="28"/>
           <w:szCs w:val="28"/>
         </w:rPr>
-        <w:lastRenderedPageBreak/>
         <w:t xml:space="preserve">Johnston, Casey. "Seagate hybrid drive approaches solid-state speeds at hard-disk prices." </w:t>
       </w:r>
       <w:proofErr w:type="spellStart"/>
@@ -3163,7 +3833,6 @@
           <w:sz w:val="28"/>
           <w:szCs w:val="28"/>
         </w:rPr>
-        <w:lastRenderedPageBreak/>
         <w:t xml:space="preserve">Wright, Michael and </w:t>
       </w:r>
       <w:proofErr w:type="spellStart"/>
@@ -3187,6 +3856,85 @@
         <w:t xml:space="preserve"> Patel. "Hard Disk Drives." How Things Work Today. Crown Publishers. 2000.</w:t>
       </w:r>
     </w:p>
+    <w:sdt>
+      <w:sdtPr>
+        <w:id w:val="-1953229416"/>
+        <w:bibliography/>
+      </w:sdtPr>
+      <w:sdtContent>
+        <w:p>
+          <w:pPr>
+            <w:numPr>
+              <w:ilvl w:val="0"/>
+              <w:numId w:val="2"/>
+            </w:numPr>
+            <w:spacing w:before="100" w:beforeAutospacing="1" w:after="100" w:afterAutospacing="1" w:line="360" w:lineRule="atLeast"/>
+            <w:ind w:left="135" w:right="135"/>
+            <w:rPr>
+              <w:rFonts w:ascii="Arial" w:eastAsia="Times New Roman" w:hAnsi="Arial" w:cs="Arial"/>
+              <w:color w:val="333333"/>
+              <w:sz w:val="28"/>
+              <w:szCs w:val="28"/>
+            </w:rPr>
+          </w:pPr>
+          <w:r>
+            <w:rPr>
+              <w:rFonts w:ascii="Arial" w:eastAsia="Times New Roman" w:hAnsi="Arial" w:cs="Arial"/>
+              <w:color w:val="333333"/>
+              <w:sz w:val="28"/>
+              <w:szCs w:val="28"/>
+            </w:rPr>
+            <w:fldChar w:fldCharType="begin"/>
+          </w:r>
+          <w:r>
+            <w:rPr>
+              <w:rFonts w:ascii="Arial" w:eastAsia="Times New Roman" w:hAnsi="Arial" w:cs="Arial"/>
+              <w:color w:val="333333"/>
+              <w:sz w:val="28"/>
+              <w:szCs w:val="28"/>
+            </w:rPr>
+            <w:instrText xml:space="preserve"> BIBLIOGRAPHY </w:instrText>
+          </w:r>
+          <w:r>
+            <w:rPr>
+              <w:rFonts w:ascii="Arial" w:eastAsia="Times New Roman" w:hAnsi="Arial" w:cs="Arial"/>
+              <w:color w:val="333333"/>
+              <w:sz w:val="28"/>
+              <w:szCs w:val="28"/>
+            </w:rPr>
+            <w:fldChar w:fldCharType="separate"/>
+          </w:r>
+          <w:r>
+            <w:rPr>
+              <w:rFonts w:ascii="Arial" w:eastAsia="Times New Roman" w:hAnsi="Arial" w:cs="Arial"/>
+              <w:color w:val="333333"/>
+              <w:sz w:val="28"/>
+              <w:szCs w:val="28"/>
+            </w:rPr>
+            <w:t>Inflation. (2016, November 26). Retrieved from Dollar Times: http://www.dollartimes.com/inflation/inflation.php?amount=50000&amp;year=1956</w:t>
+          </w:r>
+        </w:p>
+        <w:p>
+          <w:pPr>
+            <w:numPr>
+              <w:ilvl w:val="0"/>
+              <w:numId w:val="2"/>
+            </w:numPr>
+            <w:spacing w:before="100" w:beforeAutospacing="1" w:after="100" w:afterAutospacing="1" w:line="360" w:lineRule="atLeast"/>
+            <w:ind w:left="135" w:right="135"/>
+          </w:pPr>
+          <w:r>
+            <w:rPr>
+              <w:rFonts w:ascii="Arial" w:eastAsia="Times New Roman" w:hAnsi="Arial" w:cs="Arial"/>
+              <w:color w:val="333333"/>
+              <w:sz w:val="28"/>
+              <w:szCs w:val="28"/>
+            </w:rPr>
+            <w:fldChar w:fldCharType="end"/>
+          </w:r>
+        </w:p>
+      </w:sdtContent>
+    </w:sdt>
     <w:p>
       <w:r>
         <w:t xml:space="preserve">Second source </w:t>
@@ -3213,7 +3961,7 @@
 </file>
 
 <file path=word/numbering.xml><?xml version="1.0" encoding="utf-8"?>
-<w:numbering xmlns:wpc="http://schemas.microsoft.com/office/word/2010/wordprocessingCanvas" xmlns:cx="http://schemas.microsoft.com/office/drawing/2014/chartex" xmlns:mc="http://schemas.openxmlformats.org/markup-compatibility/2006" xmlns:o="urn:schemas-microsoft-com:office:office" xmlns:r="http://schemas.openxmlformats.org/officeDocument/2006/relationships" xmlns:m="http://schemas.openxmlformats.org/officeDocument/2006/math" xmlns:v="urn:schemas-microsoft-com:vml" xmlns:wp14="http://schemas.microsoft.com/office/word/2010/wordprocessingDrawing" xmlns:wp="http://schemas.openxmlformats.org/drawingml/2006/wordprocessingDrawing" xmlns:w10="urn:schemas-microsoft-com:office:word" xmlns:w="http://schemas.openxmlformats.org/wordprocessingml/2006/main" xmlns:w14="http://schemas.microsoft.com/office/word/2010/wordml" xmlns:w15="http://schemas.microsoft.com/office/word/2012/wordml" xmlns:w16se="http://schemas.microsoft.com/office/word/2015/wordml/symex" xmlns:wpg="http://schemas.microsoft.com/office/word/2010/wordprocessingGroup" xmlns:wpi="http://schemas.microsoft.com/office/word/2010/wordprocessingInk" xmlns:wne="http://schemas.microsoft.com/office/word/2006/wordml" xmlns:wps="http://schemas.microsoft.com/office/word/2010/wordprocessingShape" mc:Ignorable="w14 w15 w16se wp14">
+<w:numbering xmlns:wpc="http://schemas.microsoft.com/office/word/2010/wordprocessingCanvas" xmlns:mc="http://schemas.openxmlformats.org/markup-compatibility/2006" xmlns:o="urn:schemas-microsoft-com:office:office" xmlns:r="http://schemas.openxmlformats.org/officeDocument/2006/relationships" xmlns:m="http://schemas.openxmlformats.org/officeDocument/2006/math" xmlns:v="urn:schemas-microsoft-com:vml" xmlns:wp14="http://schemas.microsoft.com/office/word/2010/wordprocessingDrawing" xmlns:wp="http://schemas.openxmlformats.org/drawingml/2006/wordprocessingDrawing" xmlns:w10="urn:schemas-microsoft-com:office:word" xmlns:w="http://schemas.openxmlformats.org/wordprocessingml/2006/main" xmlns:w14="http://schemas.microsoft.com/office/word/2010/wordml" xmlns:w15="http://schemas.microsoft.com/office/word/2012/wordml" xmlns:wpg="http://schemas.microsoft.com/office/word/2010/wordprocessingGroup" xmlns:wpi="http://schemas.microsoft.com/office/word/2010/wordprocessingInk" xmlns:wne="http://schemas.microsoft.com/office/word/2006/wordml" xmlns:wps="http://schemas.microsoft.com/office/word/2010/wordprocessingShape" mc:Ignorable="w14 w15 wp14">
   <w:abstractNum w:abstractNumId="0" w15:restartNumberingAfterBreak="0">
     <w:nsid w:val="42143235"/>
     <w:multiLevelType w:val="multilevel"/>
@@ -3522,7 +4270,7 @@
 </file>
 
 <file path=word/styles.xml><?xml version="1.0" encoding="utf-8"?>
-<w:styles xmlns:mc="http://schemas.openxmlformats.org/markup-compatibility/2006" xmlns:r="http://schemas.openxmlformats.org/officeDocument/2006/relationships" xmlns:w="http://schemas.openxmlformats.org/wordprocessingml/2006/main" xmlns:w14="http://schemas.microsoft.com/office/word/2010/wordml" xmlns:w15="http://schemas.microsoft.com/office/word/2012/wordml" xmlns:w16se="http://schemas.microsoft.com/office/word/2015/wordml/symex" mc:Ignorable="w14 w15 w16se">
+<w:styles xmlns:mc="http://schemas.openxmlformats.org/markup-compatibility/2006" xmlns:r="http://schemas.openxmlformats.org/officeDocument/2006/relationships" xmlns:w="http://schemas.openxmlformats.org/wordprocessingml/2006/main" xmlns:w14="http://schemas.microsoft.com/office/word/2010/wordml" xmlns:w15="http://schemas.microsoft.com/office/word/2012/wordml" mc:Ignorable="w14 w15">
   <w:docDefaults>
     <w:rPrDefault>
       <w:rPr>
@@ -4093,6 +4841,25 @@
       <w:szCs w:val="24"/>
     </w:rPr>
   </w:style>
+  <w:style w:type="paragraph" w:styleId="Bibliography">
+    <w:name w:val="Bibliography"/>
+    <w:basedOn w:val="Normal"/>
+    <w:next w:val="Normal"/>
+    <w:uiPriority w:val="37"/>
+    <w:unhideWhenUsed/>
+    <w:rsid w:val="00544589"/>
+  </w:style>
+  <w:style w:type="paragraph" w:styleId="ListParagraph">
+    <w:name w:val="List Paragraph"/>
+    <w:basedOn w:val="Normal"/>
+    <w:uiPriority w:val="34"/>
+    <w:qFormat/>
+    <w:rsid w:val="00544589"/>
+    <w:pPr>
+      <w:ind w:left="720"/>
+      <w:contextualSpacing/>
+    </w:pPr>
+  </w:style>
 </w:styles>
 </file>
 
@@ -4358,11 +5125,24 @@
 </file>
 
 <file path=customXml/item1.xml><?xml version="1.0" encoding="utf-8"?>
-<b:Sources xmlns:b="http://schemas.openxmlformats.org/officeDocument/2006/bibliography" xmlns="http://schemas.openxmlformats.org/officeDocument/2006/bibliography" SelectedStyle="\APASixthEditionOfficeOnline.xsl" StyleName="APA" Version="6"/>
+<b:Sources xmlns:b="http://schemas.openxmlformats.org/officeDocument/2006/bibliography" xmlns="http://schemas.openxmlformats.org/officeDocument/2006/bibliography" SelectedStyle="\APASixthEditionOfficeOnline.xsl" StyleName="APA" Version="6">
+  <b:Source>
+    <b:Tag>Inf16</b:Tag>
+    <b:SourceType>InternetSite</b:SourceType>
+    <b:Guid>{9681F607-C78F-49DF-9781-D042D0386EA5}</b:Guid>
+    <b:Title>Inflation</b:Title>
+    <b:InternetSiteTitle>Dollar Times</b:InternetSiteTitle>
+    <b:Year>2016</b:Year>
+    <b:Month>November</b:Month>
+    <b:Day>26</b:Day>
+    <b:URL>http://www.dollartimes.com/inflation/inflation.php?amount=50000&amp;year=1956</b:URL>
+    <b:RefOrder>1</b:RefOrder>
+  </b:Source>
+</b:Sources>
 </file>
 
 <file path=customXml/itemProps1.xml><?xml version="1.0" encoding="utf-8"?>
-<ds:datastoreItem xmlns:ds="http://schemas.openxmlformats.org/officeDocument/2006/customXml" ds:itemID="{BE452A19-BD42-4CB8-9606-BF7BFF9374DF}">
+<ds:datastoreItem xmlns:ds="http://schemas.openxmlformats.org/officeDocument/2006/customXml" ds:itemID="{FA4BAA3C-2901-4917-9B3F-F3321E3F3ED0}">
   <ds:schemaRefs>
     <ds:schemaRef ds:uri="http://schemas.openxmlformats.org/officeDocument/2006/bibliography"/>
   </ds:schemaRefs>

</xml_diff>